<commit_message>
Completed Part 4 examples.
</commit_message>
<xml_diff>
--- a/Outputs/Documents/Word/hallambaker-mesh-5-protocol.docx
+++ b/Outputs/Documents/Word/hallambaker-mesh-5-protocol.docx
@@ -418,6 +418,7 @@
     </w:p>
     <w:p>
       <w:r>
+        <w:lastRenderedPageBreak/>
         <w:t xml:space="preserve">The Mesh Services are </w:t>
       </w:r>
       <w:proofErr w:type="spellStart"/>
@@ -747,6 +748,7 @@
       <w:bookmarkEnd w:id="0"/>
       <w:bookmarkEnd w:id="1"/>
       <w:r>
+        <w:lastRenderedPageBreak/>
         <w:t>Implementation Status</w:t>
       </w:r>
     </w:p>
@@ -1171,6 +1173,7 @@
         <w:rPr>
           <w:highlight w:val="white"/>
         </w:rPr>
+        <w:lastRenderedPageBreak/>
         <w:t xml:space="preserve">The need to trust the Mesh Service in these respects is mitigated by </w:t>
       </w:r>
       <w:r>
@@ -1631,6 +1634,7 @@
         <w:pStyle w:val="li"/>
       </w:pPr>
       <w:r>
+        <w:lastRenderedPageBreak/>
         <w:t>Well Known service suffix: /.well-known/mmm</w:t>
       </w:r>
     </w:p>
@@ -1986,6 +1990,7 @@
         <w:rPr>
           <w:highlight w:val="white"/>
         </w:rPr>
+        <w:lastRenderedPageBreak/>
         <w:t>Content-Type</w:t>
       </w:r>
     </w:p>
@@ -2367,6 +2372,7 @@
         <w:pStyle w:val="Heading3"/>
       </w:pPr>
       <w:r>
+        <w:lastRenderedPageBreak/>
         <w:t>Null Authentication</w:t>
       </w:r>
     </w:p>
@@ -2650,6 +2656,7 @@
         <w:rPr>
           <w:highlight w:val="white"/>
         </w:rPr>
+        <w:lastRenderedPageBreak/>
         <w:t>String</w:t>
       </w:r>
     </w:p>
@@ -2964,6 +2971,7 @@
         <w:pStyle w:val="Heading2"/>
       </w:pPr>
       <w:r>
+        <w:lastRenderedPageBreak/>
         <w:t>Account Creation</w:t>
       </w:r>
     </w:p>
@@ -3256,6 +3264,7 @@
         <w:pStyle w:val="Heading3"/>
       </w:pPr>
       <w:r>
+        <w:lastRenderedPageBreak/>
         <w:t>Status</w:t>
       </w:r>
     </w:p>
@@ -3432,6 +3441,7 @@
     </w:p>
     <w:p>
       <w:r>
+        <w:lastRenderedPageBreak/>
         <w:t xml:space="preserve">To enable effective abuse mitigation, Mesh Messaging enforces a </w:t>
       </w:r>
       <w:proofErr w:type="gramStart"/>
@@ -3644,6 +3654,7 @@
     </w:p>
     <w:p>
       <w:r>
+        <w:lastRenderedPageBreak/>
         <w:t>After verifying the signature and checking that the key is properly accredited in accordance with site policy, the service applies authorization controls taking account of:</w:t>
       </w:r>
     </w:p>
@@ -3866,6 +3877,7 @@
         <w:pStyle w:val="Heading2"/>
       </w:pPr>
       <w:r>
+        <w:lastRenderedPageBreak/>
         <w:t>Cryptographic</w:t>
       </w:r>
     </w:p>
@@ -4055,7 +4067,96 @@
         <w:pStyle w:val="Heading2"/>
       </w:pPr>
       <w:r>
-        <w:t>Completion</w:t>
+        <w:t>Completion Transaction</w:t>
+      </w:r>
+    </w:p>
+    <w:p>
+      <w:r>
+        <w:t xml:space="preserve">Completion messages are dummy messages that are added to a Mesh Spool to mark a change the status of messages previously posted. Any message that is in the inbound spool and has not been erased or redacted MAY be marked as </w:t>
+      </w:r>
+      <w:r>
+        <w:rPr>
+          <w:u w:val="single"/>
+        </w:rPr>
+        <w:t>read</w:t>
+      </w:r>
+      <w:r>
+        <w:t xml:space="preserve">, </w:t>
+      </w:r>
+      <w:r>
+        <w:rPr>
+          <w:u w:val="single"/>
+        </w:rPr>
+        <w:t>unread</w:t>
+      </w:r>
+      <w:r>
+        <w:t xml:space="preserve"> or </w:t>
+      </w:r>
+      <w:r>
+        <w:rPr>
+          <w:u w:val="single"/>
+        </w:rPr>
+        <w:t>deleted</w:t>
+      </w:r>
+      <w:r>
+        <w:t xml:space="preserve">. Any message in the outbound spool MAY be marked as </w:t>
+      </w:r>
+      <w:r>
+        <w:rPr>
+          <w:u w:val="single"/>
+        </w:rPr>
+        <w:t>sent</w:t>
+      </w:r>
+      <w:r>
+        <w:t xml:space="preserve">, </w:t>
+      </w:r>
+      <w:proofErr w:type="gramStart"/>
+      <w:r>
+        <w:rPr>
+          <w:u w:val="single"/>
+        </w:rPr>
+        <w:t>received</w:t>
+      </w:r>
+      <w:proofErr w:type="gramEnd"/>
+      <w:r>
+        <w:t xml:space="preserve"> or </w:t>
+      </w:r>
+      <w:r>
+        <w:rPr>
+          <w:u w:val="single"/>
+        </w:rPr>
+        <w:t>deleted</w:t>
+      </w:r>
+      <w:r>
+        <w:t>.</w:t>
+      </w:r>
+    </w:p>
+    <w:p>
+      <w:r>
+        <w:t>Services MAY erase or redact messages in accordance with local site policy. Since messages are not removed from the spool on being marked deleted, they may be undeleted by marking them as read or unread. Marking a message deleted MAY make it more likely that the message will be removed if the sequence is subsequently purged.</w:t>
+      </w:r>
+    </w:p>
+    <w:p>
+      <w:pPr>
+        <w:pStyle w:val="meta"/>
+      </w:pPr>
+      <w:r>
+        <w:t>&lt;include=..\</w:t>
+      </w:r>
+      <w:r>
+        <w:t>Examples\</w:t>
+      </w:r>
+      <w:r>
+        <w:t>SchemaMessageCompletion.md&gt;</w:t>
+      </w:r>
+    </w:p>
+    <w:p>
+      <w:pPr>
+        <w:pStyle w:val="Heading2"/>
+      </w:pPr>
+      <w:r>
+        <w:lastRenderedPageBreak/>
+        <w:t>PIN Code</w:t>
       </w:r>
       <w:r>
         <w:t xml:space="preserve"> Transaction</w:t>
@@ -4063,68 +4164,905 @@
     </w:p>
     <w:p>
       <w:r>
-        <w:t xml:space="preserve">Completion messages are dummy messages that are added to a Mesh Spool to mark a change the status of messages previously posted. Any message that is in the inbound spool and has not been erased or redacted MAY be marked as </w:t>
-      </w:r>
-      <w:r>
-        <w:rPr>
-          <w:u w:val="single"/>
-        </w:rPr>
-        <w:t>read</w:t>
-      </w:r>
+        <w:t>The PIN Code Message Transaction is used to register and validate PIN codes used to authenticate other message transactions. This is currently used as an option in the Device Connection and Contact Exchange transactions.</w:t>
+      </w:r>
+    </w:p>
+    <w:p>
+      <w:r>
+        <w:t>Derivation of the</w:t>
+      </w:r>
+      <w:r>
+        <w:t xml:space="preserve"> </w:t>
+      </w:r>
+      <w:proofErr w:type="spellStart"/>
+      <w:r>
+        <w:t>SaltedPin</w:t>
+      </w:r>
+      <w:proofErr w:type="spellEnd"/>
       <w:r>
         <w:t xml:space="preserve">, </w:t>
       </w:r>
-      <w:r>
-        <w:rPr>
-          <w:u w:val="single"/>
-        </w:rPr>
-        <w:t>unread</w:t>
-      </w:r>
-      <w:r>
-        <w:t xml:space="preserve"> or </w:t>
-      </w:r>
-      <w:r>
-        <w:rPr>
-          <w:u w:val="single"/>
-        </w:rPr>
-        <w:t>deleted</w:t>
-      </w:r>
-      <w:r>
-        <w:t xml:space="preserve">. Any message in the outbound spool MAY be marked as </w:t>
-      </w:r>
-      <w:r>
-        <w:rPr>
-          <w:u w:val="single"/>
-        </w:rPr>
-        <w:t>sent</w:t>
+      <w:proofErr w:type="spellStart"/>
+      <w:r>
+        <w:t>MessageId</w:t>
+      </w:r>
+      <w:proofErr w:type="spellEnd"/>
+      <w:r>
+        <w:t xml:space="preserve"> and Witness values </w:t>
+      </w:r>
+      <w:r>
+        <w:t xml:space="preserve">from their respective inputs </w:t>
+      </w:r>
+      <w:r>
+        <w:t xml:space="preserve">is described in the </w:t>
+      </w:r>
+      <w:r>
+        <w:t>Schema Reference &lt;norm="draft-hallambaker-mesh-schema"/&gt;</w:t>
+      </w:r>
+      <w:r>
+        <w:t>.</w:t>
+      </w:r>
+    </w:p>
+    <w:p>
+      <w:r>
+        <w:t>$$$$$$$$$$$$$$$</w:t>
+      </w:r>
+    </w:p>
+    <w:p>
+      <w:pPr>
+        <w:pStyle w:val="meta"/>
+      </w:pPr>
+      <w:r>
+        <w:t>&lt;include=..\Examples\SchemaMessagePIN.md&gt;</w:t>
+      </w:r>
+    </w:p>
+    <w:p>
+      <w:pPr>
+        <w:pStyle w:val="Heading3"/>
+      </w:pPr>
+      <w:r>
+        <w:t>Registration</w:t>
+      </w:r>
+    </w:p>
+    <w:p>
+      <w:r>
+        <w:t xml:space="preserve">To register a PIN code to an </w:t>
+      </w:r>
+      <w:r>
+        <w:rPr>
+          <w:u w:val="single"/>
+        </w:rPr>
+        <w:t>Account</w:t>
+      </w:r>
+      <w:r>
+        <w:t>, a device:</w:t>
+      </w:r>
+    </w:p>
+    <w:p>
+      <w:pPr>
+        <w:pStyle w:val="li"/>
+      </w:pPr>
+      <w:r>
+        <w:t xml:space="preserve">Generates the </w:t>
+      </w:r>
+      <w:r>
+        <w:rPr>
+          <w:u w:val="single"/>
+        </w:rPr>
+        <w:t>PIN</w:t>
+      </w:r>
+      <w:r>
+        <w:t xml:space="preserve"> code value</w:t>
+      </w:r>
+    </w:p>
+    <w:p>
+      <w:pPr>
+        <w:pStyle w:val="li"/>
+      </w:pPr>
+      <w:r>
+        <w:t xml:space="preserve">Calculates the </w:t>
+      </w:r>
+      <w:proofErr w:type="spellStart"/>
+      <w:r>
+        <w:rPr>
+          <w:u w:val="single"/>
+        </w:rPr>
+        <w:t>SaltedP</w:t>
+      </w:r>
+      <w:r>
+        <w:rPr>
+          <w:u w:val="single"/>
+        </w:rPr>
+        <w:t>in</w:t>
+      </w:r>
+      <w:proofErr w:type="spellEnd"/>
+      <w:r>
+        <w:t xml:space="preserve"> value for the specified </w:t>
+      </w:r>
+      <w:r>
+        <w:rPr>
+          <w:u w:val="single"/>
+        </w:rPr>
+        <w:t>A</w:t>
+      </w:r>
+      <w:r>
+        <w:rPr>
+          <w:u w:val="single"/>
+        </w:rPr>
+        <w:t>ction</w:t>
+      </w:r>
+    </w:p>
+    <w:p>
+      <w:pPr>
+        <w:pStyle w:val="li"/>
+      </w:pPr>
+      <w:r>
+        <w:t xml:space="preserve">Calculates the </w:t>
+      </w:r>
+      <w:proofErr w:type="spellStart"/>
+      <w:r>
+        <w:rPr>
+          <w:u w:val="single"/>
+        </w:rPr>
+        <w:t>Pin</w:t>
+      </w:r>
+      <w:r>
+        <w:rPr>
+          <w:u w:val="single"/>
+        </w:rPr>
+        <w:t>Id</w:t>
+      </w:r>
+      <w:proofErr w:type="spellEnd"/>
+      <w:r>
+        <w:t xml:space="preserve"> binding the specified </w:t>
+      </w:r>
+      <w:proofErr w:type="spellStart"/>
+      <w:r>
+        <w:rPr>
+          <w:u w:val="single"/>
+        </w:rPr>
+        <w:t>SaltedPin</w:t>
+      </w:r>
+      <w:proofErr w:type="spellEnd"/>
+      <w:r>
+        <w:rPr>
+          <w:u w:val="single"/>
+        </w:rPr>
+        <w:t xml:space="preserve"> </w:t>
+      </w:r>
+      <w:r>
+        <w:t xml:space="preserve">to the </w:t>
+      </w:r>
+      <w:r>
+        <w:rPr>
+          <w:u w:val="single"/>
+        </w:rPr>
+        <w:t>A</w:t>
+      </w:r>
+      <w:r>
+        <w:rPr>
+          <w:u w:val="single"/>
+        </w:rPr>
+        <w:t>ccount</w:t>
+      </w:r>
+      <w:r>
+        <w:t>.</w:t>
+      </w:r>
+    </w:p>
+    <w:p>
+      <w:pPr>
+        <w:pStyle w:val="li"/>
+      </w:pPr>
+      <w:r>
+        <w:t xml:space="preserve">Creates and signs </w:t>
+      </w:r>
+      <w:proofErr w:type="spellStart"/>
+      <w:r>
+        <w:rPr>
+          <w:u w:val="single"/>
+        </w:rPr>
+        <w:t>MessageP</w:t>
+      </w:r>
+      <w:r>
+        <w:rPr>
+          <w:u w:val="single"/>
+        </w:rPr>
+        <w:t>in</w:t>
+      </w:r>
+      <w:proofErr w:type="spellEnd"/>
+      <w:r>
+        <w:t xml:space="preserve"> containing the </w:t>
+      </w:r>
+      <w:proofErr w:type="spellStart"/>
+      <w:r>
+        <w:rPr>
+          <w:u w:val="single"/>
+        </w:rPr>
+        <w:t>SaltedPin</w:t>
+      </w:r>
+      <w:proofErr w:type="spellEnd"/>
+      <w:r>
+        <w:rPr>
+          <w:u w:val="single"/>
+        </w:rPr>
+        <w:t xml:space="preserve"> </w:t>
       </w:r>
       <w:r>
         <w:t xml:space="preserve">, </w:t>
       </w:r>
+      <w:r>
+        <w:rPr>
+          <w:u w:val="single"/>
+        </w:rPr>
+        <w:t>Action</w:t>
+      </w:r>
+      <w:r>
+        <w:t xml:space="preserve"> and </w:t>
+      </w:r>
+      <w:r>
+        <w:rPr>
+          <w:u w:val="single"/>
+        </w:rPr>
+        <w:t>Account</w:t>
+      </w:r>
+      <w:r>
+        <w:t xml:space="preserve"> values with the </w:t>
+      </w:r>
+      <w:proofErr w:type="spellStart"/>
+      <w:r>
+        <w:rPr>
+          <w:u w:val="single"/>
+        </w:rPr>
+        <w:t>MessageId</w:t>
+      </w:r>
+      <w:proofErr w:type="spellEnd"/>
+      <w:r>
+        <w:t xml:space="preserve"> value </w:t>
+      </w:r>
+      <w:proofErr w:type="spellStart"/>
+      <w:r>
+        <w:rPr>
+          <w:u w:val="single"/>
+        </w:rPr>
+        <w:t>PinId</w:t>
+      </w:r>
+      <w:proofErr w:type="spellEnd"/>
+      <w:r>
+        <w:t>.</w:t>
+      </w:r>
+    </w:p>
+    <w:p>
+      <w:pPr>
+        <w:pStyle w:val="li"/>
+      </w:pPr>
+      <w:r>
+        <w:t xml:space="preserve">Appends the </w:t>
+      </w:r>
+      <w:proofErr w:type="spellStart"/>
+      <w:r>
+        <w:rPr>
+          <w:u w:val="single"/>
+        </w:rPr>
+        <w:t>MessagePin</w:t>
+      </w:r>
+      <w:proofErr w:type="spellEnd"/>
+      <w:r>
+        <w:rPr>
+          <w:u w:val="single"/>
+        </w:rPr>
+        <w:t xml:space="preserve"> </w:t>
+      </w:r>
+      <w:r>
+        <w:t xml:space="preserve">value to the </w:t>
+      </w:r>
+      <w:r>
+        <w:rPr>
+          <w:u w:val="single"/>
+        </w:rPr>
+        <w:t>Administration</w:t>
+      </w:r>
+      <w:r>
+        <w:t xml:space="preserve"> Spool of the </w:t>
+      </w:r>
+      <w:r>
+        <w:rPr>
+          <w:u w:val="single"/>
+        </w:rPr>
+        <w:t>Account</w:t>
+      </w:r>
+      <w:r>
+        <w:t>.</w:t>
+      </w:r>
+    </w:p>
+    <w:p>
+      <w:r>
+        <w:t>Note that this construction</w:t>
+      </w:r>
+      <w:r>
+        <w:t xml:space="preserve"> </w:t>
+      </w:r>
+      <w:r>
+        <w:t xml:space="preserve">provides limited protection against forgery attacks by a party with access to the </w:t>
+      </w:r>
+      <w:proofErr w:type="spellStart"/>
+      <w:r>
+        <w:rPr>
+          <w:u w:val="single"/>
+        </w:rPr>
+        <w:t>MessagePin</w:t>
+      </w:r>
+      <w:proofErr w:type="spellEnd"/>
+      <w:r>
+        <w:t xml:space="preserve">. A party with such access can use it to construct the witness value required to authenticate a request. </w:t>
+      </w:r>
+    </w:p>
+    <w:p>
+      <w:r>
+        <w:t xml:space="preserve">PIN Code values consist of an opaque sequence of octets represented as a UDF nonce value. Codes are presented in canonical UDF form, </w:t>
+      </w:r>
       <w:proofErr w:type="gramStart"/>
       <w:r>
-        <w:rPr>
-          <w:u w:val="single"/>
-        </w:rPr>
-        <w:t>received</w:t>
+        <w:t>i.e.</w:t>
       </w:r>
       <w:proofErr w:type="gramEnd"/>
       <w:r>
-        <w:t xml:space="preserve"> or </w:t>
-      </w:r>
-      <w:r>
-        <w:rPr>
-          <w:u w:val="single"/>
-        </w:rPr>
-        <w:t>deleted</w:t>
+        <w:t xml:space="preserve"> Base32 encoding separated into groups of 4 characters.</w:t>
+      </w:r>
+      <w:r>
+        <w:t xml:space="preserve"> The PIN value is converted to binary form for calculation of the </w:t>
+      </w:r>
+      <w:proofErr w:type="spellStart"/>
+      <w:r>
+        <w:rPr>
+          <w:u w:val="single"/>
+        </w:rPr>
+        <w:t>SaltedP</w:t>
+      </w:r>
+      <w:r>
+        <w:rPr>
+          <w:u w:val="single"/>
+        </w:rPr>
+        <w:t>in</w:t>
+      </w:r>
+      <w:proofErr w:type="spellEnd"/>
+      <w:r>
+        <w:t>, thus ensuring that the canonical form of the PIN value is used.</w:t>
+      </w:r>
+    </w:p>
+    <w:p>
+      <w:pPr>
+        <w:pStyle w:val="Heading3"/>
+      </w:pPr>
+      <w:r>
+        <w:t>Authentication</w:t>
+      </w:r>
+    </w:p>
+    <w:p>
+      <w:r>
+        <w:t xml:space="preserve">The PIN Code value is passed out of band to a user who will enter it into a device to authenticate a request made to the issuer. </w:t>
+      </w:r>
+    </w:p>
+    <w:p>
+      <w:r>
+        <w:t xml:space="preserve">A request that MAY be validated by means of a PIN is a subclass of </w:t>
+      </w:r>
+      <w:proofErr w:type="spellStart"/>
+      <w:r>
+        <w:t>MessagePinValidated</w:t>
+      </w:r>
+      <w:proofErr w:type="spellEnd"/>
+      <w:r>
+        <w:t xml:space="preserve"> and contains the following fields:</w:t>
+      </w:r>
+    </w:p>
+    <w:p>
+      <w:pPr>
+        <w:pStyle w:val="DT"/>
+      </w:pPr>
+      <w:proofErr w:type="spellStart"/>
+      <w:r>
+        <w:t>AuthenticatedData</w:t>
+      </w:r>
+      <w:proofErr w:type="spellEnd"/>
+    </w:p>
+    <w:p>
+      <w:pPr>
+        <w:pStyle w:val="DD"/>
+      </w:pPr>
+      <w:r>
+        <w:t>A DARE Envelope containing the data that is authenticated.</w:t>
+      </w:r>
+    </w:p>
+    <w:p>
+      <w:pPr>
+        <w:pStyle w:val="DT"/>
+      </w:pPr>
+      <w:proofErr w:type="spellStart"/>
+      <w:r>
+        <w:t>ClientNonce</w:t>
+      </w:r>
+      <w:proofErr w:type="spellEnd"/>
+    </w:p>
+    <w:p>
+      <w:pPr>
+        <w:pStyle w:val="DD"/>
+      </w:pPr>
+      <w:r>
+        <w:t>A nonce value used to prevent certain replay attacks.</w:t>
+      </w:r>
+    </w:p>
+    <w:p>
+      <w:pPr>
+        <w:pStyle w:val="DT"/>
+      </w:pPr>
+      <w:proofErr w:type="spellStart"/>
+      <w:r>
+        <w:t>Pin</w:t>
+      </w:r>
+      <w:r>
+        <w:t>Id</w:t>
+      </w:r>
+      <w:proofErr w:type="spellEnd"/>
+    </w:p>
+    <w:p>
+      <w:pPr>
+        <w:pStyle w:val="DD"/>
+      </w:pPr>
+      <w:r>
+        <w:lastRenderedPageBreak/>
+        <w:t xml:space="preserve">Digest value binding the </w:t>
+      </w:r>
+      <w:proofErr w:type="spellStart"/>
+      <w:r>
+        <w:rPr>
+          <w:u w:val="single"/>
+        </w:rPr>
+        <w:t>SaltedPin</w:t>
+      </w:r>
+      <w:proofErr w:type="spellEnd"/>
+      <w:r>
+        <w:rPr>
+          <w:u w:val="single"/>
+        </w:rPr>
+        <w:t xml:space="preserve"> </w:t>
+      </w:r>
+      <w:r>
+        <w:t xml:space="preserve">to the </w:t>
+      </w:r>
+      <w:r>
+        <w:rPr>
+          <w:u w:val="single"/>
+        </w:rPr>
+        <w:t>Account</w:t>
       </w:r>
       <w:r>
         <w:t>.</w:t>
       </w:r>
     </w:p>
     <w:p>
-      <w:r>
-        <w:t>Services MAY erase or redact messages in accordance with local site policy. Since messages are not removed from the spool on being marked deleted, they may be undeleted by marking them as read or unread. Marking a message deleted MAY make it more likely that the message will be removed if the sequence is subsequently purged.</w:t>
+      <w:pPr>
+        <w:pStyle w:val="DT"/>
+      </w:pPr>
+      <w:proofErr w:type="spellStart"/>
+      <w:r>
+        <w:t>PinWitness</w:t>
+      </w:r>
+      <w:proofErr w:type="spellEnd"/>
+    </w:p>
+    <w:p>
+      <w:pPr>
+        <w:pStyle w:val="DD"/>
+      </w:pPr>
+      <w:r>
+        <w:t>Witness value calculated as KDF (</w:t>
+      </w:r>
+      <w:proofErr w:type="spellStart"/>
+      <w:r>
+        <w:t>Device.UDF</w:t>
+      </w:r>
+      <w:proofErr w:type="spellEnd"/>
+      <w:r>
+        <w:t xml:space="preserve"> + AccountAddress, </w:t>
+      </w:r>
+      <w:proofErr w:type="spellStart"/>
+      <w:r>
+        <w:t>ClientNonce</w:t>
+      </w:r>
+      <w:proofErr w:type="spellEnd"/>
+      <w:r>
+        <w:t>)</w:t>
+      </w:r>
+    </w:p>
+    <w:p>
+      <w:r>
+        <w:t xml:space="preserve">The device uses the PIN code and Action identifier corresponding to the desired request to calculate the </w:t>
+      </w:r>
+      <w:proofErr w:type="spellStart"/>
+      <w:r>
+        <w:rPr>
+          <w:u w:val="single"/>
+        </w:rPr>
+        <w:t>SaltedPin</w:t>
+      </w:r>
+      <w:proofErr w:type="spellEnd"/>
+      <w:r>
+        <w:t xml:space="preserve"> value in the same manner as during registration.</w:t>
+      </w:r>
+      <w:r>
+        <w:t xml:space="preserve"> </w:t>
+      </w:r>
+      <w:r>
+        <w:t xml:space="preserve">This value is then used to calculate the </w:t>
+      </w:r>
+      <w:proofErr w:type="spellStart"/>
+      <w:r>
+        <w:rPr>
+          <w:u w:val="single"/>
+        </w:rPr>
+        <w:t>PinId</w:t>
+      </w:r>
+      <w:proofErr w:type="spellEnd"/>
+      <w:r>
+        <w:t xml:space="preserve"> and </w:t>
+      </w:r>
+      <w:proofErr w:type="spellStart"/>
+      <w:r>
+        <w:rPr>
+          <w:u w:val="single"/>
+        </w:rPr>
+        <w:t>PinWitness</w:t>
+      </w:r>
+      <w:proofErr w:type="spellEnd"/>
+      <w:r>
+        <w:t xml:space="preserve"> values.</w:t>
+      </w:r>
+    </w:p>
+    <w:p>
+      <w:pPr>
+        <w:pStyle w:val="Heading3"/>
+      </w:pPr>
+      <w:r>
+        <w:t>Validation</w:t>
+      </w:r>
+    </w:p>
+    <w:p>
+      <w:r>
+        <w:t>The PIN code is validated by performing the steps of:</w:t>
+      </w:r>
+    </w:p>
+    <w:p>
+      <w:pPr>
+        <w:pStyle w:val="li"/>
+      </w:pPr>
+      <w:r>
+        <w:t xml:space="preserve">Calculating the </w:t>
+      </w:r>
+      <w:proofErr w:type="spellStart"/>
+      <w:r>
+        <w:rPr>
+          <w:u w:val="single"/>
+        </w:rPr>
+        <w:t>SaltedPin</w:t>
+      </w:r>
+      <w:proofErr w:type="spellEnd"/>
+      <w:r>
+        <w:t xml:space="preserve"> </w:t>
+      </w:r>
+      <w:r>
+        <w:t xml:space="preserve">value from the PIN code and </w:t>
+      </w:r>
+      <w:r>
+        <w:rPr>
+          <w:u w:val="single"/>
+        </w:rPr>
+        <w:t>Action</w:t>
+      </w:r>
+    </w:p>
+    <w:p>
+      <w:pPr>
+        <w:pStyle w:val="li"/>
+      </w:pPr>
+      <w:r>
+        <w:t xml:space="preserve">Calculating </w:t>
+      </w:r>
+      <w:proofErr w:type="spellStart"/>
+      <w:r>
+        <w:rPr>
+          <w:u w:val="single"/>
+        </w:rPr>
+        <w:t>PinId</w:t>
+      </w:r>
+      <w:proofErr w:type="spellEnd"/>
+      <w:r>
+        <w:t xml:space="preserve"> from </w:t>
+      </w:r>
+      <w:proofErr w:type="spellStart"/>
+      <w:r>
+        <w:rPr>
+          <w:u w:val="single"/>
+        </w:rPr>
+        <w:t>SaltedPin</w:t>
+      </w:r>
+      <w:proofErr w:type="spellEnd"/>
+      <w:r>
+        <w:t xml:space="preserve"> </w:t>
+      </w:r>
+      <w:r>
+        <w:t xml:space="preserve"> and </w:t>
+      </w:r>
+      <w:r>
+        <w:rPr>
+          <w:u w:val="single"/>
+        </w:rPr>
+        <w:t>Account</w:t>
+      </w:r>
+    </w:p>
+    <w:p>
+      <w:pPr>
+        <w:pStyle w:val="li"/>
+      </w:pPr>
+      <w:r>
+        <w:t xml:space="preserve">Retrieving a </w:t>
+      </w:r>
+      <w:proofErr w:type="spellStart"/>
+      <w:r>
+        <w:rPr>
+          <w:u w:val="single"/>
+        </w:rPr>
+        <w:t>MessagePin</w:t>
+      </w:r>
+      <w:proofErr w:type="spellEnd"/>
+      <w:r>
+        <w:t xml:space="preserve"> from the Administration spool with the </w:t>
+      </w:r>
+      <w:proofErr w:type="spellStart"/>
+      <w:r>
+        <w:rPr>
+          <w:u w:val="single"/>
+        </w:rPr>
+        <w:t>MessageId</w:t>
+      </w:r>
+      <w:proofErr w:type="spellEnd"/>
+      <w:r>
+        <w:t xml:space="preserve"> </w:t>
+      </w:r>
+      <w:proofErr w:type="spellStart"/>
+      <w:r>
+        <w:rPr>
+          <w:u w:val="single"/>
+        </w:rPr>
+        <w:t>PinId</w:t>
+      </w:r>
+      <w:proofErr w:type="spellEnd"/>
+      <w:r>
+        <w:t>.</w:t>
+      </w:r>
+    </w:p>
+    <w:p>
+      <w:pPr>
+        <w:pStyle w:val="li"/>
+      </w:pPr>
+      <w:r>
+        <w:t xml:space="preserve">Calculating the </w:t>
+      </w:r>
+      <w:bookmarkStart w:id="5" w:name="_Hlk52285671"/>
+      <w:proofErr w:type="spellStart"/>
+      <w:r>
+        <w:rPr>
+          <w:u w:val="single"/>
+        </w:rPr>
+        <w:t>PinWitness</w:t>
+      </w:r>
+      <w:proofErr w:type="spellEnd"/>
+      <w:r>
+        <w:t xml:space="preserve"> </w:t>
+      </w:r>
+      <w:bookmarkEnd w:id="5"/>
+      <w:r>
+        <w:t xml:space="preserve">value from </w:t>
+      </w:r>
+      <w:proofErr w:type="spellStart"/>
+      <w:r>
+        <w:rPr>
+          <w:u w:val="single"/>
+        </w:rPr>
+        <w:t>SaltedPin</w:t>
+      </w:r>
+      <w:proofErr w:type="spellEnd"/>
+      <w:r>
+        <w:t xml:space="preserve">, </w:t>
+      </w:r>
+      <w:proofErr w:type="spellStart"/>
+      <w:r>
+        <w:rPr>
+          <w:u w:val="single"/>
+        </w:rPr>
+        <w:t>ClientNonce</w:t>
+      </w:r>
+      <w:proofErr w:type="spellEnd"/>
+      <w:r>
+        <w:t xml:space="preserve"> and </w:t>
+      </w:r>
+      <w:proofErr w:type="spellStart"/>
+      <w:r>
+        <w:rPr>
+          <w:u w:val="single"/>
+        </w:rPr>
+        <w:t>AuthenticatedData</w:t>
+      </w:r>
+      <w:proofErr w:type="spellEnd"/>
+      <w:r>
+        <w:t xml:space="preserve"> and checking this matches the value specified in the message.</w:t>
+      </w:r>
+    </w:p>
+    <w:p>
+      <w:pPr>
+        <w:pStyle w:val="li"/>
+      </w:pPr>
+      <w:r>
+        <w:t>Performing the requested action.</w:t>
+      </w:r>
+    </w:p>
+    <w:p>
+      <w:pPr>
+        <w:pStyle w:val="li"/>
+      </w:pPr>
+      <w:r>
+        <w:t xml:space="preserve">Posting a </w:t>
+      </w:r>
+      <w:r>
+        <w:rPr>
+          <w:u w:val="single"/>
+        </w:rPr>
+        <w:t>Complete</w:t>
+      </w:r>
+      <w:r>
+        <w:t xml:space="preserve"> message to the </w:t>
+      </w:r>
+      <w:r>
+        <w:rPr>
+          <w:u w:val="single"/>
+        </w:rPr>
+        <w:t>Administration</w:t>
+      </w:r>
+      <w:r>
+        <w:t xml:space="preserve"> Spool of the </w:t>
+      </w:r>
+      <w:r>
+        <w:rPr>
+          <w:u w:val="single"/>
+        </w:rPr>
+        <w:t>Account</w:t>
+      </w:r>
+      <w:r>
+        <w:t xml:space="preserve"> marking the PIN code as used.</w:t>
+      </w:r>
+    </w:p>
+    <w:p>
+      <w:r>
+        <w:t>This process can fail at multiple points resulting in different error results:</w:t>
+      </w:r>
+    </w:p>
+    <w:p>
+      <w:pPr>
+        <w:pStyle w:val="DT"/>
+        <w:rPr>
+          <w:u w:val="single"/>
+        </w:rPr>
+      </w:pPr>
+      <w:proofErr w:type="spellStart"/>
+      <w:r>
+        <w:rPr>
+          <w:u w:val="single"/>
+        </w:rPr>
+        <w:t>PinInvalid</w:t>
+      </w:r>
+      <w:proofErr w:type="spellEnd"/>
+    </w:p>
+    <w:p>
+      <w:pPr>
+        <w:pStyle w:val="DD"/>
+      </w:pPr>
+      <w:r>
+        <w:t>No P</w:t>
+      </w:r>
+      <w:r>
+        <w:t>IN</w:t>
+      </w:r>
+      <w:r>
+        <w:t xml:space="preserve"> code is specified</w:t>
+      </w:r>
+      <w:r>
+        <w:t xml:space="preserve">, </w:t>
+      </w:r>
+      <w:r>
+        <w:t>the Pin code indicates an unsupported algorithm</w:t>
+      </w:r>
+      <w:r>
+        <w:t xml:space="preserve"> or the calculated </w:t>
+      </w:r>
+      <w:proofErr w:type="spellStart"/>
+      <w:r>
+        <w:rPr>
+          <w:u w:val="single"/>
+        </w:rPr>
+        <w:t>PinWitness</w:t>
+      </w:r>
+      <w:proofErr w:type="spellEnd"/>
+      <w:r>
+        <w:t xml:space="preserve"> </w:t>
+      </w:r>
+      <w:r>
+        <w:t>does not match the one specified by the request.</w:t>
+      </w:r>
+    </w:p>
+    <w:p>
+      <w:pPr>
+        <w:pStyle w:val="DT"/>
+        <w:rPr>
+          <w:u w:val="single"/>
+        </w:rPr>
+      </w:pPr>
+      <w:proofErr w:type="spellStart"/>
+      <w:r>
+        <w:rPr>
+          <w:u w:val="single"/>
+        </w:rPr>
+        <w:t>PinUsed</w:t>
+      </w:r>
+      <w:proofErr w:type="spellEnd"/>
+    </w:p>
+    <w:p>
+      <w:pPr>
+        <w:pStyle w:val="DD"/>
+      </w:pPr>
+      <w:r>
+        <w:t>The PIN code has been used previously.</w:t>
+      </w:r>
+    </w:p>
+    <w:p>
+      <w:pPr>
+        <w:pStyle w:val="DT"/>
+        <w:rPr>
+          <w:u w:val="single"/>
+        </w:rPr>
+      </w:pPr>
+      <w:proofErr w:type="spellStart"/>
+      <w:r>
+        <w:rPr>
+          <w:u w:val="single"/>
+        </w:rPr>
+        <w:t>PinExpired</w:t>
+      </w:r>
+      <w:proofErr w:type="spellEnd"/>
+    </w:p>
+    <w:p>
+      <w:pPr>
+        <w:pStyle w:val="DD"/>
+      </w:pPr>
+      <w:r>
+        <w:t>The PIN code is no longer valid.</w:t>
+      </w:r>
+    </w:p>
+    <w:p>
+      <w:r>
+        <w:t xml:space="preserve">Note that in the case that an attempt is made to reuse a PIN, it is not automatically the case that the first use of the PIN was the one that was valid and only the second attempt was invalid. Implementations SHOULD alert the user to the attempted re-use so that this possibility can be </w:t>
+      </w:r>
+      <w:proofErr w:type="gramStart"/>
+      <w:r>
+        <w:t>considered</w:t>
+      </w:r>
+      <w:proofErr w:type="gramEnd"/>
+      <w:r>
+        <w:t xml:space="preserve"> and appropriate action taken.</w:t>
+      </w:r>
+    </w:p>
+    <w:p>
+      <w:pPr>
+        <w:pStyle w:val="Heading3"/>
+      </w:pPr>
+      <w:r>
+        <w:t>Example</w:t>
       </w:r>
     </w:p>
     <w:p>
@@ -4135,10 +5073,904 @@
         <w:t>&lt;include=..\</w:t>
       </w:r>
       <w:r>
+        <w:t>Examples\Protocol</w:t>
+      </w:r>
+      <w:r>
+        <w:t>MessagePIN.md&gt;</w:t>
+      </w:r>
+    </w:p>
+    <w:p>
+      <w:pPr>
+        <w:pStyle w:val="Heading2"/>
+      </w:pPr>
+      <w:r>
+        <w:t>Contact Exchange</w:t>
+      </w:r>
+      <w:r>
+        <w:t xml:space="preserve"> Transaction</w:t>
+      </w:r>
+    </w:p>
+    <w:p>
+      <w:r>
+        <w:t>[Begin chunk]</w:t>
+      </w:r>
+    </w:p>
+    <w:p>
+      <w:r>
+        <w:lastRenderedPageBreak/>
+        <w:t>A contact request presents a proposed contact entry and requests that it be added to the Contacts catalog of the specified Mesh Service Account. A contact request is usually sent by the party requesting that their contact be added but this is not necessarily the case.</w:t>
+      </w:r>
+    </w:p>
+    <w:p>
+      <w:r>
+        <w:t xml:space="preserve">The </w:t>
+      </w:r>
+      <w:proofErr w:type="spellStart"/>
+      <w:r>
+        <w:t>MessageContact</w:t>
+      </w:r>
+      <w:proofErr w:type="spellEnd"/>
+      <w:r>
+        <w:t xml:space="preserve"> contains a DARE Envelope containing the Contact information of the requester. If the request is accepted, this information will be added to the contact catalog of the relevant account. If the Reply field has the value 'true', this indicates that the sender is asking for the recipient to return their own credentials in reply.</w:t>
+      </w:r>
+    </w:p>
+    <w:p>
+      <w:r>
+        <w:t xml:space="preserve">Since the sender requires the user's contact information before the request can be made, the </w:t>
+      </w:r>
+      <w:proofErr w:type="spellStart"/>
+      <w:r>
+        <w:t>MessageContact</w:t>
+      </w:r>
+      <w:proofErr w:type="spellEnd"/>
+      <w:r>
+        <w:t xml:space="preserve"> message MAY be encrypted under either the user's account encryption key (if known) or the Mesh Service encryption key (which may be obtained from the service on request.</w:t>
+      </w:r>
+    </w:p>
+    <w:p>
+      <w:r>
+        <w:t>&lt;include=..\Examples\SchemaMessageContact.md&gt;</w:t>
+      </w:r>
+    </w:p>
+    <w:p>
+      <w:r>
+        <w:t>Alice responds with her own contact information. Since she already has Bob's contact information, there is no need to request a response or provide a PIN code.</w:t>
+      </w:r>
+    </w:p>
+    <w:p>
+      <w:r>
+        <w:t>The current protocol assumes that all contact management will be performed end-to-end through the Mesh Services themselves. If the number of Mesh users were to become exceptionally large, additional infrastructure to facilitate contact management will be required. These topics are discussed at a high level in &lt;info="draft-hallambaker-mesh-trust"/&gt;.</w:t>
+      </w:r>
+    </w:p>
+    <w:p>
+      <w:r>
+        <w:t xml:space="preserve">In situations where a user is well known and has </w:t>
+      </w:r>
+      <w:proofErr w:type="gramStart"/>
+      <w:r>
+        <w:t>a very large</w:t>
+      </w:r>
+      <w:proofErr w:type="gramEnd"/>
+      <w:r>
+        <w:t xml:space="preserve"> number of contacts, they are likely to make use of a tiered approach to contact management in which they keep separate accounts for their 'public' and 'restricted' personas and delegate management of their public account to a subordinate or to their Mesh Service provider.</w:t>
+      </w:r>
+    </w:p>
+    <w:p>
+      <w:r>
+        <w:t>[End Chunk]</w:t>
+      </w:r>
+    </w:p>
+    <w:p/>
+    <w:p>
+      <w:r>
+        <w:t>The contact exchange transaction is used to support unilateral or mutual exchange of contact information.</w:t>
+      </w:r>
+      <w:r>
+        <w:t xml:space="preserve"> Contact exchange has three functions in the Mesh:</w:t>
+      </w:r>
+    </w:p>
+    <w:p>
+      <w:pPr>
+        <w:pStyle w:val="li"/>
+      </w:pPr>
+      <w:r>
+        <w:t>To exchange public key information to allow encryption of messages sent to and verification of signatures on messages sent from the contact subject.</w:t>
+      </w:r>
+    </w:p>
+    <w:p>
+      <w:pPr>
+        <w:pStyle w:val="li"/>
+      </w:pPr>
+      <w:r>
+        <w:t>To exchange contact information allowing use of other communication protocols (</w:t>
+      </w:r>
+      <w:proofErr w:type="gramStart"/>
+      <w:r>
+        <w:t>e.g.</w:t>
+      </w:r>
+      <w:proofErr w:type="gramEnd"/>
+      <w:r>
+        <w:t xml:space="preserve"> telephone, SMS, </w:t>
+      </w:r>
+      <w:proofErr w:type="spellStart"/>
+      <w:r>
+        <w:t>xmpp</w:t>
+      </w:r>
+      <w:proofErr w:type="spellEnd"/>
+      <w:r>
+        <w:t xml:space="preserve">, SMTP, OpenPGP, S/MIME, </w:t>
+      </w:r>
+      <w:proofErr w:type="spellStart"/>
+      <w:r>
+        <w:t>etc</w:t>
+      </w:r>
+      <w:proofErr w:type="spellEnd"/>
+      <w:r>
+        <w:t>).</w:t>
+      </w:r>
+    </w:p>
+    <w:p>
+      <w:pPr>
+        <w:pStyle w:val="li"/>
+      </w:pPr>
+      <w:r>
+        <w:t>To request that the recipient grant privileges to accept certain types of messages from the contact subject.</w:t>
+      </w:r>
+    </w:p>
+    <w:p>
+      <w:r>
+        <w:t>Registration of the subject's contact information in the Mesh Naming Service eliminates the need for the first of these functions but not the other two. To prevent abuse, every Mesh Message is subject to access control and a Mesh service will only accept a message from a sender if there is an entry in the Threshold Catalog of the account that expressly permits delivery of messages of the specified type that are authenticated by an authorized signature key.</w:t>
+      </w:r>
+    </w:p>
+    <w:p>
+      <w:pPr>
+        <w:pStyle w:val="Heading3"/>
+      </w:pPr>
+      <w:r>
+        <w:lastRenderedPageBreak/>
+        <w:t>Remote</w:t>
+      </w:r>
+    </w:p>
+    <w:p>
+      <w:r>
+        <w:t xml:space="preserve">The Remote Contact Exchange transaction consists of </w:t>
+      </w:r>
+      <w:r>
+        <w:t xml:space="preserve">a sequence of </w:t>
+      </w:r>
+      <w:proofErr w:type="spellStart"/>
+      <w:r>
+        <w:rPr>
+          <w:u w:val="single"/>
+        </w:rPr>
+        <w:t>MessageContact</w:t>
+      </w:r>
+      <w:proofErr w:type="spellEnd"/>
+      <w:r>
+        <w:t xml:space="preserve"> messages sent from </w:t>
+      </w:r>
+      <w:r>
+        <w:t>the initiator to the responder, responder to the initiator, etc. While there is in principle no limit on the number of messages exchanged, most exchanges will be completed in three exchanges or less:</w:t>
+      </w:r>
+    </w:p>
+    <w:p>
+      <w:pPr>
+        <w:pStyle w:val="DT"/>
+      </w:pPr>
+      <w:r>
+        <w:t>Initiator to Responder</w:t>
+      </w:r>
+    </w:p>
+    <w:p>
+      <w:pPr>
+        <w:pStyle w:val="DD"/>
+      </w:pPr>
+      <w:r>
+        <w:t xml:space="preserve">Contains Initiator contact data </w:t>
+      </w:r>
+      <w:r>
+        <w:t>without authentication</w:t>
+      </w:r>
+      <w:r>
+        <w:t xml:space="preserve"> context from the exchange.</w:t>
+      </w:r>
+    </w:p>
+    <w:p>
+      <w:pPr>
+        <w:pStyle w:val="DT"/>
+      </w:pPr>
+      <w:r>
+        <w:t>Responder to Initiator</w:t>
+      </w:r>
+      <w:r>
+        <w:t xml:space="preserve"> (optional)</w:t>
+      </w:r>
+    </w:p>
+    <w:p>
+      <w:pPr>
+        <w:pStyle w:val="DD"/>
+      </w:pPr>
+      <w:r>
+        <w:t>Contains Responder contact data authenticated under a PIN challenge presented in the previous message.</w:t>
+      </w:r>
+    </w:p>
+    <w:p>
+      <w:pPr>
+        <w:pStyle w:val="DT"/>
+      </w:pPr>
+      <w:r>
+        <w:t>Initiator to Responder</w:t>
+      </w:r>
+      <w:r>
+        <w:t xml:space="preserve"> (optional)</w:t>
+      </w:r>
+      <w:r>
+        <w:t xml:space="preserve"> </w:t>
+      </w:r>
+    </w:p>
+    <w:p>
+      <w:pPr>
+        <w:pStyle w:val="DD"/>
+      </w:pPr>
+      <w:r>
+        <w:t>Contains Initiator contact data authenticated under a PIN challenge presented in the previous message</w:t>
+      </w:r>
+      <w:r>
+        <w:t>.</w:t>
+      </w:r>
+    </w:p>
+    <w:p>
+      <w:r>
+        <w:t>Each message provides the recipient with additional information which MAY motivate the recipient to provide additional contact information to the sender.</w:t>
+      </w:r>
+    </w:p>
+    <w:p>
+      <w:pPr>
+        <w:pStyle w:val="meta"/>
+      </w:pPr>
+      <w:r>
+        <w:t>&lt;include=..\</w:t>
+      </w:r>
+      <w:r>
+        <w:t>Examples\Protocol</w:t>
+      </w:r>
+      <w:r>
+        <w:t>ContactRemote.md&gt;</w:t>
+      </w:r>
+    </w:p>
+    <w:p>
+      <w:r>
+        <w:t>The Mesh Contact Exchange transaction does not provide for validation of the contact information beyond the binding to the Mesh Account Address used to perform the exchange.</w:t>
+      </w:r>
+    </w:p>
+    <w:p>
+      <w:pPr>
+        <w:pStyle w:val="Heading3"/>
+      </w:pPr>
+      <w:r>
+        <w:t>PIN</w:t>
+      </w:r>
+    </w:p>
+    <w:p>
+      <w:r>
+        <w:t xml:space="preserve">Exchange of a PIN code out of band allows the initial </w:t>
+      </w:r>
+      <w:proofErr w:type="spellStart"/>
+      <w:r>
+        <w:rPr>
+          <w:u w:val="single"/>
+        </w:rPr>
+        <w:t>MessageContact</w:t>
+      </w:r>
+      <w:proofErr w:type="spellEnd"/>
+      <w:r>
+        <w:t xml:space="preserve"> </w:t>
+      </w:r>
+      <w:r>
+        <w:t xml:space="preserve">to be authenticated. </w:t>
+      </w:r>
+      <w:r>
+        <w:t xml:space="preserve">This mode of authentication is particularly suited to in-person exchange of credentials where the PIN code and other information required to complete the transaction are passed by some means of </w:t>
+      </w:r>
+      <w:proofErr w:type="gramStart"/>
+      <w:r>
+        <w:t>short range</w:t>
+      </w:r>
+      <w:proofErr w:type="gramEnd"/>
+      <w:r>
+        <w:t xml:space="preserve"> communication such as Bluetooth or presentation of a QR code. In either case, the connection information is presented in the form of a URI combining the type of interaction (contact exchange), the contact address and the authentication data.</w:t>
+      </w:r>
+    </w:p>
+    <w:p>
+      <w:pPr>
+        <w:pStyle w:val="meta"/>
+      </w:pPr>
+      <w:r>
+        <w:t>&lt;include=..\Examples\ProtocolContactQR.md&gt;</w:t>
+      </w:r>
+    </w:p>
+    <w:p>
+      <w:pPr>
+        <w:pStyle w:val="Heading3"/>
+      </w:pPr>
+      <w:r>
+        <w:t>EARL</w:t>
+      </w:r>
+    </w:p>
+    <w:p>
+      <w:r>
+        <w:t xml:space="preserve">A </w:t>
+      </w:r>
+      <w:proofErr w:type="spellStart"/>
+      <w:r>
+        <w:rPr>
+          <w:u w:val="single"/>
+        </w:rPr>
+        <w:t>MessageContact</w:t>
+      </w:r>
+      <w:proofErr w:type="spellEnd"/>
+      <w:r>
+        <w:t xml:space="preserve"> message MAY be published as an EARL. This allows contact data to be presented to the recipient on a printed document such as a business card in machine readable format such as a QR code.</w:t>
+      </w:r>
+    </w:p>
+    <w:p>
+      <w:pPr>
+        <w:pStyle w:val="meta"/>
+      </w:pPr>
+      <w:r>
+        <w:t>&lt;include=..\Examples\ProtocolContact</w:t>
+      </w:r>
+      <w:r>
+        <w:t>Static</w:t>
+      </w:r>
+      <w:r>
+        <w:t>.md&gt;</w:t>
+      </w:r>
+    </w:p>
+    <w:p>
+      <w:pPr>
+        <w:pStyle w:val="Heading3"/>
+      </w:pPr>
+      <w:r>
+        <w:t>Group Invitation</w:t>
+      </w:r>
+    </w:p>
+    <w:p>
+      <w:r>
+        <w:t xml:space="preserve">The </w:t>
+      </w:r>
+      <w:proofErr w:type="spellStart"/>
+      <w:r>
+        <w:rPr>
+          <w:u w:val="single"/>
+        </w:rPr>
+        <w:t>GroupInvitation</w:t>
+      </w:r>
+      <w:proofErr w:type="spellEnd"/>
+      <w:r>
+        <w:t xml:space="preserve"> message is used to invite a recipient to join a Mesh Group. The message specifies the group name and the contact entry for the group. The contact entry includes the </w:t>
+      </w:r>
+      <w:proofErr w:type="spellStart"/>
+      <w:r>
+        <w:rPr>
+          <w:u w:val="single"/>
+        </w:rPr>
+        <w:t>CapabilityDecryptServiced</w:t>
+      </w:r>
+      <w:proofErr w:type="spellEnd"/>
+      <w:r>
+        <w:t xml:space="preserve"> used to decrypt messages sent to the group when combined with information provided by the threshold service for the group.</w:t>
+      </w:r>
+    </w:p>
+    <w:p>
+      <w:r>
+        <w:t xml:space="preserve">Receipt of a </w:t>
+      </w:r>
+      <w:proofErr w:type="spellStart"/>
+      <w:r>
+        <w:rPr>
+          <w:u w:val="single"/>
+        </w:rPr>
+        <w:t>GroupInvitation</w:t>
+      </w:r>
+      <w:proofErr w:type="spellEnd"/>
+      <w:r>
+        <w:t xml:space="preserve"> message does not require a response.</w:t>
+      </w:r>
+    </w:p>
+    <w:p>
+      <w:pPr>
+        <w:pStyle w:val="meta"/>
+      </w:pPr>
+      <w:r>
+        <w:lastRenderedPageBreak/>
+        <w:t>&lt;include=..\Examples\ProtocolGroupInvite.md&gt;</w:t>
+      </w:r>
+    </w:p>
+    <w:p>
+      <w:pPr>
+        <w:pStyle w:val="Heading2"/>
+      </w:pPr>
+      <w:r>
+        <w:t>Confirmation</w:t>
+      </w:r>
+      <w:r>
+        <w:t xml:space="preserve"> Transaction</w:t>
+      </w:r>
+    </w:p>
+    <w:p/>
+    <w:p>
+      <w:r>
+        <w:t>[Begin chunk]</w:t>
+      </w:r>
+    </w:p>
+    <w:p>
+      <w:r>
+        <w:t xml:space="preserve">Confirmation messages are used to provide an improved form of second factor authentication capability. </w:t>
+      </w:r>
+    </w:p>
+    <w:p>
+      <w:r>
+        <w:t>Two confirmation messages are specified, a request and response.</w:t>
+      </w:r>
+    </w:p>
+    <w:p>
+      <w:r>
+        <w:t xml:space="preserve">A confirmation request is initiated by sending a </w:t>
+      </w:r>
+      <w:proofErr w:type="spellStart"/>
+      <w:r>
+        <w:t>MessageConfirmationRequest</w:t>
+      </w:r>
+      <w:proofErr w:type="spellEnd"/>
+      <w:r>
+        <w:t xml:space="preserve"> to the Mesh Service hosting the recipient Mesh Service Account. The request specifies the question that is to be put to the user.</w:t>
+      </w:r>
+    </w:p>
+    <w:p>
+      <w:r>
+        <w:t xml:space="preserve">To respond to a confirmation request, a user generates a </w:t>
+      </w:r>
+      <w:proofErr w:type="spellStart"/>
+      <w:r>
+        <w:t>MessageConfirmationResponse</w:t>
+      </w:r>
+      <w:proofErr w:type="spellEnd"/>
+      <w:r>
+        <w:t>. This MUST be signed by a device authorized to respond to confirmation requests by a Device Connection Assertion with the Confirmation privilege.</w:t>
+      </w:r>
+    </w:p>
+    <w:p>
+      <w:pPr>
+        <w:pStyle w:val="meta"/>
+      </w:pPr>
+      <w:r>
+        <w:t>&lt;include=..\Examples\SchemaMessageConfirmation.md&gt;</w:t>
+      </w:r>
+    </w:p>
+    <w:p>
+      <w:r>
+        <w:t>[</w:t>
+      </w:r>
+      <w:r>
+        <w:t>End</w:t>
+      </w:r>
+      <w:r>
+        <w:t xml:space="preserve"> chunk]</w:t>
+      </w:r>
+    </w:p>
+    <w:p/>
+    <w:p>
+      <w:r>
+        <w:t xml:space="preserve">The confirmation transaction consists of a </w:t>
+      </w:r>
+      <w:proofErr w:type="spellStart"/>
+      <w:r>
+        <w:rPr>
+          <w:u w:val="single"/>
+        </w:rPr>
+        <w:t>RequestConfirmation</w:t>
+      </w:r>
+      <w:proofErr w:type="spellEnd"/>
+      <w:r>
+        <w:t xml:space="preserve"> message from the initiator followed by a </w:t>
+      </w:r>
+      <w:proofErr w:type="spellStart"/>
+      <w:r>
+        <w:rPr>
+          <w:u w:val="single"/>
+        </w:rPr>
+        <w:t>ResponseConfirmation</w:t>
+      </w:r>
+      <w:proofErr w:type="spellEnd"/>
+      <w:r>
+        <w:t xml:space="preserve"> from the responder.</w:t>
+      </w:r>
+    </w:p>
+    <w:p>
+      <w:r>
+        <w:t xml:space="preserve">The </w:t>
+      </w:r>
+      <w:proofErr w:type="spellStart"/>
+      <w:r>
+        <w:rPr>
+          <w:u w:val="single"/>
+        </w:rPr>
+        <w:t>RequestConfirmation</w:t>
+      </w:r>
+      <w:proofErr w:type="spellEnd"/>
+      <w:r>
+        <w:t xml:space="preserve"> </w:t>
+      </w:r>
+      <w:r>
+        <w:t xml:space="preserve">message specifies the </w:t>
+      </w:r>
+      <w:r>
+        <w:t>action that is requested.</w:t>
+      </w:r>
+    </w:p>
+    <w:p>
+      <w:r>
+        <w:t xml:space="preserve">The </w:t>
+      </w:r>
+      <w:proofErr w:type="spellStart"/>
+      <w:r>
+        <w:rPr>
+          <w:u w:val="single"/>
+        </w:rPr>
+        <w:t>ResponseConfirmation</w:t>
+      </w:r>
+      <w:proofErr w:type="spellEnd"/>
+      <w:r>
+        <w:t xml:space="preserve"> </w:t>
+      </w:r>
+      <w:r>
+        <w:t xml:space="preserve">message contains the enveloped </w:t>
+      </w:r>
+      <w:proofErr w:type="spellStart"/>
+      <w:r>
+        <w:t>RequestConfirmation</w:t>
+      </w:r>
+      <w:proofErr w:type="spellEnd"/>
+      <w:r>
+        <w:t xml:space="preserve"> message signed by the </w:t>
+      </w:r>
+      <w:r>
+        <w:t xml:space="preserve">initiator </w:t>
+      </w:r>
+      <w:r>
+        <w:t xml:space="preserve">and the disposition of the responder, </w:t>
+      </w:r>
+      <w:r>
+        <w:rPr>
+          <w:u w:val="single"/>
+        </w:rPr>
+        <w:t>Accept</w:t>
+      </w:r>
+      <w:r>
+        <w:rPr>
+          <w:u w:val="single"/>
+        </w:rPr>
+        <w:t xml:space="preserve"> </w:t>
+      </w:r>
+      <w:r>
+        <w:rPr>
+          <w:u w:val="single"/>
+        </w:rPr>
+        <w:t>=</w:t>
+      </w:r>
+      <w:r>
+        <w:rPr>
+          <w:u w:val="single"/>
+        </w:rPr>
+        <w:t xml:space="preserve"> </w:t>
+      </w:r>
+      <w:r>
+        <w:rPr>
+          <w:u w:val="single"/>
+        </w:rPr>
+        <w:t>true</w:t>
+      </w:r>
+      <w:r>
+        <w:t xml:space="preserve"> if the request is accepted and </w:t>
+      </w:r>
+      <w:r>
+        <w:rPr>
+          <w:u w:val="single"/>
+        </w:rPr>
+        <w:t>Accept</w:t>
+      </w:r>
+      <w:r>
+        <w:rPr>
+          <w:u w:val="single"/>
+        </w:rPr>
+        <w:t xml:space="preserve"> </w:t>
+      </w:r>
+      <w:r>
+        <w:rPr>
+          <w:u w:val="single"/>
+        </w:rPr>
+        <w:t>=</w:t>
+      </w:r>
+      <w:r>
+        <w:rPr>
+          <w:u w:val="single"/>
+        </w:rPr>
+        <w:t xml:space="preserve"> </w:t>
+      </w:r>
+      <w:r>
+        <w:rPr>
+          <w:u w:val="single"/>
+        </w:rPr>
+        <w:t>false</w:t>
+      </w:r>
+      <w:r>
+        <w:t xml:space="preserve"> otherwise.</w:t>
+      </w:r>
+    </w:p>
+    <w:p>
+      <w:pPr>
+        <w:pStyle w:val="meta"/>
+      </w:pPr>
+      <w:r>
+        <w:t>&lt;include=..\Examples\Protocol</w:t>
+      </w:r>
+      <w:r>
+        <w:t>Confirmation</w:t>
+      </w:r>
+      <w:r>
+        <w:t>.md&gt;</w:t>
+      </w:r>
+    </w:p>
+    <w:p>
+      <w:pPr>
+        <w:pStyle w:val="Heading2"/>
+      </w:pPr>
+      <w:r>
+        <w:t>Claim Transaction</w:t>
+      </w:r>
+    </w:p>
+    <w:p>
+      <w:r>
+        <w:t>[Here break out the EARL connect claim piece]</w:t>
+      </w:r>
+    </w:p>
+    <w:p>
+      <w:r>
+        <w:t>[Mention could be used in a future contact transaction]</w:t>
+      </w:r>
+    </w:p>
+    <w:p>
+      <w:pPr>
+        <w:pStyle w:val="Heading1"/>
+      </w:pPr>
+      <w:r>
+        <w:t>Device Connection</w:t>
+      </w:r>
+      <w:r>
+        <w:t xml:space="preserve"> </w:t>
+      </w:r>
+      <w:r>
+        <w:t>Transaction</w:t>
+      </w:r>
+    </w:p>
+    <w:p/>
+    <w:p>
+      <w:r>
+        <w:t>[begin]</w:t>
+      </w:r>
+    </w:p>
+    <w:p>
+      <w:r>
+        <w:t>Connection requests are sent by a device requesting connection to a Mesh Service Account.</w:t>
+      </w:r>
+    </w:p>
+    <w:p>
+      <w:r>
+        <w:t xml:space="preserve">The </w:t>
+      </w:r>
+      <w:proofErr w:type="spellStart"/>
+      <w:r>
+        <w:t>MessageConnectionRequest</w:t>
+      </w:r>
+      <w:proofErr w:type="spellEnd"/>
+      <w:r>
+        <w:t xml:space="preserve"> is originally sent by the device requesting connection to the Mesh Service associated with the account. </w:t>
+      </w:r>
+    </w:p>
+    <w:p>
+      <w:r>
+        <w:lastRenderedPageBreak/>
+        <w:t xml:space="preserve">If the connection request is accepted by the Mesh Service, it creates a </w:t>
+      </w:r>
+      <w:proofErr w:type="spellStart"/>
+      <w:r>
+        <w:t>MessageConnectionResponse</w:t>
+      </w:r>
+      <w:proofErr w:type="spellEnd"/>
+      <w:r>
+        <w:t xml:space="preserve"> containing the </w:t>
+      </w:r>
+      <w:proofErr w:type="spellStart"/>
+      <w:r>
+        <w:t>ServerNonce</w:t>
+      </w:r>
+      <w:proofErr w:type="spellEnd"/>
+      <w:r>
+        <w:t xml:space="preserve"> and Witness values used in the authentication of the response together with a verbatim copy of the original request. The </w:t>
+      </w:r>
+      <w:proofErr w:type="spellStart"/>
+      <w:r>
+        <w:t>MessageConnectionResponse</w:t>
+      </w:r>
+      <w:proofErr w:type="spellEnd"/>
+      <w:r>
+        <w:t xml:space="preserve"> is then returned to the device that made the original request and placed on the </w:t>
+      </w:r>
+      <w:proofErr w:type="spellStart"/>
+      <w:r>
+        <w:t>SpoolInbound</w:t>
+      </w:r>
+      <w:proofErr w:type="spellEnd"/>
+      <w:r>
+        <w:t xml:space="preserve"> of the account to which the request was directed.</w:t>
+      </w:r>
+    </w:p>
+    <w:p>
+      <w:r>
+        <w:t>Further details of this mechanism are described in &lt;norm="draft-hallambaker-mesh-protocol"/&gt;.</w:t>
+      </w:r>
+    </w:p>
+    <w:p>
+      <w:r>
+        <w:t>&lt;include=..\Examples\SchemaMessageConnection.md&gt;</w:t>
+      </w:r>
+    </w:p>
+    <w:p>
+      <w:r>
+        <w:t>[end]</w:t>
+      </w:r>
+    </w:p>
+    <w:p/>
+    <w:p>
+      <w:r>
+        <w:t>Connection of a device to a Mesh Account combines synchronous and asynchronous elements and therefore uses a combination of Mesh Service Protocol and Mesh Messaging interactions.</w:t>
+      </w:r>
+    </w:p>
+    <w:p>
+      <w:r>
+        <w:t xml:space="preserve">Three connection mechanisms are currently defined. </w:t>
+      </w:r>
+      <w:r>
+        <w:t>Each</w:t>
+      </w:r>
+      <w:r>
+        <w:t xml:space="preserve"> offer strong mutual </w:t>
+      </w:r>
+      <w:r>
+        <w:t>authentication.</w:t>
+      </w:r>
+    </w:p>
+    <w:p>
+      <w:pPr>
+        <w:pStyle w:val="ListParagraph"/>
+      </w:pPr>
+      <w:r>
+        <w:t>Device Authenticated</w:t>
+      </w:r>
+    </w:p>
+    <w:p>
+      <w:pPr>
+        <w:pStyle w:val="ListParagraph"/>
+      </w:pPr>
+      <w:r>
+        <w:t>Pin Authenticated</w:t>
+      </w:r>
+    </w:p>
+    <w:p>
+      <w:pPr>
+        <w:pStyle w:val="ListParagraph"/>
+      </w:pPr>
+      <w:r>
+        <w:t>EARL Connection Mode</w:t>
+      </w:r>
+    </w:p>
+    <w:p>
+      <w:r>
+        <w:t>T</w:t>
+      </w:r>
+      <w:r>
+        <w:t xml:space="preserve">he first two of these mechanisms are initiated from the device being connected </w:t>
+      </w:r>
+      <w:r>
+        <w:t>which requires that the Mesh Service Account it is being connected to be entered into it.</w:t>
+      </w:r>
+      <w:r>
+        <w:t xml:space="preserve"> Use of these mechanisms thus requires keyboard and display </w:t>
+      </w:r>
+      <w:r>
+        <w:t>affordances or accessibility equivalents.</w:t>
+      </w:r>
+    </w:p>
+    <w:p>
+      <w:r>
+        <w:t xml:space="preserve">The last </w:t>
+      </w:r>
+      <w:r>
+        <w:t xml:space="preserve">mechanism is initiated from an administration device that is already connected to the account. </w:t>
+      </w:r>
+      <w:r>
+        <w:t xml:space="preserve">It is intended for use in circumstances where the device being connected does not have the necessary affordances to allow the </w:t>
+      </w:r>
+      <w:r>
+        <w:t>Device or PIN authenticated modes.</w:t>
+      </w:r>
+    </w:p>
+    <w:p>
+      <w:r>
+        <w:t xml:space="preserve">In either case, the connection request is completed </w:t>
+      </w:r>
+      <w:r>
+        <w:t xml:space="preserve">by the device requesting synchronization with the </w:t>
+      </w:r>
+      <w:r>
+        <w:t xml:space="preserve">Mesh Account using its device credential for authentication. </w:t>
+      </w:r>
+      <w:r>
+        <w:t xml:space="preserve">If the connection request was accepted, the device will be provisioned with the Device Connection Assertion allowing it to </w:t>
+      </w:r>
+      <w:r>
+        <w:t>complete the process</w:t>
+      </w:r>
+      <w:r>
+        <w:t>.</w:t>
+      </w:r>
+    </w:p>
+    <w:p>
+      <w:r>
+        <w:t xml:space="preserve">The Device Connection Assertion includes an overlay device profile containing a set of private key contributions to be used to perform key cogeneration on the original set of device keys to create a new device profile to be used for </w:t>
+      </w:r>
+      <w:r>
+        <w:t>all purposes associated with the Mesh Profile to which it has just been connected. This assures the user that the</w:t>
+      </w:r>
+      <w:r>
+        <w:t xml:space="preserve"> keys the device uses for performing </w:t>
+      </w:r>
+      <w:r>
+        <w:t xml:space="preserve">operation in the context of their profile are not affected by any compromise that might have occurred during </w:t>
+      </w:r>
+      <w:r>
+        <w:t>manufacture or at any point after up to the time it was connected to their profile.</w:t>
+      </w:r>
+    </w:p>
+    <w:p>
+      <w:pPr>
+        <w:pStyle w:val="Heading2"/>
+      </w:pPr>
+      <w:r>
+        <w:t>Device Authenticated</w:t>
+      </w:r>
+    </w:p>
+    <w:p>
+      <w:r>
+        <w:t xml:space="preserve">The direct connection mechanism requires that both the administration device and the device originating the connection request have data entry and output affordances and that it is possible for the user to compare the authentication codes presented by the two devices to check that they are identical. </w:t>
+      </w:r>
+    </w:p>
+    <w:p>
+      <w:pPr>
+        <w:pStyle w:val="meta"/>
+      </w:pPr>
+      <w:r>
+        <w:t>&lt;include=..\</w:t>
+      </w:r>
+      <w:r>
         <w:t>Examples\</w:t>
       </w:r>
       <w:r>
-        <w:t>SchemaMessageCompletion.md&gt;</w:t>
+        <w:t>ProtocolConnect</w:t>
+      </w:r>
+      <w:r>
+        <w:t>.md&gt;</w:t>
       </w:r>
     </w:p>
     <w:p>
@@ -4146,1815 +5978,7 @@
         <w:pStyle w:val="Heading2"/>
       </w:pPr>
       <w:r>
-        <w:t>PIN Code</w:t>
-      </w:r>
-      <w:r>
-        <w:t xml:space="preserve"> Transaction</w:t>
-      </w:r>
-    </w:p>
-    <w:p>
-      <w:r>
-        <w:t>The PIN Code Message Transaction is used to register and validate PIN codes used to authenticate other message transactions. This is currently used as an option in the Device Connection and Contact Exchange transactions.</w:t>
-      </w:r>
-    </w:p>
-    <w:p>
-      <w:r>
-        <w:t>Derivation of the</w:t>
-      </w:r>
-      <w:r>
-        <w:t xml:space="preserve"> </w:t>
-      </w:r>
-      <w:proofErr w:type="spellStart"/>
-      <w:r>
-        <w:t>SaltedPin</w:t>
-      </w:r>
-      <w:proofErr w:type="spellEnd"/>
-      <w:r>
-        <w:t xml:space="preserve">, </w:t>
-      </w:r>
-      <w:proofErr w:type="spellStart"/>
-      <w:r>
-        <w:t>MessageId</w:t>
-      </w:r>
-      <w:proofErr w:type="spellEnd"/>
-      <w:r>
-        <w:t xml:space="preserve"> and Witness values </w:t>
-      </w:r>
-      <w:r>
-        <w:t xml:space="preserve">from their respective inputs </w:t>
-      </w:r>
-      <w:r>
-        <w:t xml:space="preserve">is described in the </w:t>
-      </w:r>
-      <w:r>
-        <w:t>Schema Reference &lt;norm="draft-hallambaker-mesh-schema"/&gt;</w:t>
-      </w:r>
-      <w:r>
-        <w:t>.</w:t>
-      </w:r>
-    </w:p>
-    <w:p>
-      <w:r>
-        <w:t>$$$$$$$$$$$$$$$</w:t>
-      </w:r>
-    </w:p>
-    <w:p>
-      <w:pPr>
-        <w:pStyle w:val="meta"/>
-      </w:pPr>
-      <w:r>
-        <w:t>&lt;include=..\Examples\SchemaMessagePIN.md&gt;</w:t>
-      </w:r>
-    </w:p>
-    <w:p>
-      <w:pPr>
-        <w:pStyle w:val="Heading3"/>
-      </w:pPr>
-      <w:r>
-        <w:t>Registration</w:t>
-      </w:r>
-    </w:p>
-    <w:p>
-      <w:r>
-        <w:t xml:space="preserve">To register a PIN code to an </w:t>
-      </w:r>
-      <w:r>
-        <w:rPr>
-          <w:u w:val="single"/>
-        </w:rPr>
-        <w:t>Account</w:t>
-      </w:r>
-      <w:r>
-        <w:t>, a device:</w:t>
-      </w:r>
-    </w:p>
-    <w:p>
-      <w:pPr>
-        <w:pStyle w:val="li"/>
-      </w:pPr>
-      <w:r>
-        <w:t xml:space="preserve">Generates the </w:t>
-      </w:r>
-      <w:r>
-        <w:rPr>
-          <w:u w:val="single"/>
-        </w:rPr>
-        <w:t>PIN</w:t>
-      </w:r>
-      <w:r>
-        <w:t xml:space="preserve"> code value</w:t>
-      </w:r>
-    </w:p>
-    <w:p>
-      <w:pPr>
-        <w:pStyle w:val="li"/>
-      </w:pPr>
-      <w:r>
-        <w:t xml:space="preserve">Calculates the </w:t>
-      </w:r>
-      <w:proofErr w:type="spellStart"/>
-      <w:r>
-        <w:rPr>
-          <w:u w:val="single"/>
-        </w:rPr>
-        <w:t>SaltedP</w:t>
-      </w:r>
-      <w:r>
-        <w:rPr>
-          <w:u w:val="single"/>
-        </w:rPr>
-        <w:t>in</w:t>
-      </w:r>
-      <w:proofErr w:type="spellEnd"/>
-      <w:r>
-        <w:t xml:space="preserve"> value for the specified </w:t>
-      </w:r>
-      <w:r>
-        <w:rPr>
-          <w:u w:val="single"/>
-        </w:rPr>
-        <w:t>A</w:t>
-      </w:r>
-      <w:r>
-        <w:rPr>
-          <w:u w:val="single"/>
-        </w:rPr>
-        <w:t>ction</w:t>
-      </w:r>
-    </w:p>
-    <w:p>
-      <w:pPr>
-        <w:pStyle w:val="li"/>
-      </w:pPr>
-      <w:r>
-        <w:t xml:space="preserve">Calculates the </w:t>
-      </w:r>
-      <w:proofErr w:type="spellStart"/>
-      <w:r>
-        <w:rPr>
-          <w:u w:val="single"/>
-        </w:rPr>
-        <w:t>Pin</w:t>
-      </w:r>
-      <w:r>
-        <w:rPr>
-          <w:u w:val="single"/>
-        </w:rPr>
-        <w:t>Id</w:t>
-      </w:r>
-      <w:proofErr w:type="spellEnd"/>
-      <w:r>
-        <w:t xml:space="preserve"> binding the specified </w:t>
-      </w:r>
-      <w:proofErr w:type="spellStart"/>
-      <w:r>
-        <w:rPr>
-          <w:u w:val="single"/>
-        </w:rPr>
-        <w:t>SaltedPin</w:t>
-      </w:r>
-      <w:proofErr w:type="spellEnd"/>
-      <w:r>
-        <w:rPr>
-          <w:u w:val="single"/>
-        </w:rPr>
-        <w:t xml:space="preserve"> </w:t>
-      </w:r>
-      <w:r>
-        <w:t xml:space="preserve">to the </w:t>
-      </w:r>
-      <w:r>
-        <w:rPr>
-          <w:u w:val="single"/>
-        </w:rPr>
-        <w:t>A</w:t>
-      </w:r>
-      <w:r>
-        <w:rPr>
-          <w:u w:val="single"/>
-        </w:rPr>
-        <w:t>ccount</w:t>
-      </w:r>
-      <w:r>
-        <w:t>.</w:t>
-      </w:r>
-    </w:p>
-    <w:p>
-      <w:pPr>
-        <w:pStyle w:val="li"/>
-      </w:pPr>
-      <w:r>
-        <w:t xml:space="preserve">Creates and signs </w:t>
-      </w:r>
-      <w:proofErr w:type="spellStart"/>
-      <w:r>
-        <w:rPr>
-          <w:u w:val="single"/>
-        </w:rPr>
-        <w:t>MessageP</w:t>
-      </w:r>
-      <w:r>
-        <w:rPr>
-          <w:u w:val="single"/>
-        </w:rPr>
-        <w:t>in</w:t>
-      </w:r>
-      <w:proofErr w:type="spellEnd"/>
-      <w:r>
-        <w:t xml:space="preserve"> containing the </w:t>
-      </w:r>
-      <w:proofErr w:type="spellStart"/>
-      <w:r>
-        <w:rPr>
-          <w:u w:val="single"/>
-        </w:rPr>
-        <w:t>SaltedPin</w:t>
-      </w:r>
-      <w:proofErr w:type="spellEnd"/>
-      <w:r>
-        <w:rPr>
-          <w:u w:val="single"/>
-        </w:rPr>
-        <w:t xml:space="preserve"> </w:t>
-      </w:r>
-      <w:r>
-        <w:t xml:space="preserve">, </w:t>
-      </w:r>
-      <w:r>
-        <w:rPr>
-          <w:u w:val="single"/>
-        </w:rPr>
-        <w:t>Action</w:t>
-      </w:r>
-      <w:r>
-        <w:t xml:space="preserve"> and </w:t>
-      </w:r>
-      <w:r>
-        <w:rPr>
-          <w:u w:val="single"/>
-        </w:rPr>
-        <w:t>Account</w:t>
-      </w:r>
-      <w:r>
-        <w:t xml:space="preserve"> values with the </w:t>
-      </w:r>
-      <w:proofErr w:type="spellStart"/>
-      <w:r>
-        <w:rPr>
-          <w:u w:val="single"/>
-        </w:rPr>
-        <w:t>MessageId</w:t>
-      </w:r>
-      <w:proofErr w:type="spellEnd"/>
-      <w:r>
-        <w:t xml:space="preserve"> value </w:t>
-      </w:r>
-      <w:proofErr w:type="spellStart"/>
-      <w:r>
-        <w:rPr>
-          <w:u w:val="single"/>
-        </w:rPr>
-        <w:t>PinId</w:t>
-      </w:r>
-      <w:proofErr w:type="spellEnd"/>
-      <w:r>
-        <w:t>.</w:t>
-      </w:r>
-    </w:p>
-    <w:p>
-      <w:pPr>
-        <w:pStyle w:val="li"/>
-      </w:pPr>
-      <w:r>
-        <w:t xml:space="preserve">Appends the </w:t>
-      </w:r>
-      <w:proofErr w:type="spellStart"/>
-      <w:r>
-        <w:rPr>
-          <w:u w:val="single"/>
-        </w:rPr>
-        <w:t>MessagePin</w:t>
-      </w:r>
-      <w:proofErr w:type="spellEnd"/>
-      <w:r>
-        <w:rPr>
-          <w:u w:val="single"/>
-        </w:rPr>
-        <w:t xml:space="preserve"> </w:t>
-      </w:r>
-      <w:r>
-        <w:t xml:space="preserve">value to the </w:t>
-      </w:r>
-      <w:r>
-        <w:rPr>
-          <w:u w:val="single"/>
-        </w:rPr>
-        <w:t>Administration</w:t>
-      </w:r>
-      <w:r>
-        <w:t xml:space="preserve"> Spool of the </w:t>
-      </w:r>
-      <w:r>
-        <w:rPr>
-          <w:u w:val="single"/>
-        </w:rPr>
-        <w:t>Account</w:t>
-      </w:r>
-      <w:r>
-        <w:t>.</w:t>
-      </w:r>
-    </w:p>
-    <w:p>
-      <w:r>
-        <w:t>Note that this construction</w:t>
-      </w:r>
-      <w:r>
-        <w:t xml:space="preserve"> </w:t>
-      </w:r>
-      <w:r>
-        <w:t xml:space="preserve">provides limited protection against forgery attacks by a party with access to the </w:t>
-      </w:r>
-      <w:proofErr w:type="spellStart"/>
-      <w:r>
-        <w:rPr>
-          <w:u w:val="single"/>
-        </w:rPr>
-        <w:t>MessagePin</w:t>
-      </w:r>
-      <w:proofErr w:type="spellEnd"/>
-      <w:r>
-        <w:t xml:space="preserve">. A party with such access can use it to construct the witness value required to authenticate a request. </w:t>
-      </w:r>
-    </w:p>
-    <w:p>
-      <w:r>
-        <w:t xml:space="preserve">PIN Code values consist of an opaque sequence of octets represented as a UDF nonce value. Codes are presented in canonical UDF form, </w:t>
-      </w:r>
-      <w:proofErr w:type="gramStart"/>
-      <w:r>
-        <w:t>i.e.</w:t>
-      </w:r>
-      <w:proofErr w:type="gramEnd"/>
-      <w:r>
-        <w:t xml:space="preserve"> Base32 encoding separated into groups of 4 characters.</w:t>
-      </w:r>
-      <w:r>
-        <w:t xml:space="preserve"> The PIN value is converted to binary form for calculation of the </w:t>
-      </w:r>
-      <w:proofErr w:type="spellStart"/>
-      <w:r>
-        <w:rPr>
-          <w:u w:val="single"/>
-        </w:rPr>
-        <w:t>SaltedP</w:t>
-      </w:r>
-      <w:r>
-        <w:rPr>
-          <w:u w:val="single"/>
-        </w:rPr>
-        <w:t>in</w:t>
-      </w:r>
-      <w:proofErr w:type="spellEnd"/>
-      <w:r>
-        <w:t>, thus ensuring that the canonical form of the PIN value is used.</w:t>
-      </w:r>
-    </w:p>
-    <w:p>
-      <w:pPr>
-        <w:pStyle w:val="Heading3"/>
-      </w:pPr>
-      <w:r>
-        <w:t>Authentication</w:t>
-      </w:r>
-    </w:p>
-    <w:p>
-      <w:r>
-        <w:t xml:space="preserve">The PIN Code value is passed out of band to a user who will enter it into a device to authenticate a request made to the issuer. </w:t>
-      </w:r>
-    </w:p>
-    <w:p>
-      <w:r>
-        <w:t xml:space="preserve">A request that MAY be validated by means of a PIN is a subclass of </w:t>
-      </w:r>
-      <w:proofErr w:type="spellStart"/>
-      <w:r>
-        <w:t>MessagePinValidated</w:t>
-      </w:r>
-      <w:proofErr w:type="spellEnd"/>
-      <w:r>
-        <w:t xml:space="preserve"> and contains the following fields:</w:t>
-      </w:r>
-    </w:p>
-    <w:p>
-      <w:pPr>
-        <w:pStyle w:val="DT"/>
-      </w:pPr>
-      <w:proofErr w:type="spellStart"/>
-      <w:r>
-        <w:t>AuthenticatedData</w:t>
-      </w:r>
-      <w:proofErr w:type="spellEnd"/>
-    </w:p>
-    <w:p>
-      <w:pPr>
-        <w:pStyle w:val="DD"/>
-      </w:pPr>
-      <w:r>
-        <w:t>A DARE Envelope containing the data that is authenticated.</w:t>
-      </w:r>
-    </w:p>
-    <w:p>
-      <w:pPr>
-        <w:pStyle w:val="DT"/>
-      </w:pPr>
-      <w:proofErr w:type="spellStart"/>
-      <w:r>
-        <w:t>ClientNonce</w:t>
-      </w:r>
-      <w:proofErr w:type="spellEnd"/>
-    </w:p>
-    <w:p>
-      <w:pPr>
-        <w:pStyle w:val="DD"/>
-      </w:pPr>
-      <w:r>
-        <w:t>A nonce value used to prevent certain replay attacks.</w:t>
-      </w:r>
-    </w:p>
-    <w:p>
-      <w:pPr>
-        <w:pStyle w:val="DT"/>
-      </w:pPr>
-      <w:proofErr w:type="spellStart"/>
-      <w:r>
-        <w:t>Pin</w:t>
-      </w:r>
-      <w:r>
-        <w:t>Id</w:t>
-      </w:r>
-      <w:proofErr w:type="spellEnd"/>
-    </w:p>
-    <w:p>
-      <w:pPr>
-        <w:pStyle w:val="DD"/>
-      </w:pPr>
-      <w:r>
-        <w:t xml:space="preserve">Digest value binding the </w:t>
-      </w:r>
-      <w:proofErr w:type="spellStart"/>
-      <w:r>
-        <w:rPr>
-          <w:u w:val="single"/>
-        </w:rPr>
-        <w:t>SaltedPin</w:t>
-      </w:r>
-      <w:proofErr w:type="spellEnd"/>
-      <w:r>
-        <w:rPr>
-          <w:u w:val="single"/>
-        </w:rPr>
-        <w:t xml:space="preserve"> </w:t>
-      </w:r>
-      <w:r>
-        <w:t xml:space="preserve">to the </w:t>
-      </w:r>
-      <w:r>
-        <w:rPr>
-          <w:u w:val="single"/>
-        </w:rPr>
-        <w:t>Account</w:t>
-      </w:r>
-      <w:r>
-        <w:t>.</w:t>
-      </w:r>
-    </w:p>
-    <w:p>
-      <w:pPr>
-        <w:pStyle w:val="DT"/>
-      </w:pPr>
-      <w:proofErr w:type="spellStart"/>
-      <w:r>
-        <w:t>PinWitness</w:t>
-      </w:r>
-      <w:proofErr w:type="spellEnd"/>
-    </w:p>
-    <w:p>
-      <w:pPr>
-        <w:pStyle w:val="DD"/>
-      </w:pPr>
-      <w:r>
-        <w:t>Witness value calculated as KDF (</w:t>
-      </w:r>
-      <w:proofErr w:type="spellStart"/>
-      <w:r>
-        <w:t>Device.UDF</w:t>
-      </w:r>
-      <w:proofErr w:type="spellEnd"/>
-      <w:r>
-        <w:t xml:space="preserve"> + AccountAddress, </w:t>
-      </w:r>
-      <w:proofErr w:type="spellStart"/>
-      <w:r>
-        <w:t>ClientNonce</w:t>
-      </w:r>
-      <w:proofErr w:type="spellEnd"/>
-      <w:r>
-        <w:t>)</w:t>
-      </w:r>
-    </w:p>
-    <w:p>
-      <w:r>
-        <w:t xml:space="preserve">The device uses the PIN code and Action identifier corresponding to the desired request to calculate the </w:t>
-      </w:r>
-      <w:proofErr w:type="spellStart"/>
-      <w:r>
-        <w:rPr>
-          <w:u w:val="single"/>
-        </w:rPr>
-        <w:t>SaltedPin</w:t>
-      </w:r>
-      <w:proofErr w:type="spellEnd"/>
-      <w:r>
-        <w:t xml:space="preserve"> value in the same manner as during registration.</w:t>
-      </w:r>
-      <w:r>
-        <w:t xml:space="preserve"> </w:t>
-      </w:r>
-      <w:r>
-        <w:t xml:space="preserve">This value is then used to calculate the </w:t>
-      </w:r>
-      <w:proofErr w:type="spellStart"/>
-      <w:r>
-        <w:rPr>
-          <w:u w:val="single"/>
-        </w:rPr>
-        <w:t>PinId</w:t>
-      </w:r>
-      <w:proofErr w:type="spellEnd"/>
-      <w:r>
-        <w:t xml:space="preserve"> and </w:t>
-      </w:r>
-      <w:proofErr w:type="spellStart"/>
-      <w:r>
-        <w:rPr>
-          <w:u w:val="single"/>
-        </w:rPr>
-        <w:t>PinWitness</w:t>
-      </w:r>
-      <w:proofErr w:type="spellEnd"/>
-      <w:r>
-        <w:t xml:space="preserve"> values.</w:t>
-      </w:r>
-    </w:p>
-    <w:p>
-      <w:pPr>
-        <w:pStyle w:val="Heading3"/>
-      </w:pPr>
-      <w:r>
-        <w:t>Validation</w:t>
-      </w:r>
-    </w:p>
-    <w:p>
-      <w:r>
-        <w:t>The PIN code is validated by performing the steps of:</w:t>
-      </w:r>
-    </w:p>
-    <w:p>
-      <w:pPr>
-        <w:pStyle w:val="li"/>
-      </w:pPr>
-      <w:r>
-        <w:t xml:space="preserve">Calculating the </w:t>
-      </w:r>
-      <w:proofErr w:type="spellStart"/>
-      <w:r>
-        <w:rPr>
-          <w:u w:val="single"/>
-        </w:rPr>
-        <w:t>SaltedPin</w:t>
-      </w:r>
-      <w:proofErr w:type="spellEnd"/>
-      <w:r>
-        <w:t xml:space="preserve"> </w:t>
-      </w:r>
-      <w:r>
-        <w:t xml:space="preserve">value from the PIN code and </w:t>
-      </w:r>
-      <w:r>
-        <w:rPr>
-          <w:u w:val="single"/>
-        </w:rPr>
-        <w:t>Action</w:t>
-      </w:r>
-    </w:p>
-    <w:p>
-      <w:pPr>
-        <w:pStyle w:val="li"/>
-      </w:pPr>
-      <w:r>
-        <w:t xml:space="preserve">Calculating </w:t>
-      </w:r>
-      <w:proofErr w:type="spellStart"/>
-      <w:r>
-        <w:rPr>
-          <w:u w:val="single"/>
-        </w:rPr>
-        <w:t>PinId</w:t>
-      </w:r>
-      <w:proofErr w:type="spellEnd"/>
-      <w:r>
-        <w:t xml:space="preserve"> from </w:t>
-      </w:r>
-      <w:proofErr w:type="spellStart"/>
-      <w:r>
-        <w:rPr>
-          <w:u w:val="single"/>
-        </w:rPr>
-        <w:t>SaltedPin</w:t>
-      </w:r>
-      <w:proofErr w:type="spellEnd"/>
-      <w:r>
-        <w:t xml:space="preserve"> </w:t>
-      </w:r>
-      <w:r>
-        <w:t xml:space="preserve"> and </w:t>
-      </w:r>
-      <w:r>
-        <w:rPr>
-          <w:u w:val="single"/>
-        </w:rPr>
-        <w:t>Account</w:t>
-      </w:r>
-    </w:p>
-    <w:p>
-      <w:pPr>
-        <w:pStyle w:val="li"/>
-      </w:pPr>
-      <w:r>
-        <w:t xml:space="preserve">Retrieving a </w:t>
-      </w:r>
-      <w:proofErr w:type="spellStart"/>
-      <w:r>
-        <w:rPr>
-          <w:u w:val="single"/>
-        </w:rPr>
-        <w:t>MessagePin</w:t>
-      </w:r>
-      <w:proofErr w:type="spellEnd"/>
-      <w:r>
-        <w:t xml:space="preserve"> from the Administration spool with the </w:t>
-      </w:r>
-      <w:proofErr w:type="spellStart"/>
-      <w:r>
-        <w:rPr>
-          <w:u w:val="single"/>
-        </w:rPr>
-        <w:t>MessageId</w:t>
-      </w:r>
-      <w:proofErr w:type="spellEnd"/>
-      <w:r>
-        <w:t xml:space="preserve"> </w:t>
-      </w:r>
-      <w:proofErr w:type="spellStart"/>
-      <w:r>
-        <w:rPr>
-          <w:u w:val="single"/>
-        </w:rPr>
-        <w:t>PinId</w:t>
-      </w:r>
-      <w:proofErr w:type="spellEnd"/>
-      <w:r>
-        <w:t>.</w:t>
-      </w:r>
-    </w:p>
-    <w:p>
-      <w:pPr>
-        <w:pStyle w:val="li"/>
-      </w:pPr>
-      <w:r>
-        <w:t xml:space="preserve">Calculating the </w:t>
-      </w:r>
-      <w:bookmarkStart w:id="5" w:name="_Hlk52285671"/>
-      <w:proofErr w:type="spellStart"/>
-      <w:r>
-        <w:rPr>
-          <w:u w:val="single"/>
-        </w:rPr>
-        <w:t>PinWitness</w:t>
-      </w:r>
-      <w:proofErr w:type="spellEnd"/>
-      <w:r>
-        <w:t xml:space="preserve"> </w:t>
-      </w:r>
-      <w:bookmarkEnd w:id="5"/>
-      <w:r>
-        <w:t xml:space="preserve">value from </w:t>
-      </w:r>
-      <w:proofErr w:type="spellStart"/>
-      <w:r>
-        <w:rPr>
-          <w:u w:val="single"/>
-        </w:rPr>
-        <w:t>SaltedPin</w:t>
-      </w:r>
-      <w:proofErr w:type="spellEnd"/>
-      <w:r>
-        <w:t xml:space="preserve">, </w:t>
-      </w:r>
-      <w:proofErr w:type="spellStart"/>
-      <w:r>
-        <w:rPr>
-          <w:u w:val="single"/>
-        </w:rPr>
-        <w:t>ClientNonce</w:t>
-      </w:r>
-      <w:proofErr w:type="spellEnd"/>
-      <w:r>
-        <w:t xml:space="preserve"> and </w:t>
-      </w:r>
-      <w:proofErr w:type="spellStart"/>
-      <w:r>
-        <w:rPr>
-          <w:u w:val="single"/>
-        </w:rPr>
-        <w:t>AuthenticatedData</w:t>
-      </w:r>
-      <w:proofErr w:type="spellEnd"/>
-      <w:r>
-        <w:t xml:space="preserve"> and checking this matches the value specified in the message.</w:t>
-      </w:r>
-    </w:p>
-    <w:p>
-      <w:pPr>
-        <w:pStyle w:val="li"/>
-      </w:pPr>
-      <w:r>
-        <w:t>Performing the requested action.</w:t>
-      </w:r>
-    </w:p>
-    <w:p>
-      <w:pPr>
-        <w:pStyle w:val="li"/>
-      </w:pPr>
-      <w:r>
-        <w:t xml:space="preserve">Posting a </w:t>
-      </w:r>
-      <w:r>
-        <w:rPr>
-          <w:u w:val="single"/>
-        </w:rPr>
-        <w:t>Complete</w:t>
-      </w:r>
-      <w:r>
-        <w:t xml:space="preserve"> message to the </w:t>
-      </w:r>
-      <w:r>
-        <w:rPr>
-          <w:u w:val="single"/>
-        </w:rPr>
-        <w:t>Administration</w:t>
-      </w:r>
-      <w:r>
-        <w:t xml:space="preserve"> Spool of the </w:t>
-      </w:r>
-      <w:r>
-        <w:rPr>
-          <w:u w:val="single"/>
-        </w:rPr>
-        <w:t>Account</w:t>
-      </w:r>
-      <w:r>
-        <w:t xml:space="preserve"> marking the PIN code as used.</w:t>
-      </w:r>
-    </w:p>
-    <w:p>
-      <w:r>
-        <w:t>This process can fail at multiple points resulting in different error results:</w:t>
-      </w:r>
-    </w:p>
-    <w:p>
-      <w:pPr>
-        <w:pStyle w:val="DT"/>
-        <w:rPr>
-          <w:u w:val="single"/>
-        </w:rPr>
-      </w:pPr>
-      <w:proofErr w:type="spellStart"/>
-      <w:r>
-        <w:rPr>
-          <w:u w:val="single"/>
-        </w:rPr>
-        <w:t>PinInvalid</w:t>
-      </w:r>
-      <w:proofErr w:type="spellEnd"/>
-    </w:p>
-    <w:p>
-      <w:pPr>
-        <w:pStyle w:val="DD"/>
-      </w:pPr>
-      <w:r>
-        <w:t>No P</w:t>
-      </w:r>
-      <w:r>
-        <w:t>IN</w:t>
-      </w:r>
-      <w:r>
-        <w:t xml:space="preserve"> code is specified</w:t>
-      </w:r>
-      <w:r>
-        <w:t xml:space="preserve">, </w:t>
-      </w:r>
-      <w:r>
-        <w:t>the Pin code indicates an unsupported algorithm</w:t>
-      </w:r>
-      <w:r>
-        <w:t xml:space="preserve"> or the calculated </w:t>
-      </w:r>
-      <w:proofErr w:type="spellStart"/>
-      <w:r>
-        <w:rPr>
-          <w:u w:val="single"/>
-        </w:rPr>
-        <w:t>PinWitness</w:t>
-      </w:r>
-      <w:proofErr w:type="spellEnd"/>
-      <w:r>
-        <w:t xml:space="preserve"> </w:t>
-      </w:r>
-      <w:r>
-        <w:t>does not match the one specified by the request.</w:t>
-      </w:r>
-    </w:p>
-    <w:p>
-      <w:pPr>
-        <w:pStyle w:val="DT"/>
-        <w:rPr>
-          <w:u w:val="single"/>
-        </w:rPr>
-      </w:pPr>
-      <w:proofErr w:type="spellStart"/>
-      <w:r>
-        <w:rPr>
-          <w:u w:val="single"/>
-        </w:rPr>
-        <w:t>PinUsed</w:t>
-      </w:r>
-      <w:proofErr w:type="spellEnd"/>
-    </w:p>
-    <w:p>
-      <w:pPr>
-        <w:pStyle w:val="DD"/>
-      </w:pPr>
-      <w:r>
-        <w:t>The PIN code has been used previously.</w:t>
-      </w:r>
-    </w:p>
-    <w:p>
-      <w:pPr>
-        <w:pStyle w:val="DT"/>
-        <w:rPr>
-          <w:u w:val="single"/>
-        </w:rPr>
-      </w:pPr>
-      <w:proofErr w:type="spellStart"/>
-      <w:r>
-        <w:rPr>
-          <w:u w:val="single"/>
-        </w:rPr>
-        <w:t>PinExpired</w:t>
-      </w:r>
-      <w:proofErr w:type="spellEnd"/>
-    </w:p>
-    <w:p>
-      <w:pPr>
-        <w:pStyle w:val="DD"/>
-      </w:pPr>
-      <w:r>
-        <w:t>The PIN code is no longer valid.</w:t>
-      </w:r>
-    </w:p>
-    <w:p>
-      <w:r>
-        <w:t xml:space="preserve">Note that in the case that an attempt is made to reuse a PIN, it is not automatically the case that the first use of the PIN was the one that was valid and only the second attempt was invalid. Implementations SHOULD alert the user to the attempted re-use so that this possibility can be </w:t>
-      </w:r>
-      <w:proofErr w:type="gramStart"/>
-      <w:r>
-        <w:t>considered</w:t>
-      </w:r>
-      <w:proofErr w:type="gramEnd"/>
-      <w:r>
-        <w:t xml:space="preserve"> and appropriate action taken.</w:t>
-      </w:r>
-    </w:p>
-    <w:p>
-      <w:pPr>
-        <w:pStyle w:val="meta"/>
-      </w:pPr>
-      <w:r>
-        <w:t>&lt;include=..\</w:t>
-      </w:r>
-      <w:r>
-        <w:t>Examples\Protocol</w:t>
-      </w:r>
-      <w:r>
-        <w:t>MessagePIN.md&gt;</w:t>
-      </w:r>
-    </w:p>
-    <w:p>
-      <w:pPr>
-        <w:pStyle w:val="Heading2"/>
-      </w:pPr>
-      <w:r>
-        <w:t>Contact Exchange</w:t>
-      </w:r>
-      <w:r>
-        <w:t xml:space="preserve"> Transaction</w:t>
-      </w:r>
-    </w:p>
-    <w:p>
-      <w:r>
-        <w:t>[Begin chunk]</w:t>
-      </w:r>
-    </w:p>
-    <w:p>
-      <w:r>
-        <w:t>A contact request presents a proposed contact entry and requests that it be added to the Contacts catalog of the specified Mesh Service Account. A contact request is usually sent by the party requesting that their contact be added but this is not necessarily the case.</w:t>
-      </w:r>
-    </w:p>
-    <w:p>
-      <w:r>
-        <w:t xml:space="preserve">The </w:t>
-      </w:r>
-      <w:proofErr w:type="spellStart"/>
-      <w:r>
-        <w:t>MessageContact</w:t>
-      </w:r>
-      <w:proofErr w:type="spellEnd"/>
-      <w:r>
-        <w:t xml:space="preserve"> contains a DARE Envelope containing the Contact information of the requester. If the request is accepted, this information will be added to the contact catalog of the relevant account. If the Reply field has the value 'true', this indicates that the sender is asking for the recipient to return their own credentials in reply.</w:t>
-      </w:r>
-    </w:p>
-    <w:p>
-      <w:r>
-        <w:t xml:space="preserve">Since the sender requires the user's contact information before the request can be made, the </w:t>
-      </w:r>
-      <w:proofErr w:type="spellStart"/>
-      <w:r>
-        <w:t>MessageContact</w:t>
-      </w:r>
-      <w:proofErr w:type="spellEnd"/>
-      <w:r>
-        <w:t xml:space="preserve"> message MAY be encrypted under either the user's account encryption key (if known) or the Mesh Service encryption key (which may be obtained from the service on request.</w:t>
-      </w:r>
-    </w:p>
-    <w:p>
-      <w:r>
-        <w:t>&lt;include=..\Examples\SchemaMessageContact.md&gt;</w:t>
-      </w:r>
-    </w:p>
-    <w:p>
-      <w:r>
-        <w:t>Alice responds with her own contact information. Since she already has Bob's contact information, there is no need to request a response or provide a PIN code.</w:t>
-      </w:r>
-    </w:p>
-    <w:p>
-      <w:r>
-        <w:t>The current protocol assumes that all contact management will be performed end-to-end through the Mesh Services themselves. If the number of Mesh users were to become exceptionally large, additional infrastructure to facilitate contact management will be required. These topics are discussed at a high level in &lt;info="draft-hallambaker-mesh-trust"/&gt;.</w:t>
-      </w:r>
-    </w:p>
-    <w:p>
-      <w:r>
-        <w:t xml:space="preserve">In situations where a user is well known and has </w:t>
-      </w:r>
-      <w:proofErr w:type="gramStart"/>
-      <w:r>
-        <w:t>a very large</w:t>
-      </w:r>
-      <w:proofErr w:type="gramEnd"/>
-      <w:r>
-        <w:t xml:space="preserve"> number of contacts, they are likely to make use of a tiered approach to contact management in which they keep separate accounts for their 'public' and 'restricted' personas and delegate management of their public account to a subordinate or to their Mesh Service provider.</w:t>
-      </w:r>
-    </w:p>
-    <w:p>
-      <w:r>
-        <w:t>[End Chunk]</w:t>
-      </w:r>
-    </w:p>
-    <w:p/>
-    <w:p>
-      <w:r>
-        <w:t>The contact exchange transaction is used to support unilateral or mutual exchange of contact information.</w:t>
-      </w:r>
-      <w:r>
-        <w:t xml:space="preserve"> Contact exchange has three functions in the Mesh:</w:t>
-      </w:r>
-    </w:p>
-    <w:p>
-      <w:pPr>
-        <w:pStyle w:val="li"/>
-      </w:pPr>
-      <w:r>
-        <w:t>To exchange public key information to allow encryption of messages sent to and verification of signatures on messages sent from the contact subject.</w:t>
-      </w:r>
-    </w:p>
-    <w:p>
-      <w:pPr>
-        <w:pStyle w:val="li"/>
-      </w:pPr>
-      <w:r>
-        <w:t>To exchange contact information allowing use of other communication protocols (</w:t>
-      </w:r>
-      <w:proofErr w:type="gramStart"/>
-      <w:r>
-        <w:t>e.g.</w:t>
-      </w:r>
-      <w:proofErr w:type="gramEnd"/>
-      <w:r>
-        <w:t xml:space="preserve"> telephone, SMS, </w:t>
-      </w:r>
-      <w:proofErr w:type="spellStart"/>
-      <w:r>
-        <w:t>xmpp</w:t>
-      </w:r>
-      <w:proofErr w:type="spellEnd"/>
-      <w:r>
-        <w:t xml:space="preserve">, SMTP, OpenPGP, S/MIME, </w:t>
-      </w:r>
-      <w:proofErr w:type="spellStart"/>
-      <w:r>
-        <w:t>etc</w:t>
-      </w:r>
-      <w:proofErr w:type="spellEnd"/>
-      <w:r>
-        <w:t>).</w:t>
-      </w:r>
-    </w:p>
-    <w:p>
-      <w:pPr>
-        <w:pStyle w:val="li"/>
-      </w:pPr>
-      <w:r>
-        <w:t>To request that the recipient grant privileges to accept certain types of messages from the contact subject.</w:t>
-      </w:r>
-    </w:p>
-    <w:p>
-      <w:r>
-        <w:t>Registration of the subject's contact information in the Mesh Naming Service eliminates the need for the first of these functions but not the other two. To prevent abuse, every Mesh Message is subject to access control and a Mesh service will only accept a message from a sender if there is an entry in the Threshold Catalog of the account that expressly permits delivery of messages of the specified type that are authenticated by an authorized signature key.</w:t>
-      </w:r>
-    </w:p>
-    <w:p>
-      <w:pPr>
-        <w:pStyle w:val="Heading3"/>
-      </w:pPr>
-      <w:r>
-        <w:t>Remote</w:t>
-      </w:r>
-    </w:p>
-    <w:p>
-      <w:r>
-        <w:t xml:space="preserve">The Remote Contact Exchange transaction consists of </w:t>
-      </w:r>
-      <w:r>
-        <w:t xml:space="preserve">a sequence of </w:t>
-      </w:r>
-      <w:proofErr w:type="spellStart"/>
-      <w:r>
-        <w:rPr>
-          <w:u w:val="single"/>
-        </w:rPr>
-        <w:t>MessageContact</w:t>
-      </w:r>
-      <w:proofErr w:type="spellEnd"/>
-      <w:r>
-        <w:t xml:space="preserve"> messages sent from </w:t>
-      </w:r>
-      <w:r>
-        <w:t>the initiator to the responder, responder to the initiator, etc. While there is in principle no limit on the number of messages exchanged, most exchanges will be completed in three exchanges or less:</w:t>
-      </w:r>
-    </w:p>
-    <w:p>
-      <w:pPr>
-        <w:pStyle w:val="DT"/>
-      </w:pPr>
-      <w:r>
-        <w:t>Initiator to Responder</w:t>
-      </w:r>
-    </w:p>
-    <w:p>
-      <w:pPr>
-        <w:pStyle w:val="DD"/>
-      </w:pPr>
-      <w:r>
-        <w:t xml:space="preserve">Contains Initiator contact data </w:t>
-      </w:r>
-      <w:r>
-        <w:t>without authentication</w:t>
-      </w:r>
-      <w:r>
-        <w:t xml:space="preserve"> context from the exchange.</w:t>
-      </w:r>
-    </w:p>
-    <w:p>
-      <w:pPr>
-        <w:pStyle w:val="DT"/>
-      </w:pPr>
-      <w:r>
-        <w:t>Responder to Initiator</w:t>
-      </w:r>
-      <w:r>
-        <w:t xml:space="preserve"> (optional)</w:t>
-      </w:r>
-    </w:p>
-    <w:p>
-      <w:pPr>
-        <w:pStyle w:val="DD"/>
-      </w:pPr>
-      <w:r>
-        <w:t>Contains Responder contact data authenticated under a PIN challenge presented in the previous message.</w:t>
-      </w:r>
-    </w:p>
-    <w:p>
-      <w:pPr>
-        <w:pStyle w:val="DT"/>
-      </w:pPr>
-      <w:r>
-        <w:t>Initiator to Responder</w:t>
-      </w:r>
-      <w:r>
-        <w:t xml:space="preserve"> (optional)</w:t>
-      </w:r>
-      <w:r>
-        <w:t xml:space="preserve"> </w:t>
-      </w:r>
-    </w:p>
-    <w:p>
-      <w:pPr>
-        <w:pStyle w:val="DD"/>
-      </w:pPr>
-      <w:r>
-        <w:t>Contains Initiator contact data authenticated under a PIN challenge presented in the previous message</w:t>
-      </w:r>
-      <w:r>
-        <w:t>.</w:t>
-      </w:r>
-    </w:p>
-    <w:p>
-      <w:r>
-        <w:t>Each message provides the recipient with additional information which MAY motivate the recipient to provide additional contact information to the sender.</w:t>
-      </w:r>
-    </w:p>
-    <w:p>
-      <w:pPr>
-        <w:pStyle w:val="meta"/>
-      </w:pPr>
-      <w:r>
-        <w:t>&lt;include=..\</w:t>
-      </w:r>
-      <w:r>
-        <w:t>Examples\Protocol</w:t>
-      </w:r>
-      <w:r>
-        <w:t>ContactRemote.md&gt;</w:t>
-      </w:r>
-    </w:p>
-    <w:p>
-      <w:r>
-        <w:t>The Mesh Contact Exchange transaction does not provide for validation of the contact information beyond the binding to the Mesh Account Address used to perform the exchange.</w:t>
-      </w:r>
-    </w:p>
-    <w:p>
-      <w:pPr>
-        <w:pStyle w:val="Heading3"/>
-      </w:pPr>
-      <w:r>
-        <w:t>PIN</w:t>
-      </w:r>
-    </w:p>
-    <w:p>
-      <w:r>
-        <w:t xml:space="preserve">Exchange of a PIN code out of band allows the initial </w:t>
-      </w:r>
-      <w:proofErr w:type="spellStart"/>
-      <w:r>
-        <w:rPr>
-          <w:u w:val="single"/>
-        </w:rPr>
-        <w:t>MessageContact</w:t>
-      </w:r>
-      <w:proofErr w:type="spellEnd"/>
-      <w:r>
-        <w:t xml:space="preserve"> </w:t>
-      </w:r>
-      <w:r>
-        <w:t xml:space="preserve">to be authenticated. </w:t>
-      </w:r>
-      <w:r>
-        <w:t xml:space="preserve">This mode of authentication is particularly suited to in-person exchange of credentials where the PIN code and other information required to complete the transaction are passed by some means of </w:t>
-      </w:r>
-      <w:proofErr w:type="gramStart"/>
-      <w:r>
-        <w:t>short range</w:t>
-      </w:r>
-      <w:proofErr w:type="gramEnd"/>
-      <w:r>
-        <w:t xml:space="preserve"> communication such as Bluetooth or presentation of a QR code. In either case, the connection information is presented in the form of a URI combining the type of interaction (contact exchange), the contact address and the authentication data.</w:t>
-      </w:r>
-    </w:p>
-    <w:p>
-      <w:pPr>
-        <w:pStyle w:val="meta"/>
-      </w:pPr>
-      <w:r>
-        <w:t>&lt;include=..\Examples\ProtocolContactQR.md&gt;</w:t>
-      </w:r>
-    </w:p>
-    <w:p>
-      <w:pPr>
-        <w:pStyle w:val="Heading3"/>
-      </w:pPr>
-      <w:r>
-        <w:t>EARL</w:t>
-      </w:r>
-    </w:p>
-    <w:p>
-      <w:r>
-        <w:t xml:space="preserve">A </w:t>
-      </w:r>
-      <w:proofErr w:type="spellStart"/>
-      <w:r>
-        <w:rPr>
-          <w:u w:val="single"/>
-        </w:rPr>
-        <w:t>MessageContact</w:t>
-      </w:r>
-      <w:proofErr w:type="spellEnd"/>
-      <w:r>
-        <w:t xml:space="preserve"> message MAY be published as an EARL. This allows contact data to be presented to the recipient on a printed document such as a business card in machine readable format such as a QR code.</w:t>
-      </w:r>
-    </w:p>
-    <w:p>
-      <w:pPr>
-        <w:pStyle w:val="meta"/>
-      </w:pPr>
-      <w:r>
-        <w:t>&lt;include=..\Examples\ProtocolContact</w:t>
-      </w:r>
-      <w:r>
-        <w:t>Static</w:t>
-      </w:r>
-      <w:r>
-        <w:t>.md&gt;</w:t>
-      </w:r>
-    </w:p>
-    <w:p>
-      <w:pPr>
-        <w:pStyle w:val="Heading3"/>
-      </w:pPr>
-      <w:r>
-        <w:t>Group Invitation</w:t>
-      </w:r>
-    </w:p>
-    <w:p>
-      <w:r>
-        <w:t xml:space="preserve">The </w:t>
-      </w:r>
-      <w:proofErr w:type="spellStart"/>
-      <w:r>
-        <w:rPr>
-          <w:u w:val="single"/>
-        </w:rPr>
-        <w:t>GroupInvitation</w:t>
-      </w:r>
-      <w:proofErr w:type="spellEnd"/>
-      <w:r>
-        <w:t xml:space="preserve"> message is used to invite a recipient to join a Mesh Group. The message specifies the group name and the contact entry for the group. The contact entry includes the </w:t>
-      </w:r>
-      <w:proofErr w:type="spellStart"/>
-      <w:r>
-        <w:rPr>
-          <w:u w:val="single"/>
-        </w:rPr>
-        <w:t>CapabilityDecryptServiced</w:t>
-      </w:r>
-      <w:proofErr w:type="spellEnd"/>
-      <w:r>
-        <w:t xml:space="preserve"> used to decrypt messages sent to the group when combined with information provided by the threshold service for the group.</w:t>
-      </w:r>
-    </w:p>
-    <w:p>
-      <w:r>
-        <w:t xml:space="preserve">Receipt of a </w:t>
-      </w:r>
-      <w:proofErr w:type="spellStart"/>
-      <w:r>
-        <w:rPr>
-          <w:u w:val="single"/>
-        </w:rPr>
-        <w:t>GroupInvitation</w:t>
-      </w:r>
-      <w:proofErr w:type="spellEnd"/>
-      <w:r>
-        <w:t xml:space="preserve"> message does not require a response.</w:t>
-      </w:r>
-    </w:p>
-    <w:p>
-      <w:pPr>
-        <w:pStyle w:val="meta"/>
-      </w:pPr>
-      <w:r>
-        <w:t>&lt;include=..\Examples\ProtocolGroupInvite.md&gt;</w:t>
-      </w:r>
-    </w:p>
-    <w:p>
-      <w:pPr>
-        <w:pStyle w:val="Heading2"/>
-      </w:pPr>
-      <w:r>
-        <w:t>Confirmation</w:t>
-      </w:r>
-      <w:r>
-        <w:t xml:space="preserve"> Transaction</w:t>
-      </w:r>
-    </w:p>
-    <w:p/>
-    <w:p>
-      <w:r>
-        <w:t>[Begin chunk]</w:t>
-      </w:r>
-    </w:p>
-    <w:p>
-      <w:r>
-        <w:t xml:space="preserve">Confirmation messages are used to provide an improved form of second factor authentication capability. </w:t>
-      </w:r>
-    </w:p>
-    <w:p>
-      <w:r>
-        <w:t>Two confirmation messages are specified, a request and response.</w:t>
-      </w:r>
-    </w:p>
-    <w:p>
-      <w:r>
-        <w:t xml:space="preserve">A confirmation request is initiated by sending a </w:t>
-      </w:r>
-      <w:proofErr w:type="spellStart"/>
-      <w:r>
-        <w:t>MessageConfirmationRequest</w:t>
-      </w:r>
-      <w:proofErr w:type="spellEnd"/>
-      <w:r>
-        <w:t xml:space="preserve"> to the Mesh Service hosting the recipient Mesh Service Account. The request specifies the question that is to be put to the user.</w:t>
-      </w:r>
-    </w:p>
-    <w:p>
-      <w:r>
-        <w:t xml:space="preserve">To respond to a confirmation request, a user generates a </w:t>
-      </w:r>
-      <w:proofErr w:type="spellStart"/>
-      <w:r>
-        <w:t>MessageConfirmationResponse</w:t>
-      </w:r>
-      <w:proofErr w:type="spellEnd"/>
-      <w:r>
-        <w:t>. This MUST be signed by a device authorized to respond to confirmation requests by a Device Connection Assertion with the Confirmation privilege.</w:t>
-      </w:r>
-    </w:p>
-    <w:p>
-      <w:pPr>
-        <w:pStyle w:val="meta"/>
-      </w:pPr>
-      <w:r>
-        <w:t>&lt;include=..\Examples\SchemaMessageConfirmation.md&gt;</w:t>
-      </w:r>
-    </w:p>
-    <w:p>
-      <w:r>
-        <w:t>[</w:t>
-      </w:r>
-      <w:r>
-        <w:t>End</w:t>
-      </w:r>
-      <w:r>
-        <w:t xml:space="preserve"> chunk]</w:t>
-      </w:r>
-    </w:p>
-    <w:p/>
-    <w:p>
-      <w:r>
-        <w:t xml:space="preserve">The confirmation transaction consists of a </w:t>
-      </w:r>
-      <w:proofErr w:type="spellStart"/>
-      <w:r>
-        <w:rPr>
-          <w:u w:val="single"/>
-        </w:rPr>
-        <w:t>RequestConfirmation</w:t>
-      </w:r>
-      <w:proofErr w:type="spellEnd"/>
-      <w:r>
-        <w:t xml:space="preserve"> message from the initiator followed by a </w:t>
-      </w:r>
-      <w:proofErr w:type="spellStart"/>
-      <w:r>
-        <w:rPr>
-          <w:u w:val="single"/>
-        </w:rPr>
-        <w:t>ResponseConfirmation</w:t>
-      </w:r>
-      <w:proofErr w:type="spellEnd"/>
-      <w:r>
-        <w:t xml:space="preserve"> from the responder.</w:t>
-      </w:r>
-    </w:p>
-    <w:p>
-      <w:r>
-        <w:t xml:space="preserve">The </w:t>
-      </w:r>
-      <w:proofErr w:type="spellStart"/>
-      <w:r>
-        <w:rPr>
-          <w:u w:val="single"/>
-        </w:rPr>
-        <w:t>RequestConfirmation</w:t>
-      </w:r>
-      <w:proofErr w:type="spellEnd"/>
-      <w:r>
-        <w:t xml:space="preserve"> </w:t>
-      </w:r>
-      <w:r>
-        <w:t xml:space="preserve">message specifies the </w:t>
-      </w:r>
-      <w:r>
-        <w:t>action that is requested.</w:t>
-      </w:r>
-    </w:p>
-    <w:p>
-      <w:r>
-        <w:t xml:space="preserve">The </w:t>
-      </w:r>
-      <w:proofErr w:type="spellStart"/>
-      <w:r>
-        <w:rPr>
-          <w:u w:val="single"/>
-        </w:rPr>
-        <w:t>ResponseConfirmation</w:t>
-      </w:r>
-      <w:proofErr w:type="spellEnd"/>
-      <w:r>
-        <w:t xml:space="preserve"> </w:t>
-      </w:r>
-      <w:r>
-        <w:t xml:space="preserve">message contains the enveloped </w:t>
-      </w:r>
-      <w:proofErr w:type="spellStart"/>
-      <w:r>
-        <w:t>RequestConfirmation</w:t>
-      </w:r>
-      <w:proofErr w:type="spellEnd"/>
-      <w:r>
-        <w:t xml:space="preserve"> message signed by the </w:t>
-      </w:r>
-      <w:r>
-        <w:t xml:space="preserve">initiator </w:t>
-      </w:r>
-      <w:r>
-        <w:t xml:space="preserve">and the disposition of the responder, </w:t>
-      </w:r>
-      <w:r>
-        <w:rPr>
-          <w:u w:val="single"/>
-        </w:rPr>
-        <w:t>Accept</w:t>
-      </w:r>
-      <w:r>
-        <w:rPr>
-          <w:u w:val="single"/>
-        </w:rPr>
-        <w:t xml:space="preserve"> </w:t>
-      </w:r>
-      <w:r>
-        <w:rPr>
-          <w:u w:val="single"/>
-        </w:rPr>
-        <w:t>=</w:t>
-      </w:r>
-      <w:r>
-        <w:rPr>
-          <w:u w:val="single"/>
-        </w:rPr>
-        <w:t xml:space="preserve"> </w:t>
-      </w:r>
-      <w:r>
-        <w:rPr>
-          <w:u w:val="single"/>
-        </w:rPr>
-        <w:t>true</w:t>
-      </w:r>
-      <w:r>
-        <w:t xml:space="preserve"> if the request is accepted and </w:t>
-      </w:r>
-      <w:r>
-        <w:rPr>
-          <w:u w:val="single"/>
-        </w:rPr>
-        <w:t>Accept</w:t>
-      </w:r>
-      <w:r>
-        <w:rPr>
-          <w:u w:val="single"/>
-        </w:rPr>
-        <w:t xml:space="preserve"> </w:t>
-      </w:r>
-      <w:r>
-        <w:rPr>
-          <w:u w:val="single"/>
-        </w:rPr>
-        <w:t>=</w:t>
-      </w:r>
-      <w:r>
-        <w:rPr>
-          <w:u w:val="single"/>
-        </w:rPr>
-        <w:t xml:space="preserve"> </w:t>
-      </w:r>
-      <w:r>
-        <w:rPr>
-          <w:u w:val="single"/>
-        </w:rPr>
-        <w:t>false</w:t>
-      </w:r>
-      <w:r>
-        <w:t xml:space="preserve"> otherwise.</w:t>
-      </w:r>
-    </w:p>
-    <w:p>
-      <w:pPr>
-        <w:pStyle w:val="meta"/>
-      </w:pPr>
-      <w:r>
-        <w:t>&lt;include=..\Examples\Protocol</w:t>
-      </w:r>
-      <w:r>
-        <w:t>Confirmation</w:t>
-      </w:r>
-      <w:r>
-        <w:t>.md&gt;</w:t>
-      </w:r>
-    </w:p>
-    <w:p>
-      <w:pPr>
-        <w:pStyle w:val="Heading2"/>
-      </w:pPr>
-      <w:r>
-        <w:t>Claim Transaction</w:t>
-      </w:r>
-    </w:p>
-    <w:p>
-      <w:r>
-        <w:t>[Here break out the EARL connect claim piece]</w:t>
-      </w:r>
-    </w:p>
-    <w:p>
-      <w:r>
-        <w:t>[Mention could be used in a future contact transaction]</w:t>
-      </w:r>
-    </w:p>
-    <w:p>
-      <w:pPr>
-        <w:pStyle w:val="Heading1"/>
-      </w:pPr>
-      <w:r>
-        <w:t>Device Connection</w:t>
-      </w:r>
-      <w:r>
-        <w:t xml:space="preserve"> </w:t>
-      </w:r>
-      <w:r>
-        <w:t>Transaction</w:t>
-      </w:r>
-    </w:p>
-    <w:p/>
-    <w:p>
-      <w:r>
-        <w:t>[begin]</w:t>
-      </w:r>
-    </w:p>
-    <w:p>
-      <w:r>
-        <w:t>Connection requests are sent by a device requesting connection to a Mesh Service Account.</w:t>
-      </w:r>
-    </w:p>
-    <w:p>
-      <w:r>
-        <w:t xml:space="preserve">The </w:t>
-      </w:r>
-      <w:proofErr w:type="spellStart"/>
-      <w:r>
-        <w:t>MessageConnectionRequest</w:t>
-      </w:r>
-      <w:proofErr w:type="spellEnd"/>
-      <w:r>
-        <w:t xml:space="preserve"> is originally sent by the device requesting connection to the Mesh Service associated with the account. </w:t>
-      </w:r>
-    </w:p>
-    <w:p>
-      <w:r>
-        <w:t xml:space="preserve">If the connection request is accepted by the Mesh Service, it creates a </w:t>
-      </w:r>
-      <w:proofErr w:type="spellStart"/>
-      <w:r>
-        <w:t>MessageConnectionResponse</w:t>
-      </w:r>
-      <w:proofErr w:type="spellEnd"/>
-      <w:r>
-        <w:t xml:space="preserve"> containing the </w:t>
-      </w:r>
-      <w:proofErr w:type="spellStart"/>
-      <w:r>
-        <w:t>ServerNonce</w:t>
-      </w:r>
-      <w:proofErr w:type="spellEnd"/>
-      <w:r>
-        <w:t xml:space="preserve"> and Witness values used in the authentication of the response together with a verbatim copy of the original request. The </w:t>
-      </w:r>
-      <w:proofErr w:type="spellStart"/>
-      <w:r>
-        <w:t>MessageConnectionResponse</w:t>
-      </w:r>
-      <w:proofErr w:type="spellEnd"/>
-      <w:r>
-        <w:t xml:space="preserve"> is then returned to the device that made the original request and placed on the </w:t>
-      </w:r>
-      <w:proofErr w:type="spellStart"/>
-      <w:r>
-        <w:t>SpoolInbound</w:t>
-      </w:r>
-      <w:proofErr w:type="spellEnd"/>
-      <w:r>
-        <w:t xml:space="preserve"> of the account to which the request was directed.</w:t>
-      </w:r>
-    </w:p>
-    <w:p>
-      <w:r>
-        <w:t>Further details of this mechanism are described in &lt;norm="draft-hallambaker-mesh-protocol"/&gt;.</w:t>
-      </w:r>
-    </w:p>
-    <w:p>
-      <w:r>
-        <w:t>&lt;include=..\Examples\SchemaMessageConnection.md&gt;</w:t>
-      </w:r>
-    </w:p>
-    <w:p>
-      <w:r>
-        <w:t>[end]</w:t>
-      </w:r>
-    </w:p>
-    <w:p/>
-    <w:p>
-      <w:r>
-        <w:t>Connection of a device to a Mesh Account combines synchronous and asynchronous elements and therefore uses a combination of Mesh Service Protocol and Mesh Messaging interactions.</w:t>
-      </w:r>
-    </w:p>
-    <w:p>
-      <w:r>
-        <w:t xml:space="preserve">Three connection mechanisms are currently defined. </w:t>
-      </w:r>
-      <w:r>
-        <w:t>Each</w:t>
-      </w:r>
-      <w:r>
-        <w:t xml:space="preserve"> offer strong mutual </w:t>
-      </w:r>
-      <w:r>
-        <w:t>authentication.</w:t>
-      </w:r>
-    </w:p>
-    <w:p>
-      <w:pPr>
-        <w:pStyle w:val="ListParagraph"/>
-      </w:pPr>
-      <w:r>
-        <w:t>Device Authenticated</w:t>
-      </w:r>
-    </w:p>
-    <w:p>
-      <w:pPr>
-        <w:pStyle w:val="ListParagraph"/>
-      </w:pPr>
-      <w:r>
-        <w:t>Pin Authenticated</w:t>
-      </w:r>
-    </w:p>
-    <w:p>
-      <w:pPr>
-        <w:pStyle w:val="ListParagraph"/>
-      </w:pPr>
-      <w:r>
-        <w:t>EARL Connection Mode</w:t>
-      </w:r>
-    </w:p>
-    <w:p>
-      <w:r>
-        <w:t>T</w:t>
-      </w:r>
-      <w:r>
-        <w:t xml:space="preserve">he first two of these mechanisms are initiated from the device being connected </w:t>
-      </w:r>
-      <w:r>
-        <w:t>which requires that the Mesh Service Account it is being connected to be entered into it.</w:t>
-      </w:r>
-      <w:r>
-        <w:t xml:space="preserve"> Use of these mechanisms thus requires keyboard and display </w:t>
-      </w:r>
-      <w:r>
-        <w:t>affordances or accessibility equivalents.</w:t>
-      </w:r>
-    </w:p>
-    <w:p>
-      <w:r>
-        <w:t xml:space="preserve">The last </w:t>
-      </w:r>
-      <w:r>
-        <w:t xml:space="preserve">mechanism is initiated from an administration device that is already connected to the account. </w:t>
-      </w:r>
-      <w:r>
-        <w:t xml:space="preserve">It is intended for use in circumstances where the device being connected does not have the necessary affordances to allow the </w:t>
-      </w:r>
-      <w:r>
-        <w:t>Device or PIN authenticated modes.</w:t>
-      </w:r>
-    </w:p>
-    <w:p>
-      <w:r>
-        <w:t xml:space="preserve">In either case, the connection request is completed </w:t>
-      </w:r>
-      <w:r>
-        <w:t xml:space="preserve">by the device requesting synchronization with the </w:t>
-      </w:r>
-      <w:r>
-        <w:t xml:space="preserve">Mesh Account using its device credential for authentication. </w:t>
-      </w:r>
-      <w:r>
-        <w:t xml:space="preserve">If the connection request was accepted, the device will be provisioned with the Device Connection Assertion allowing it to </w:t>
-      </w:r>
-      <w:r>
-        <w:t>complete the process</w:t>
-      </w:r>
-      <w:r>
-        <w:t>.</w:t>
-      </w:r>
-    </w:p>
-    <w:p>
-      <w:r>
-        <w:t xml:space="preserve">The Device Connection Assertion includes an overlay device profile containing a set of private key contributions to be used to perform key cogeneration on the original set of device keys to create a new device profile to be used for </w:t>
-      </w:r>
-      <w:r>
-        <w:t>all purposes associated with the Mesh Profile to which it has just been connected. This assures the user that the</w:t>
-      </w:r>
-      <w:r>
-        <w:t xml:space="preserve"> keys the device uses for performing </w:t>
-      </w:r>
-      <w:r>
-        <w:t xml:space="preserve">operation in the context of their profile are not affected by any compromise that might have occurred during </w:t>
-      </w:r>
-      <w:r>
-        <w:t>manufacture or at any point after up to the time it was connected to their profile.</w:t>
-      </w:r>
-    </w:p>
-    <w:p>
-      <w:pPr>
-        <w:pStyle w:val="Heading2"/>
-      </w:pPr>
-      <w:r>
-        <w:t>Device Authenticated</w:t>
-      </w:r>
-    </w:p>
-    <w:p>
-      <w:r>
-        <w:t xml:space="preserve">The direct connection mechanism requires that both the administration device and the device originating the connection request have data entry and output affordances and that it is possible for the user to compare the authentication codes presented by the two devices to check that they are identical. </w:t>
-      </w:r>
-    </w:p>
-    <w:p>
-      <w:pPr>
-        <w:pStyle w:val="meta"/>
-      </w:pPr>
-      <w:r>
-        <w:t>&lt;include=..\</w:t>
-      </w:r>
-      <w:r>
-        <w:t>Examples\</w:t>
-      </w:r>
-      <w:r>
-        <w:t>ProtocolConnect</w:t>
-      </w:r>
-      <w:r>
-        <w:t>.md&gt;</w:t>
-      </w:r>
-    </w:p>
-    <w:p>
-      <w:pPr>
-        <w:pStyle w:val="Heading2"/>
-      </w:pPr>
-      <w:r>
+        <w:lastRenderedPageBreak/>
         <w:t>PIN Authenticated</w:t>
       </w:r>
     </w:p>
@@ -6137,19 +6161,7 @@
         <w:rPr>
           <w:noProof/>
         </w:rPr>
-        <w:t>Should we change th</w:t>
-      </w:r>
-      <w:r>
-        <w:rPr>
-          <w:noProof/>
-        </w:rPr>
-        <w:t>e name Tran</w:t>
-      </w:r>
-      <w:r>
-        <w:rPr>
-          <w:noProof/>
-        </w:rPr>
-        <w:t>saction to something else? This is more like a component of a transaction. Will need to sync change with part 4.</w:t>
+        <w:t>Should we change the name Transaction to something else? This is more like a component of a transaction. Will need to sync change with part 4.</w:t>
       </w:r>
     </w:p>
   </w:comment>

</xml_diff>

<commit_message>
Continuing to work Protocol document examples.
</commit_message>
<xml_diff>
--- a/Outputs/Documents/Word/hallambaker-mesh-5-protocol.docx
+++ b/Outputs/Documents/Word/hallambaker-mesh-5-protocol.docx
@@ -139,15 +139,7 @@
         <w:pStyle w:val="meta"/>
       </w:pPr>
       <w:r>
-        <w:t>&lt;</w:t>
-      </w:r>
-      <w:proofErr w:type="spellStart"/>
-      <w:r>
-        <w:t>ipr</w:t>
-      </w:r>
-      <w:proofErr w:type="spellEnd"/>
-      <w:r>
-        <w:t>&gt;trust200902</w:t>
+        <w:t>&lt;ipr&gt;trust200902</w:t>
       </w:r>
     </w:p>
     <w:p>
@@ -203,21 +195,7 @@
         <w:rPr>
           <w:highlight w:val="white"/>
         </w:rPr>
-        <w:t xml:space="preserve">    &lt;</w:t>
-      </w:r>
-      <w:proofErr w:type="spellStart"/>
-      <w:r>
-        <w:rPr>
-          <w:highlight w:val="white"/>
-        </w:rPr>
-        <w:t>firstname</w:t>
-      </w:r>
-      <w:proofErr w:type="spellEnd"/>
-      <w:r>
-        <w:rPr>
-          <w:highlight w:val="white"/>
-        </w:rPr>
-        <w:t>&gt;Phillip</w:t>
+        <w:t xml:space="preserve">    &lt;firstname&gt;Phillip</w:t>
       </w:r>
     </w:p>
     <w:p>
@@ -418,18 +396,7 @@
     </w:p>
     <w:p>
       <w:r>
-        <w:lastRenderedPageBreak/>
-        <w:t xml:space="preserve">The Mesh Services are </w:t>
-      </w:r>
-      <w:proofErr w:type="spellStart"/>
-      <w:proofErr w:type="gramStart"/>
-      <w:r>
-        <w:t>build</w:t>
-      </w:r>
-      <w:proofErr w:type="spellEnd"/>
-      <w:proofErr w:type="gramEnd"/>
-      <w:r>
-        <w:t xml:space="preserve"> from a very small set of primitives</w:t>
+        <w:t>The Mesh Services are build from a very small set of primitives</w:t>
       </w:r>
       <w:r>
         <w:t xml:space="preserve"> which provi</w:t>
@@ -470,22 +437,12 @@
       <w:pPr>
         <w:pStyle w:val="DT"/>
       </w:pPr>
-      <w:proofErr w:type="spellStart"/>
       <w:r>
         <w:t>Create</w:t>
       </w:r>
       <w:r>
-        <w:t>Account</w:t>
-      </w:r>
-      <w:proofErr w:type="spellEnd"/>
-      <w:r>
-        <w:t xml:space="preserve">, </w:t>
-      </w:r>
-      <w:proofErr w:type="spellStart"/>
-      <w:r>
-        <w:t>DeleteAccount</w:t>
-      </w:r>
-      <w:proofErr w:type="spellEnd"/>
+        <w:t>Account, DeleteAccount</w:t>
+      </w:r>
     </w:p>
     <w:p>
       <w:pPr>
@@ -748,7 +705,6 @@
       <w:bookmarkEnd w:id="0"/>
       <w:bookmarkEnd w:id="1"/>
       <w:r>
-        <w:lastRenderedPageBreak/>
         <w:t>Implementation Status</w:t>
       </w:r>
     </w:p>
@@ -829,26 +785,13 @@
         <w:pStyle w:val="meta"/>
       </w:pPr>
       <w:r>
-        <w:t>&lt;</w:t>
-      </w:r>
-      <w:proofErr w:type="spellStart"/>
-      <w:r>
-        <w:t>figuresvg</w:t>
-      </w:r>
-      <w:proofErr w:type="spellEnd"/>
-      <w:r>
-        <w:t>="../Images/</w:t>
-      </w:r>
-      <w:proofErr w:type="spellStart"/>
+        <w:t>&lt;figuresvg="../Images/</w:t>
+      </w:r>
       <w:r>
         <w:t>ProtocolLayering</w:t>
       </w:r>
       <w:r>
-        <w:t>.svg</w:t>
-      </w:r>
-      <w:proofErr w:type="spellEnd"/>
-      <w:r>
-        <w:t>"&gt;</w:t>
+        <w:t>.svg"&gt;</w:t>
       </w:r>
       <w:r>
         <w:t xml:space="preserve"> Protocol Layering</w:t>
@@ -1173,7 +1116,6 @@
         <w:rPr>
           <w:highlight w:val="white"/>
         </w:rPr>
-        <w:lastRenderedPageBreak/>
         <w:t xml:space="preserve">The need to trust the Mesh Service in these respects is mitigated by </w:t>
       </w:r>
       <w:r>
@@ -1199,21 +1141,7 @@
         <w:rPr>
           <w:highlight w:val="white"/>
         </w:rPr>
-        <w:t xml:space="preserve">It is possible that some of these risks will be reduced in future versions of the Mesh Service </w:t>
-      </w:r>
-      <w:proofErr w:type="gramStart"/>
-      <w:r>
-        <w:rPr>
-          <w:highlight w:val="white"/>
-        </w:rPr>
-        <w:t>Protocol</w:t>
-      </w:r>
-      <w:proofErr w:type="gramEnd"/>
-      <w:r>
-        <w:rPr>
-          <w:highlight w:val="white"/>
-        </w:rPr>
-        <w:t xml:space="preserve"> but it is highly unlikely that </w:t>
+        <w:t xml:space="preserve">It is possible that some of these risks will be reduced in future versions of the Mesh Service Protocol but it is highly unlikely that </w:t>
       </w:r>
       <w:r>
         <w:rPr>
@@ -1594,15 +1522,7 @@
         <w:t>.</w:t>
       </w:r>
       <w:r>
-        <w:t xml:space="preserve">The service name, DNS prefix and </w:t>
-      </w:r>
-      <w:proofErr w:type="spellStart"/>
-      <w:r>
-        <w:t>and</w:t>
-      </w:r>
-      <w:proofErr w:type="spellEnd"/>
-      <w:r>
-        <w:t xml:space="preserve"> .well-known </w:t>
+        <w:t xml:space="preserve">The service name, DNS prefix and and .well-known </w:t>
       </w:r>
       <w:r>
         <w:t>service suffix are specified as follows:</w:t>
@@ -1621,20 +1541,14 @@
         <w:pStyle w:val="li"/>
       </w:pPr>
       <w:r>
-        <w:t>DNS Prefix: _mmm._</w:t>
-      </w:r>
-      <w:proofErr w:type="spellStart"/>
-      <w:r>
-        <w:t>tcp</w:t>
-      </w:r>
-      <w:proofErr w:type="spellEnd"/>
+        <w:t>DNS Prefix: _mmm._tcp</w:t>
+      </w:r>
     </w:p>
     <w:p>
       <w:pPr>
         <w:pStyle w:val="li"/>
       </w:pPr>
       <w:r>
-        <w:lastRenderedPageBreak/>
         <w:t>Well Known service suffix: /.well-known/mmm</w:t>
       </w:r>
     </w:p>
@@ -1712,15 +1626,7 @@
         <w:t xml:space="preserve">Mesh Services </w:t>
       </w:r>
       <w:r>
-        <w:t xml:space="preserve">MUST offer TLS transport and MAY offer </w:t>
-      </w:r>
-      <w:proofErr w:type="gramStart"/>
-      <w:r>
-        <w:t>non TLS</w:t>
-      </w:r>
-      <w:proofErr w:type="gramEnd"/>
-      <w:r>
-        <w:t xml:space="preserve"> transport. MESH clients SHOULD use TLS transport </w:t>
+        <w:t xml:space="preserve">MUST offer TLS transport and MAY offer non TLS transport. MESH clients SHOULD use TLS transport </w:t>
       </w:r>
       <w:r>
         <w:t>when connecting to a MESH service.</w:t>
@@ -1962,21 +1868,7 @@
         <w:rPr>
           <w:highlight w:val="white"/>
         </w:rPr>
-        <w:t xml:space="preserve">As specified in section </w:t>
-      </w:r>
-      <w:proofErr w:type="spellStart"/>
-      <w:r>
-        <w:rPr>
-          <w:highlight w:val="white"/>
-        </w:rPr>
-        <w:t>yy</w:t>
-      </w:r>
-      <w:proofErr w:type="spellEnd"/>
-      <w:r>
-        <w:rPr>
-          <w:highlight w:val="white"/>
-        </w:rPr>
-        <w:t xml:space="preserve"> below.</w:t>
+        <w:t>As specified in section yy below.</w:t>
       </w:r>
     </w:p>
     <w:p>
@@ -1990,7 +1882,6 @@
         <w:rPr>
           <w:highlight w:val="white"/>
         </w:rPr>
-        <w:lastRenderedPageBreak/>
         <w:t>Content-Type</w:t>
       </w:r>
     </w:p>
@@ -2005,21 +1896,7 @@
         <w:rPr>
           <w:highlight w:val="white"/>
         </w:rPr>
-        <w:t xml:space="preserve">As specified in section </w:t>
-      </w:r>
-      <w:proofErr w:type="spellStart"/>
-      <w:r>
-        <w:rPr>
-          <w:highlight w:val="white"/>
-        </w:rPr>
-        <w:t>zz</w:t>
-      </w:r>
-      <w:proofErr w:type="spellEnd"/>
-      <w:r>
-        <w:rPr>
-          <w:highlight w:val="white"/>
-        </w:rPr>
-        <w:t xml:space="preserve"> below.</w:t>
+        <w:t>As specified in section zz below.</w:t>
       </w:r>
     </w:p>
     <w:p>
@@ -2153,21 +2030,7 @@
         <w:rPr>
           <w:highlight w:val="white"/>
         </w:rPr>
-        <w:t xml:space="preserve">The HTTP response code. This is processed as described in section </w:t>
-      </w:r>
-      <w:proofErr w:type="spellStart"/>
-      <w:r>
-        <w:rPr>
-          <w:highlight w:val="white"/>
-        </w:rPr>
-        <w:t>zz</w:t>
-      </w:r>
-      <w:proofErr w:type="spellEnd"/>
-      <w:r>
-        <w:rPr>
-          <w:highlight w:val="white"/>
-        </w:rPr>
-        <w:t xml:space="preserve"> below.</w:t>
+        <w:t>The HTTP response code. This is processed as described in section zz below.</w:t>
       </w:r>
     </w:p>
     <w:p>
@@ -2195,21 +2058,7 @@
         <w:rPr>
           <w:highlight w:val="white"/>
         </w:rPr>
-        <w:t xml:space="preserve">As specified in section </w:t>
-      </w:r>
-      <w:proofErr w:type="spellStart"/>
-      <w:r>
-        <w:rPr>
-          <w:highlight w:val="white"/>
-        </w:rPr>
-        <w:t>zz</w:t>
-      </w:r>
-      <w:proofErr w:type="spellEnd"/>
-      <w:r>
-        <w:rPr>
-          <w:highlight w:val="white"/>
-        </w:rPr>
-        <w:t xml:space="preserve"> below.</w:t>
+        <w:t>As specified in section zz below.</w:t>
       </w:r>
     </w:p>
     <w:p>
@@ -2372,7 +2221,6 @@
         <w:pStyle w:val="Heading3"/>
       </w:pPr>
       <w:r>
-        <w:lastRenderedPageBreak/>
         <w:t>Null Authentication</w:t>
       </w:r>
     </w:p>
@@ -2538,21 +2386,7 @@
         <w:rPr>
           <w:highlight w:val="white"/>
         </w:rPr>
-        <w:t xml:space="preserve">JSON was originally developed to provide a serialization format for the JavaScript programming language &lt;info="ECMA-262"/&gt;. While this approach is generally applicable to the type systems of scripting programming languages, it is less well matched to the richer type systems of modern </w:t>
-      </w:r>
-      <w:proofErr w:type="gramStart"/>
-      <w:r>
-        <w:rPr>
-          <w:highlight w:val="white"/>
-        </w:rPr>
-        <w:t>object oriented</w:t>
-      </w:r>
-      <w:proofErr w:type="gramEnd"/>
-      <w:r>
-        <w:rPr>
-          <w:highlight w:val="white"/>
-        </w:rPr>
-        <w:t xml:space="preserve"> programming languages such as Java and C#.</w:t>
+        <w:t>JSON was originally developed to provide a serialization format for the JavaScript programming language &lt;info="ECMA-262"/&gt;. While this approach is generally applicable to the type systems of scripting programming languages, it is less well matched to the richer type systems of modern object oriented programming languages such as Java and C#.</w:t>
       </w:r>
     </w:p>
     <w:p>
@@ -2656,7 +2490,6 @@
         <w:rPr>
           <w:highlight w:val="white"/>
         </w:rPr>
-        <w:lastRenderedPageBreak/>
         <w:t>String</w:t>
       </w:r>
     </w:p>
@@ -2971,7 +2804,6 @@
         <w:pStyle w:val="Heading2"/>
       </w:pPr>
       <w:r>
-        <w:lastRenderedPageBreak/>
         <w:t>Account Creation</w:t>
       </w:r>
     </w:p>
@@ -2996,14 +2828,12 @@
       <w:r>
         <w:t xml:space="preserve"> Account is bound to a Mesh Service by completing a </w:t>
       </w:r>
-      <w:proofErr w:type="spellStart"/>
       <w:r>
         <w:rPr>
           <w:u w:val="single"/>
         </w:rPr>
         <w:t>BindAccount</w:t>
       </w:r>
-      <w:proofErr w:type="spellEnd"/>
       <w:r>
         <w:t xml:space="preserve"> </w:t>
       </w:r>
@@ -3018,7 +2848,6 @@
       <w:r>
         <w:t xml:space="preserve"> </w:t>
       </w:r>
-      <w:proofErr w:type="spellStart"/>
       <w:r>
         <w:rPr>
           <w:u w:val="single"/>
@@ -3031,7 +2860,6 @@
         </w:rPr>
         <w:t>Request</w:t>
       </w:r>
-      <w:proofErr w:type="spellEnd"/>
       <w:r>
         <w:t xml:space="preserve"> </w:t>
       </w:r>
@@ -3044,14 +2872,12 @@
       <w:r>
         <w:t xml:space="preserve">account address and </w:t>
       </w:r>
-      <w:proofErr w:type="spellStart"/>
       <w:r>
         <w:rPr>
           <w:u w:val="single"/>
         </w:rPr>
         <w:t>ProfileUser</w:t>
       </w:r>
-      <w:proofErr w:type="spellEnd"/>
       <w:r>
         <w:rPr>
           <w:u w:val="single"/>
@@ -3069,7 +2895,6 @@
       <w:r>
         <w:t xml:space="preserve">The </w:t>
       </w:r>
-      <w:proofErr w:type="spellStart"/>
       <w:r>
         <w:rPr>
           <w:u w:val="single"/>
@@ -3082,17 +2907,11 @@
         </w:rPr>
         <w:t>Account</w:t>
       </w:r>
-      <w:proofErr w:type="spellEnd"/>
       <w:r>
         <w:t xml:space="preserve"> transaction is unique in that it can fail to complete for reasons that are outside the scope of the Mesh specifications. Creation of an account might require payment to be made or authentication of the user's credentials. It is thus quite normal for the result of a </w:t>
       </w:r>
-      <w:proofErr w:type="spellStart"/>
-      <w:r>
-        <w:t>CreateRequest</w:t>
-      </w:r>
-      <w:proofErr w:type="spellEnd"/>
-      <w:r>
-        <w:t xml:space="preserve"> </w:t>
+      <w:r>
+        <w:t xml:space="preserve">CreateRequest </w:t>
       </w:r>
       <w:r>
         <w:t>to be the account being created in an 'on hold' state which can only be changed out of band.</w:t>
@@ -3102,14 +2921,12 @@
       <w:r>
         <w:t xml:space="preserve">If the request is at least partially successful, a </w:t>
       </w:r>
-      <w:proofErr w:type="spellStart"/>
       <w:r>
         <w:t>Bind</w:t>
       </w:r>
       <w:r>
         <w:t>Response</w:t>
       </w:r>
-      <w:proofErr w:type="spellEnd"/>
       <w:r>
         <w:t xml:space="preserve"> message is returned. In the case of partial success, </w:t>
       </w:r>
@@ -3143,15 +2960,7 @@
     </w:p>
     <w:p>
       <w:r>
-        <w:t xml:space="preserve">Mesh Group Accounts are created in the same manner as user accounts except that a </w:t>
-      </w:r>
-      <w:proofErr w:type="spellStart"/>
-      <w:r>
-        <w:t>ProfileGroup</w:t>
-      </w:r>
-      <w:proofErr w:type="spellEnd"/>
-      <w:r>
-        <w:t xml:space="preserve"> is specified.</w:t>
+        <w:t>Mesh Group Accounts are created in the same manner as user accounts except that a ProfileGroup is specified.</w:t>
       </w:r>
     </w:p>
     <w:p>
@@ -3181,11 +2990,7 @@
     </w:p>
     <w:p>
       <w:r>
-        <w:t xml:space="preserve">An account registration is deleted using </w:t>
-      </w:r>
-      <w:proofErr w:type="spellStart"/>
-      <w:r>
-        <w:t>the</w:t>
+        <w:t>An account registration is deleted using the</w:t>
       </w:r>
       <w:r>
         <w:rPr>
@@ -3199,7 +3004,6 @@
         </w:rPr>
         <w:t>Account</w:t>
       </w:r>
-      <w:proofErr w:type="spellEnd"/>
       <w:r>
         <w:t xml:space="preserve"> transaction.</w:t>
       </w:r>
@@ -3264,7 +3068,6 @@
         <w:pStyle w:val="Heading3"/>
       </w:pPr>
       <w:r>
-        <w:lastRenderedPageBreak/>
         <w:t>Status</w:t>
       </w:r>
     </w:p>
@@ -3358,15 +3161,7 @@
     </w:p>
     <w:p>
       <w:r>
-        <w:t xml:space="preserve">Clients may request container updates be filtered to redact catalog entries that have been updated or deleted or spool entries that have been read, </w:t>
-      </w:r>
-      <w:proofErr w:type="gramStart"/>
-      <w:r>
-        <w:t>deleted</w:t>
-      </w:r>
-      <w:proofErr w:type="gramEnd"/>
-      <w:r>
-        <w:t xml:space="preserve"> or were received before a certain date.</w:t>
+        <w:t>Clients may request container updates be filtered to redact catalog entries that have been updated or deleted or spool entries that have been read, deleted or were received before a certain date.</w:t>
       </w:r>
     </w:p>
     <w:p>
@@ -3403,14 +3198,12 @@
       <w:r>
         <w:t xml:space="preserve">the size and number of additions performed in response to a </w:t>
       </w:r>
-      <w:proofErr w:type="spellStart"/>
       <w:r>
         <w:rPr>
           <w:u w:val="single"/>
         </w:rPr>
         <w:t>TransactRequest</w:t>
       </w:r>
-      <w:proofErr w:type="spellEnd"/>
       <w:r>
         <w:t xml:space="preserve"> message to ensure that processing time does not degrade performance for other users.</w:t>
       </w:r>
@@ -3441,16 +3234,7 @@
     </w:p>
     <w:p>
       <w:r>
-        <w:lastRenderedPageBreak/>
-        <w:t xml:space="preserve">To enable effective abuse mitigation, Mesh Messaging enforces a </w:t>
-      </w:r>
-      <w:proofErr w:type="gramStart"/>
-      <w:r>
-        <w:t>four corner</w:t>
-      </w:r>
-      <w:proofErr w:type="gramEnd"/>
-      <w:r>
-        <w:t xml:space="preserve"> communication model in which all outbound and inbound messages pass through a Mesh Service which accredits and authorizes the messages on the user's behalf.</w:t>
+        <w:t>To enable effective abuse mitigation, Mesh Messaging enforces a four corner communication model in which all outbound and inbound messages pass through a Mesh Service which accredits and authorizes the messages on the user's behalf.</w:t>
       </w:r>
     </w:p>
     <w:p>
@@ -3458,23 +3242,7 @@
         <w:pStyle w:val="meta"/>
       </w:pPr>
       <w:r>
-        <w:t>&lt;</w:t>
-      </w:r>
-      <w:proofErr w:type="spellStart"/>
-      <w:r>
-        <w:t>figuresvg</w:t>
-      </w:r>
-      <w:proofErr w:type="spellEnd"/>
-      <w:r>
-        <w:t>="../Images/</w:t>
-      </w:r>
-      <w:proofErr w:type="spellStart"/>
-      <w:r>
-        <w:t>ArchFourCorner.svg</w:t>
-      </w:r>
-      <w:proofErr w:type="spellEnd"/>
-      <w:r>
-        <w:t>"&gt;</w:t>
+        <w:t>&lt;figuresvg="../Images/ArchFourCorner.svg"&gt;</w:t>
       </w:r>
     </w:p>
     <w:p>
@@ -3613,15 +3381,7 @@
     </w:p>
     <w:p>
       <w:r>
-        <w:t xml:space="preserve">Imposing hard constraints on Mesh Service performance requires deployments to scale and apply resources appropriately. If a service is attempting to transfer 100 messages simultaneously and 40% are taking 4 seconds or more, this indicates that the number of simultaneous transfers being attempted should be reduced. Contrawise, if 90% are </w:t>
-      </w:r>
-      <w:proofErr w:type="spellStart"/>
-      <w:r>
-        <w:t>completinin</w:t>
-      </w:r>
-      <w:proofErr w:type="spellEnd"/>
-      <w:r>
-        <w:t xml:space="preserve"> less than a second, the number of threads allocated to sending outbound messages might be increased.</w:t>
+        <w:t>Imposing hard constraints on Mesh Service performance requires deployments to scale and apply resources appropriately. If a service is attempting to transfer 100 messages simultaneously and 40% are taking 4 seconds or more, this indicates that the number of simultaneous transfers being attempted should be reduced. Contrawise, if 90% are completinin less than a second, the number of threads allocated to sending outbound messages might be increased.</w:t>
       </w:r>
     </w:p>
     <w:p>
@@ -3654,7 +3414,6 @@
     </w:p>
     <w:p>
       <w:r>
-        <w:lastRenderedPageBreak/>
         <w:t>After verifying the signature and checking that the key is properly accredited in accordance with site policy, the service applies authorization controls taking account of:</w:t>
       </w:r>
     </w:p>
@@ -3805,14 +3564,12 @@
       <w:r>
         <w:t xml:space="preserve">claim request contains a </w:t>
       </w:r>
-      <w:proofErr w:type="spellStart"/>
       <w:r>
         <w:rPr>
           <w:u w:val="single"/>
         </w:rPr>
         <w:t>MessageClaim</w:t>
       </w:r>
-      <w:proofErr w:type="spellEnd"/>
       <w:r>
         <w:t xml:space="preserve"> signed by the party requesting the device. This in turn contains a proof of knowledge of the authentication PIN that can be verified by the content creator and a proof of knowledge of the authentication PIN that can be verified by the service.</w:t>
       </w:r>
@@ -3877,7 +3634,6 @@
         <w:pStyle w:val="Heading2"/>
       </w:pPr>
       <w:r>
-        <w:lastRenderedPageBreak/>
         <w:t>Cryptographic</w:t>
       </w:r>
     </w:p>
@@ -3903,14 +3659,12 @@
       </w:r>
     </w:p>
     <w:p>
-      <w:proofErr w:type="spellStart"/>
       <w:r>
         <w:rPr>
           <w:u w:val="single"/>
         </w:rPr>
         <w:t>CryptographicOperationShare</w:t>
       </w:r>
-      <w:proofErr w:type="spellEnd"/>
       <w:r>
         <w:t xml:space="preserve"> </w:t>
       </w:r>
@@ -3923,14 +3677,12 @@
       <w:r>
         <w:t xml:space="preserve">to be divided into two or more key shares. One key share is then encrypted under the encryption key of the service and the others are encrypted under public keys specified in the request. These parameters are returned in a </w:t>
       </w:r>
-      <w:proofErr w:type="spellStart"/>
       <w:r>
         <w:rPr>
           <w:u w:val="single"/>
         </w:rPr>
         <w:t>CryptographicResultShare</w:t>
       </w:r>
-      <w:proofErr w:type="spellEnd"/>
       <w:r>
         <w:t>.</w:t>
       </w:r>
@@ -3958,11 +3710,9 @@
       </w:r>
     </w:p>
     <w:p>
-      <w:proofErr w:type="spellStart"/>
       <w:r>
         <w:t>CryptographicOperationKeyAgreement</w:t>
       </w:r>
-      <w:proofErr w:type="spellEnd"/>
       <w:r>
         <w:t xml:space="preserve"> is used to request a threshold key agreement operation on a specified public key.</w:t>
       </w:r>
@@ -4008,12 +3758,18 @@
         <w:t xml:space="preserve"> </w:t>
       </w:r>
       <w:r>
-        <w:t>Transactions</w:t>
-      </w:r>
-    </w:p>
-    <w:p>
-      <w:r>
-        <w:t xml:space="preserve">Message transactions are </w:t>
+        <w:t>Interactions</w:t>
+      </w:r>
+    </w:p>
+    <w:p>
+      <w:r>
+        <w:t xml:space="preserve">Message </w:t>
+      </w:r>
+      <w:r>
+        <w:t>interactions</w:t>
+      </w:r>
+      <w:r>
+        <w:t xml:space="preserve"> are </w:t>
       </w:r>
       <w:r>
         <w:t xml:space="preserve">asynchronous </w:t>
@@ -4039,9 +3795,11 @@
       <w:r>
         <w:t xml:space="preserve"> between accounts.</w:t>
       </w:r>
-    </w:p>
-    <w:p>
-      <w:commentRangeStart w:id="4"/>
+      <w:r>
+        <w:t xml:space="preserve"> </w:t>
+      </w:r>
+    </w:p>
+    <w:p>
       <w:r>
         <w:t>All messages are signed</w:t>
       </w:r>
@@ -4054,20 +3812,790 @@
       <w:r>
         <w:t xml:space="preserve"> under the encryption key of the recipient if this is known to the sender.</w:t>
       </w:r>
-      <w:commentRangeEnd w:id="4"/>
-      <w:r>
-        <w:rPr>
-          <w:rStyle w:val="CommentReference"/>
-        </w:rPr>
-        <w:commentReference w:id="4"/>
-      </w:r>
     </w:p>
     <w:p>
       <w:pPr>
         <w:pStyle w:val="Heading2"/>
       </w:pPr>
       <w:r>
-        <w:t>Completion Transaction</w:t>
+        <w:t xml:space="preserve">Message </w:t>
+      </w:r>
+      <w:r>
+        <w:t xml:space="preserve">PIN </w:t>
+      </w:r>
+      <w:r>
+        <w:t>Interaction</w:t>
+      </w:r>
+    </w:p>
+    <w:p>
+      <w:r>
+        <w:t xml:space="preserve">The </w:t>
+      </w:r>
+      <w:r>
+        <w:t xml:space="preserve">Message </w:t>
+      </w:r>
+      <w:r>
+        <w:t xml:space="preserve">PIN </w:t>
+      </w:r>
+      <w:r>
+        <w:t>Interaction</w:t>
+      </w:r>
+      <w:r>
+        <w:t xml:space="preserve"> is used to register and validate PIN codes used to authenticate </w:t>
+      </w:r>
+      <w:r>
+        <w:t>certain transactions</w:t>
+      </w:r>
+      <w:r>
+        <w:t xml:space="preserve">. </w:t>
+      </w:r>
+      <w:r>
+        <w:t>This interaction allows a PIN code issued by one device to be consumed by another allowing for greater convenience in managing devices or contact exchange.</w:t>
+      </w:r>
+    </w:p>
+    <w:p>
+      <w:r>
+        <w:t>For example, Alice might delegate the PIN code issue privilege to her mobile device without delegating the administration privilege to that device. This would allow Alice to use her mobile device to initiate the connection of a large number of devices to her Mesh</w:t>
+      </w:r>
+      <w:r>
+        <w:t xml:space="preserve"> as her house is being built </w:t>
+      </w:r>
+      <w:r>
+        <w:t xml:space="preserve">and approve them </w:t>
+      </w:r>
+      <w:r>
+        <w:t>later using her administrative device.</w:t>
+      </w:r>
+    </w:p>
+    <w:p>
+      <w:r>
+        <w:t>Use of the Message PIN interaction is optional. An application that issues a PIN code to authenticate a message MAY store the PIN value within the application without persisting it to external storage.</w:t>
+      </w:r>
+    </w:p>
+    <w:p>
+      <w:r>
+        <w:t xml:space="preserve">Derivation of the SaltedPin, MessageId and Witness values from their respective inputs is described in the </w:t>
+      </w:r>
+      <w:r>
+        <w:t>Schema Reference &lt;norm="draft-hallambaker-mesh-schema"/&gt;</w:t>
+      </w:r>
+      <w:r>
+        <w:t>.</w:t>
+      </w:r>
+    </w:p>
+    <w:p>
+      <w:pPr>
+        <w:pStyle w:val="Heading3"/>
+      </w:pPr>
+      <w:r>
+        <w:t>Registration</w:t>
+      </w:r>
+    </w:p>
+    <w:p>
+      <w:r>
+        <w:t xml:space="preserve">To register a PIN code to an </w:t>
+      </w:r>
+      <w:r>
+        <w:rPr>
+          <w:u w:val="single"/>
+        </w:rPr>
+        <w:t>Account</w:t>
+      </w:r>
+      <w:r>
+        <w:t>, a device:</w:t>
+      </w:r>
+    </w:p>
+    <w:p>
+      <w:pPr>
+        <w:pStyle w:val="li"/>
+      </w:pPr>
+      <w:r>
+        <w:t xml:space="preserve">Generates the </w:t>
+      </w:r>
+      <w:r>
+        <w:rPr>
+          <w:u w:val="single"/>
+        </w:rPr>
+        <w:t>PIN</w:t>
+      </w:r>
+      <w:r>
+        <w:t xml:space="preserve"> code value</w:t>
+      </w:r>
+    </w:p>
+    <w:p>
+      <w:pPr>
+        <w:pStyle w:val="li"/>
+      </w:pPr>
+      <w:r>
+        <w:t xml:space="preserve">Calculates the </w:t>
+      </w:r>
+      <w:r>
+        <w:rPr>
+          <w:u w:val="single"/>
+        </w:rPr>
+        <w:t>SaltedP</w:t>
+      </w:r>
+      <w:r>
+        <w:rPr>
+          <w:u w:val="single"/>
+        </w:rPr>
+        <w:t>in</w:t>
+      </w:r>
+      <w:r>
+        <w:t xml:space="preserve"> value for the specified </w:t>
+      </w:r>
+      <w:r>
+        <w:rPr>
+          <w:u w:val="single"/>
+        </w:rPr>
+        <w:t>A</w:t>
+      </w:r>
+      <w:r>
+        <w:rPr>
+          <w:u w:val="single"/>
+        </w:rPr>
+        <w:t>ction</w:t>
+      </w:r>
+    </w:p>
+    <w:p>
+      <w:pPr>
+        <w:pStyle w:val="li"/>
+      </w:pPr>
+      <w:r>
+        <w:t xml:space="preserve">Calculates the </w:t>
+      </w:r>
+      <w:r>
+        <w:rPr>
+          <w:u w:val="single"/>
+        </w:rPr>
+        <w:t>Pin</w:t>
+      </w:r>
+      <w:r>
+        <w:rPr>
+          <w:u w:val="single"/>
+        </w:rPr>
+        <w:t>Id</w:t>
+      </w:r>
+      <w:r>
+        <w:t xml:space="preserve"> binding the specified </w:t>
+      </w:r>
+      <w:r>
+        <w:rPr>
+          <w:u w:val="single"/>
+        </w:rPr>
+        <w:t xml:space="preserve">SaltedPin </w:t>
+      </w:r>
+      <w:r>
+        <w:t xml:space="preserve">to the </w:t>
+      </w:r>
+      <w:r>
+        <w:rPr>
+          <w:u w:val="single"/>
+        </w:rPr>
+        <w:t>Account</w:t>
+      </w:r>
+      <w:r>
+        <w:t>.</w:t>
+      </w:r>
+    </w:p>
+    <w:p>
+      <w:pPr>
+        <w:pStyle w:val="li"/>
+      </w:pPr>
+      <w:r>
+        <w:t xml:space="preserve">Creates and signs </w:t>
+      </w:r>
+      <w:r>
+        <w:rPr>
+          <w:u w:val="single"/>
+        </w:rPr>
+        <w:t>MessageP</w:t>
+      </w:r>
+      <w:r>
+        <w:rPr>
+          <w:u w:val="single"/>
+        </w:rPr>
+        <w:t>in</w:t>
+      </w:r>
+      <w:r>
+        <w:t xml:space="preserve"> containing the </w:t>
+      </w:r>
+      <w:r>
+        <w:rPr>
+          <w:u w:val="single"/>
+        </w:rPr>
+        <w:t xml:space="preserve">SaltedPin </w:t>
+      </w:r>
+      <w:r>
+        <w:t xml:space="preserve">, </w:t>
+      </w:r>
+      <w:r>
+        <w:rPr>
+          <w:u w:val="single"/>
+        </w:rPr>
+        <w:t>Action</w:t>
+      </w:r>
+      <w:r>
+        <w:t xml:space="preserve"> and </w:t>
+      </w:r>
+      <w:r>
+        <w:rPr>
+          <w:u w:val="single"/>
+        </w:rPr>
+        <w:t>Account</w:t>
+      </w:r>
+      <w:r>
+        <w:t xml:space="preserve"> values with the </w:t>
+      </w:r>
+      <w:r>
+        <w:rPr>
+          <w:u w:val="single"/>
+        </w:rPr>
+        <w:t>MessageId</w:t>
+      </w:r>
+      <w:r>
+        <w:t xml:space="preserve"> value </w:t>
+      </w:r>
+      <w:r>
+        <w:rPr>
+          <w:u w:val="single"/>
+        </w:rPr>
+        <w:t>PinId</w:t>
+      </w:r>
+      <w:r>
+        <w:t>.</w:t>
+      </w:r>
+    </w:p>
+    <w:p>
+      <w:pPr>
+        <w:pStyle w:val="li"/>
+      </w:pPr>
+      <w:r>
+        <w:t xml:space="preserve">Appends the </w:t>
+      </w:r>
+      <w:r>
+        <w:rPr>
+          <w:u w:val="single"/>
+        </w:rPr>
+        <w:t xml:space="preserve">MessagePin </w:t>
+      </w:r>
+      <w:r>
+        <w:t xml:space="preserve">value to the </w:t>
+      </w:r>
+      <w:r>
+        <w:rPr>
+          <w:u w:val="single"/>
+        </w:rPr>
+        <w:t>Administration</w:t>
+      </w:r>
+      <w:r>
+        <w:t xml:space="preserve"> Spool of the </w:t>
+      </w:r>
+      <w:r>
+        <w:rPr>
+          <w:u w:val="single"/>
+        </w:rPr>
+        <w:t>Account</w:t>
+      </w:r>
+      <w:r>
+        <w:t>.</w:t>
+      </w:r>
+    </w:p>
+    <w:p>
+      <w:r>
+        <w:t xml:space="preserve">Note that this construction provides limited protection against forgery attacks by a party with access to the </w:t>
+      </w:r>
+      <w:r>
+        <w:rPr>
+          <w:u w:val="single"/>
+        </w:rPr>
+        <w:t>MessagePin</w:t>
+      </w:r>
+      <w:r>
+        <w:t xml:space="preserve">. A party with such access can use it to construct the witness value required to authenticate a request. </w:t>
+      </w:r>
+    </w:p>
+    <w:p>
+      <w:r>
+        <w:t xml:space="preserve">PIN Code values consist of an opaque sequence of octets represented as a UDF nonce value. Codes are presented in canonical UDF form, i.e. Base32 encoding separated into groups of 4 characters. The PIN value is converted to binary form for calculation of the </w:t>
+      </w:r>
+      <w:r>
+        <w:rPr>
+          <w:u w:val="single"/>
+        </w:rPr>
+        <w:t>SaltedP</w:t>
+      </w:r>
+      <w:r>
+        <w:rPr>
+          <w:u w:val="single"/>
+        </w:rPr>
+        <w:t>in</w:t>
+      </w:r>
+      <w:r>
+        <w:t>, thus ensuring that the canonical form of the PIN value is used.</w:t>
+      </w:r>
+    </w:p>
+    <w:p>
+      <w:pPr>
+        <w:pStyle w:val="Heading3"/>
+      </w:pPr>
+      <w:r>
+        <w:t>Authentication</w:t>
+      </w:r>
+    </w:p>
+    <w:p>
+      <w:r>
+        <w:t xml:space="preserve">The PIN Code value is passed out of band to a user who will enter it into a device to authenticate a request made to the issuer. </w:t>
+      </w:r>
+    </w:p>
+    <w:p>
+      <w:r>
+        <w:t xml:space="preserve">A request that MAY be validated by means of a PIN is a subclass of </w:t>
+      </w:r>
+      <w:r>
+        <w:t>MessagePinValidated</w:t>
+      </w:r>
+      <w:r>
+        <w:t xml:space="preserve"> and contains the following fields:</w:t>
+      </w:r>
+    </w:p>
+    <w:p>
+      <w:pPr>
+        <w:pStyle w:val="DT"/>
+      </w:pPr>
+      <w:r>
+        <w:t>AuthenticatedData</w:t>
+      </w:r>
+    </w:p>
+    <w:p>
+      <w:pPr>
+        <w:pStyle w:val="DD"/>
+      </w:pPr>
+      <w:r>
+        <w:t>A DARE Envelope containing the data that is authenticated.</w:t>
+      </w:r>
+    </w:p>
+    <w:p>
+      <w:pPr>
+        <w:pStyle w:val="DT"/>
+      </w:pPr>
+      <w:r>
+        <w:t>ClientNonce</w:t>
+      </w:r>
+    </w:p>
+    <w:p>
+      <w:pPr>
+        <w:pStyle w:val="DD"/>
+      </w:pPr>
+      <w:r>
+        <w:t>A nonce value used to prevent certain replay attacks.</w:t>
+      </w:r>
+    </w:p>
+    <w:p>
+      <w:pPr>
+        <w:pStyle w:val="DT"/>
+      </w:pPr>
+      <w:r>
+        <w:t>Pin</w:t>
+      </w:r>
+      <w:r>
+        <w:t>Id</w:t>
+      </w:r>
+    </w:p>
+    <w:p>
+      <w:pPr>
+        <w:pStyle w:val="DD"/>
+      </w:pPr>
+      <w:r>
+        <w:t xml:space="preserve">Digest value binding the </w:t>
+      </w:r>
+      <w:r>
+        <w:rPr>
+          <w:u w:val="single"/>
+        </w:rPr>
+        <w:t xml:space="preserve">SaltedPin </w:t>
+      </w:r>
+      <w:r>
+        <w:t xml:space="preserve">to the </w:t>
+      </w:r>
+      <w:r>
+        <w:rPr>
+          <w:u w:val="single"/>
+        </w:rPr>
+        <w:t>Account</w:t>
+      </w:r>
+      <w:r>
+        <w:t>.</w:t>
+      </w:r>
+    </w:p>
+    <w:p>
+      <w:pPr>
+        <w:pStyle w:val="DT"/>
+      </w:pPr>
+      <w:r>
+        <w:t>PinWitness</w:t>
+      </w:r>
+    </w:p>
+    <w:p>
+      <w:pPr>
+        <w:pStyle w:val="DD"/>
+      </w:pPr>
+      <w:r>
+        <w:t>Witness value calculated as KDF (Device.UDF + AccountAddress, ClientNonce)</w:t>
+      </w:r>
+    </w:p>
+    <w:p>
+      <w:r>
+        <w:t xml:space="preserve">The device uses the PIN code and Action identifier corresponding to the desired request to calculate the </w:t>
+      </w:r>
+      <w:r>
+        <w:rPr>
+          <w:u w:val="single"/>
+        </w:rPr>
+        <w:t>SaltedPin</w:t>
+      </w:r>
+      <w:r>
+        <w:t xml:space="preserve"> value in the same manner as during registration. This value is then used to calculate the </w:t>
+      </w:r>
+      <w:r>
+        <w:rPr>
+          <w:u w:val="single"/>
+        </w:rPr>
+        <w:t>PinId</w:t>
+      </w:r>
+      <w:r>
+        <w:t xml:space="preserve"> and </w:t>
+      </w:r>
+      <w:r>
+        <w:rPr>
+          <w:u w:val="single"/>
+        </w:rPr>
+        <w:t>PinWitness</w:t>
+      </w:r>
+      <w:r>
+        <w:t xml:space="preserve"> values.</w:t>
+      </w:r>
+    </w:p>
+    <w:p>
+      <w:pPr>
+        <w:pStyle w:val="Heading3"/>
+      </w:pPr>
+      <w:r>
+        <w:t>Validation</w:t>
+      </w:r>
+    </w:p>
+    <w:p>
+      <w:r>
+        <w:t>The PIN code is validated by performing the steps of:</w:t>
+      </w:r>
+    </w:p>
+    <w:p>
+      <w:pPr>
+        <w:pStyle w:val="li"/>
+      </w:pPr>
+      <w:r>
+        <w:t xml:space="preserve">Calculating the </w:t>
+      </w:r>
+      <w:r>
+        <w:rPr>
+          <w:u w:val="single"/>
+        </w:rPr>
+        <w:t>SaltedPin</w:t>
+      </w:r>
+      <w:r>
+        <w:t xml:space="preserve"> </w:t>
+      </w:r>
+      <w:r>
+        <w:t xml:space="preserve">value from the PIN code and </w:t>
+      </w:r>
+      <w:r>
+        <w:rPr>
+          <w:u w:val="single"/>
+        </w:rPr>
+        <w:t>Action</w:t>
+      </w:r>
+    </w:p>
+    <w:p>
+      <w:pPr>
+        <w:pStyle w:val="li"/>
+      </w:pPr>
+      <w:r>
+        <w:t xml:space="preserve">Calculating </w:t>
+      </w:r>
+      <w:r>
+        <w:rPr>
+          <w:u w:val="single"/>
+        </w:rPr>
+        <w:t>PinId</w:t>
+      </w:r>
+      <w:r>
+        <w:t xml:space="preserve"> from </w:t>
+      </w:r>
+      <w:r>
+        <w:rPr>
+          <w:u w:val="single"/>
+        </w:rPr>
+        <w:t>SaltedPin</w:t>
+      </w:r>
+      <w:r>
+        <w:t xml:space="preserve"> </w:t>
+      </w:r>
+      <w:r>
+        <w:t xml:space="preserve"> and </w:t>
+      </w:r>
+      <w:r>
+        <w:rPr>
+          <w:u w:val="single"/>
+        </w:rPr>
+        <w:t>Account</w:t>
+      </w:r>
+    </w:p>
+    <w:p>
+      <w:pPr>
+        <w:pStyle w:val="li"/>
+      </w:pPr>
+      <w:r>
+        <w:t xml:space="preserve">Retrieving a </w:t>
+      </w:r>
+      <w:r>
+        <w:rPr>
+          <w:u w:val="single"/>
+        </w:rPr>
+        <w:t>MessagePin</w:t>
+      </w:r>
+      <w:r>
+        <w:t xml:space="preserve"> from the Administration spool with the </w:t>
+      </w:r>
+      <w:r>
+        <w:rPr>
+          <w:u w:val="single"/>
+        </w:rPr>
+        <w:t>MessageId</w:t>
+      </w:r>
+      <w:r>
+        <w:t xml:space="preserve"> </w:t>
+      </w:r>
+      <w:r>
+        <w:rPr>
+          <w:u w:val="single"/>
+        </w:rPr>
+        <w:t>PinId</w:t>
+      </w:r>
+      <w:r>
+        <w:t>.</w:t>
+      </w:r>
+    </w:p>
+    <w:p>
+      <w:pPr>
+        <w:pStyle w:val="li"/>
+      </w:pPr>
+      <w:r>
+        <w:t xml:space="preserve">Calculating the </w:t>
+      </w:r>
+      <w:bookmarkStart w:id="4" w:name="_Hlk52285671"/>
+      <w:r>
+        <w:rPr>
+          <w:u w:val="single"/>
+        </w:rPr>
+        <w:t>PinWitness</w:t>
+      </w:r>
+      <w:r>
+        <w:t xml:space="preserve"> </w:t>
+      </w:r>
+      <w:bookmarkEnd w:id="4"/>
+      <w:r>
+        <w:t xml:space="preserve">value from </w:t>
+      </w:r>
+      <w:r>
+        <w:rPr>
+          <w:u w:val="single"/>
+        </w:rPr>
+        <w:t>SaltedPin</w:t>
+      </w:r>
+      <w:r>
+        <w:t xml:space="preserve">, </w:t>
+      </w:r>
+      <w:r>
+        <w:rPr>
+          <w:u w:val="single"/>
+        </w:rPr>
+        <w:t>ClientNonce</w:t>
+      </w:r>
+      <w:r>
+        <w:t xml:space="preserve"> and </w:t>
+      </w:r>
+      <w:r>
+        <w:rPr>
+          <w:u w:val="single"/>
+        </w:rPr>
+        <w:t>AuthenticatedData</w:t>
+      </w:r>
+      <w:r>
+        <w:t xml:space="preserve"> and checking this matches the value specified in the message.</w:t>
+      </w:r>
+    </w:p>
+    <w:p>
+      <w:pPr>
+        <w:pStyle w:val="li"/>
+      </w:pPr>
+      <w:r>
+        <w:t>Performing the requested action.</w:t>
+      </w:r>
+    </w:p>
+    <w:p>
+      <w:pPr>
+        <w:pStyle w:val="li"/>
+      </w:pPr>
+      <w:r>
+        <w:t xml:space="preserve">Posting a </w:t>
+      </w:r>
+      <w:r>
+        <w:rPr>
+          <w:u w:val="single"/>
+        </w:rPr>
+        <w:t>Complete</w:t>
+      </w:r>
+      <w:r>
+        <w:t xml:space="preserve"> message to the </w:t>
+      </w:r>
+      <w:r>
+        <w:rPr>
+          <w:u w:val="single"/>
+        </w:rPr>
+        <w:t>Administration</w:t>
+      </w:r>
+      <w:r>
+        <w:t xml:space="preserve"> Spool of the </w:t>
+      </w:r>
+      <w:r>
+        <w:rPr>
+          <w:u w:val="single"/>
+        </w:rPr>
+        <w:t>Account</w:t>
+      </w:r>
+      <w:r>
+        <w:t xml:space="preserve"> marking the PIN code as used.</w:t>
+      </w:r>
+    </w:p>
+    <w:p>
+      <w:r>
+        <w:t>This process can fail at multiple points resulting in different error results:</w:t>
+      </w:r>
+    </w:p>
+    <w:p>
+      <w:pPr>
+        <w:pStyle w:val="DT"/>
+        <w:rPr>
+          <w:u w:val="single"/>
+        </w:rPr>
+      </w:pPr>
+      <w:r>
+        <w:rPr>
+          <w:u w:val="single"/>
+        </w:rPr>
+        <w:t>PinInvalid</w:t>
+      </w:r>
+    </w:p>
+    <w:p>
+      <w:pPr>
+        <w:pStyle w:val="DD"/>
+      </w:pPr>
+      <w:r>
+        <w:t xml:space="preserve">No PIN code is specified, the Pin code indicates an unsupported algorithm or the calculated </w:t>
+      </w:r>
+      <w:r>
+        <w:rPr>
+          <w:u w:val="single"/>
+        </w:rPr>
+        <w:t>PinWitness</w:t>
+      </w:r>
+      <w:r>
+        <w:t xml:space="preserve"> </w:t>
+      </w:r>
+      <w:r>
+        <w:t>does not match the one specified by the request.</w:t>
+      </w:r>
+    </w:p>
+    <w:p>
+      <w:pPr>
+        <w:pStyle w:val="DT"/>
+        <w:rPr>
+          <w:u w:val="single"/>
+        </w:rPr>
+      </w:pPr>
+      <w:r>
+        <w:rPr>
+          <w:u w:val="single"/>
+        </w:rPr>
+        <w:t>PinUsed</w:t>
+      </w:r>
+    </w:p>
+    <w:p>
+      <w:pPr>
+        <w:pStyle w:val="DD"/>
+      </w:pPr>
+      <w:r>
+        <w:t>The PIN code has been used previously.</w:t>
+      </w:r>
+    </w:p>
+    <w:p>
+      <w:pPr>
+        <w:pStyle w:val="DT"/>
+        <w:rPr>
+          <w:u w:val="single"/>
+        </w:rPr>
+      </w:pPr>
+      <w:r>
+        <w:rPr>
+          <w:u w:val="single"/>
+        </w:rPr>
+        <w:t>PinExpired</w:t>
+      </w:r>
+    </w:p>
+    <w:p>
+      <w:pPr>
+        <w:pStyle w:val="DD"/>
+      </w:pPr>
+      <w:r>
+        <w:t>The PIN code is no longer valid.</w:t>
+      </w:r>
+    </w:p>
+    <w:p>
+      <w:r>
+        <w:t>Note that in the case that an attempt is made to reuse a PIN, it is not automatically the case that the first use of the PIN was the one that was valid and only the second attempt was invalid. Implementations SHOULD alert the user to the attempted re-use so that this possibility can be considered and appropriate action taken.</w:t>
+      </w:r>
+    </w:p>
+    <w:p>
+      <w:pPr>
+        <w:pStyle w:val="Heading3"/>
+      </w:pPr>
+      <w:r>
+        <w:t>Example</w:t>
+      </w:r>
+    </w:p>
+    <w:p>
+      <w:pPr>
+        <w:pStyle w:val="meta"/>
+      </w:pPr>
+      <w:r>
+        <w:t>&lt;include=..\</w:t>
+      </w:r>
+      <w:r>
+        <w:t>Examples\Protocol</w:t>
+      </w:r>
+      <w:r>
+        <w:t>MessagePIN.md&gt;</w:t>
+      </w:r>
+    </w:p>
+    <w:p>
+      <w:pPr>
+        <w:pStyle w:val="Heading2"/>
+      </w:pPr>
+      <w:r>
+        <w:t xml:space="preserve">Completion </w:t>
+      </w:r>
+      <w:r>
+        <w:t>Interaction</w:t>
       </w:r>
     </w:p>
     <w:p>
@@ -4110,14 +4638,12 @@
       <w:r>
         <w:t xml:space="preserve">, </w:t>
       </w:r>
-      <w:proofErr w:type="gramStart"/>
       <w:r>
         <w:rPr>
           <w:u w:val="single"/>
         </w:rPr>
         <w:t>received</w:t>
       </w:r>
-      <w:proofErr w:type="gramEnd"/>
       <w:r>
         <w:t xml:space="preserve"> or </w:t>
       </w:r>
@@ -4151,53 +4677,167 @@
       </w:r>
     </w:p>
     <w:p>
+      <w:r>
+        <w:t>The completion message is added to the spool in the same upload transaction that adds the device to the device catalog. This ensures that both operations occur or neither occurs.</w:t>
+      </w:r>
+    </w:p>
+    <w:p>
       <w:pPr>
         <w:pStyle w:val="Heading2"/>
       </w:pPr>
       <w:r>
-        <w:lastRenderedPageBreak/>
-        <w:t>PIN Code</w:t>
-      </w:r>
-      <w:r>
-        <w:t xml:space="preserve"> Transaction</w:t>
-      </w:r>
-    </w:p>
-    <w:p>
-      <w:r>
-        <w:t>The PIN Code Message Transaction is used to register and validate PIN codes used to authenticate other message transactions. This is currently used as an option in the Device Connection and Contact Exchange transactions.</w:t>
-      </w:r>
-    </w:p>
-    <w:p>
-      <w:r>
-        <w:t>Derivation of the</w:t>
+        <w:t>Contact Exchange</w:t>
       </w:r>
       <w:r>
         <w:t xml:space="preserve"> </w:t>
       </w:r>
-      <w:proofErr w:type="spellStart"/>
-      <w:r>
-        <w:t>SaltedPin</w:t>
-      </w:r>
-      <w:proofErr w:type="spellEnd"/>
-      <w:r>
-        <w:t xml:space="preserve">, </w:t>
-      </w:r>
-      <w:proofErr w:type="spellStart"/>
-      <w:r>
-        <w:t>MessageId</w:t>
-      </w:r>
-      <w:proofErr w:type="spellEnd"/>
-      <w:r>
-        <w:t xml:space="preserve"> and Witness values </w:t>
-      </w:r>
-      <w:r>
-        <w:t xml:space="preserve">from their respective inputs </w:t>
-      </w:r>
-      <w:r>
-        <w:t xml:space="preserve">is described in the </w:t>
-      </w:r>
-      <w:r>
-        <w:t>Schema Reference &lt;norm="draft-hallambaker-mesh-schema"/&gt;</w:t>
+      <w:r>
+        <w:t>Interaction</w:t>
+      </w:r>
+    </w:p>
+    <w:p>
+      <w:r>
+        <w:t xml:space="preserve">The contact exchange </w:t>
+      </w:r>
+      <w:r>
+        <w:t>interaction</w:t>
+      </w:r>
+      <w:r>
+        <w:t xml:space="preserve"> is used to support unilateral or mutual exchange of contact information.</w:t>
+      </w:r>
+      <w:r>
+        <w:t xml:space="preserve"> Contact exchange has three functions in the Mesh:</w:t>
+      </w:r>
+    </w:p>
+    <w:p>
+      <w:pPr>
+        <w:pStyle w:val="li"/>
+      </w:pPr>
+      <w:r>
+        <w:t>To exchange public key information to allow encryption of messages sent to and verification of signatures on messages sent from the contact subject.</w:t>
+      </w:r>
+    </w:p>
+    <w:p>
+      <w:pPr>
+        <w:pStyle w:val="li"/>
+      </w:pPr>
+      <w:r>
+        <w:t>To exchange contact information allowing use of other communication protocols (e.g. telephone, SMS, xmpp, SMTP, OpenPGP, S/MIME, etc).</w:t>
+      </w:r>
+    </w:p>
+    <w:p>
+      <w:pPr>
+        <w:pStyle w:val="li"/>
+      </w:pPr>
+      <w:r>
+        <w:t>To request that the recipient grant privileges to accept certain types of messages from the contact subject.</w:t>
+      </w:r>
+    </w:p>
+    <w:p>
+      <w:r>
+        <w:t xml:space="preserve">Registration of the subject's contact information in </w:t>
+      </w:r>
+      <w:r>
+        <w:t xml:space="preserve">a registry service </w:t>
+      </w:r>
+      <w:r>
+        <w:t>eliminates the need for the first of these functions but not the other two. To prevent abuse, every Mesh Message is subject to access control and a Mesh service will only accept a message from a sender if there is an entry in the Threshold Catalog of the account that expressly permits delivery of messages of the specified type that are authenticated by an authorized signature key.</w:t>
+      </w:r>
+    </w:p>
+    <w:p>
+      <w:r>
+        <w:t>The communication of unsolicited information afforded by the contact exchange interaction is deliberately limited so that a majority of users can accept contact exchange requests without prior authorization. It is however likely that some users will receive a considerable volume of requests forcing them to require contact requests be authorized through some form of third party accreditation.</w:t>
+      </w:r>
+    </w:p>
+    <w:p>
+      <w:pPr>
+        <w:pStyle w:val="Heading3"/>
+      </w:pPr>
+      <w:r>
+        <w:t>Remote</w:t>
+      </w:r>
+    </w:p>
+    <w:p>
+      <w:r>
+        <w:t xml:space="preserve">The Remote Contact Exchange transaction consists of </w:t>
+      </w:r>
+      <w:r>
+        <w:t xml:space="preserve">a sequence of </w:t>
+      </w:r>
+      <w:r>
+        <w:rPr>
+          <w:u w:val="single"/>
+        </w:rPr>
+        <w:t>MessageContact</w:t>
+      </w:r>
+      <w:r>
+        <w:t xml:space="preserve"> messages sent from </w:t>
+      </w:r>
+      <w:r>
+        <w:t>the initiator to the responder, responder to the initiator, etc. While there is in principle no limit on the number of messages exchanged, most exchanges will be completed in three exchanges or less:</w:t>
+      </w:r>
+    </w:p>
+    <w:p>
+      <w:pPr>
+        <w:pStyle w:val="DT"/>
+      </w:pPr>
+      <w:r>
+        <w:t>Initiator to Responder</w:t>
+      </w:r>
+    </w:p>
+    <w:p>
+      <w:pPr>
+        <w:pStyle w:val="DD"/>
+      </w:pPr>
+      <w:r>
+        <w:t xml:space="preserve">Contains Initiator contact data </w:t>
+      </w:r>
+      <w:r>
+        <w:t>without authentication</w:t>
+      </w:r>
+      <w:r>
+        <w:t xml:space="preserve"> context from the exchange.</w:t>
+      </w:r>
+    </w:p>
+    <w:p>
+      <w:pPr>
+        <w:pStyle w:val="DT"/>
+      </w:pPr>
+      <w:r>
+        <w:t>Responder to Initiator</w:t>
+      </w:r>
+      <w:r>
+        <w:t xml:space="preserve"> (optional)</w:t>
+      </w:r>
+    </w:p>
+    <w:p>
+      <w:pPr>
+        <w:pStyle w:val="DD"/>
+      </w:pPr>
+      <w:r>
+        <w:t>Contains Responder contact data authenticated under a PIN challenge presented in the previous message.</w:t>
+      </w:r>
+    </w:p>
+    <w:p>
+      <w:pPr>
+        <w:pStyle w:val="DT"/>
+      </w:pPr>
+      <w:r>
+        <w:t>Initiator to Responder</w:t>
+      </w:r>
+      <w:r>
+        <w:t xml:space="preserve"> (optional)</w:t>
+      </w:r>
+      <w:r>
+        <w:t xml:space="preserve"> </w:t>
+      </w:r>
+    </w:p>
+    <w:p>
+      <w:pPr>
+        <w:pStyle w:val="DD"/>
+      </w:pPr>
+      <w:r>
+        <w:t>Contains Initiator contact data authenticated under a PIN challenge presented in the previous message</w:t>
       </w:r>
       <w:r>
         <w:t>.</w:t>
@@ -4205,7 +4845,7 @@
     </w:p>
     <w:p>
       <w:r>
-        <w:t>$$$$$$$$$$$$$$$</w:t>
+        <w:t>Each message provides the recipient with additional information which MAY motivate the recipient to provide additional contact information to the sender.</w:t>
       </w:r>
     </w:p>
     <w:p>
@@ -4213,7 +4853,18 @@
         <w:pStyle w:val="meta"/>
       </w:pPr>
       <w:r>
-        <w:t>&lt;include=..\Examples\SchemaMessagePIN.md&gt;</w:t>
+        <w:t>&lt;include=..\</w:t>
+      </w:r>
+      <w:r>
+        <w:t>Examples\Protocol</w:t>
+      </w:r>
+      <w:r>
+        <w:t>ContactRemote.md&gt;</w:t>
+      </w:r>
+    </w:p>
+    <w:p>
+      <w:r>
+        <w:t>The Mesh Contact Exchange transaction does not provide for validation of the contact information beyond the binding to the Mesh Account Address used to perform the exchange.</w:t>
       </w:r>
     </w:p>
     <w:p>
@@ -4221,21 +4872,766 @@
         <w:pStyle w:val="Heading3"/>
       </w:pPr>
       <w:r>
-        <w:t>Registration</w:t>
-      </w:r>
-    </w:p>
-    <w:p>
-      <w:r>
-        <w:t xml:space="preserve">To register a PIN code to an </w:t>
-      </w:r>
-      <w:r>
-        <w:rPr>
-          <w:u w:val="single"/>
-        </w:rPr>
-        <w:t>Account</w:t>
-      </w:r>
-      <w:r>
-        <w:t>, a device:</w:t>
+        <w:t>PIN</w:t>
+      </w:r>
+    </w:p>
+    <w:p>
+      <w:r>
+        <w:t>Contact exchange requests MAY be authenticated by a PIN code. Initial contact exchange requests SHOULD include a PIN code value that can be used to authenticate a response (if given). PIN codes MAY also be exchanged out of band.</w:t>
+      </w:r>
+    </w:p>
+    <w:p>
+      <w:r>
+        <w:t xml:space="preserve">A </w:t>
+      </w:r>
+      <w:r>
+        <w:rPr>
+          <w:u w:val="single"/>
+        </w:rPr>
+        <w:t>MessageContact</w:t>
+      </w:r>
+      <w:r>
+        <w:t xml:space="preserve"> authenticated by means of a PIN code is authenticated as described in the PIN Interaction section above.</w:t>
+      </w:r>
+    </w:p>
+    <w:p>
+      <w:pPr>
+        <w:pStyle w:val="Heading3"/>
+      </w:pPr>
+      <w:r>
+        <w:t>EARL</w:t>
+      </w:r>
+    </w:p>
+    <w:p>
+      <w:r>
+        <w:t xml:space="preserve">A </w:t>
+      </w:r>
+      <w:r>
+        <w:rPr>
+          <w:u w:val="single"/>
+        </w:rPr>
+        <w:t>MessageContact</w:t>
+      </w:r>
+      <w:r>
+        <w:t xml:space="preserve"> message MAY be published as an EARL. This allows contact data to be presented to the recipient on a printed document such as a business card in machine readable format such as a QR code.</w:t>
+      </w:r>
+    </w:p>
+    <w:p>
+      <w:pPr>
+        <w:pStyle w:val="Heading2"/>
+      </w:pPr>
+      <w:r>
+        <w:t>Group Invitation</w:t>
+      </w:r>
+      <w:r>
+        <w:tab/>
+      </w:r>
+    </w:p>
+    <w:p>
+      <w:r>
+        <w:t xml:space="preserve">The </w:t>
+      </w:r>
+      <w:r>
+        <w:rPr>
+          <w:u w:val="single"/>
+        </w:rPr>
+        <w:t>GroupInvitation</w:t>
+      </w:r>
+      <w:r>
+        <w:t xml:space="preserve"> </w:t>
+      </w:r>
+      <w:r>
+        <w:t>interaction</w:t>
+      </w:r>
+      <w:r>
+        <w:t xml:space="preserve"> is used to invite a recipient to join a Mesh Group. </w:t>
+      </w:r>
+      <w:r>
+        <w:t xml:space="preserve">The </w:t>
+      </w:r>
+      <w:r>
+        <w:t xml:space="preserve">interaction </w:t>
+      </w:r>
+      <w:r>
+        <w:t>is essentially a form of contact exchange except that a sender SHOULD NOT send group invitations unless there is an existing relationship. Thus the 'first trust' issues intrinsic to the contact exchange interaction do not apply.</w:t>
+      </w:r>
+    </w:p>
+    <w:p>
+      <w:r>
+        <w:t xml:space="preserve">The message specifies the group name and the contact entry for the group. The contact entry includes the </w:t>
+      </w:r>
+      <w:r>
+        <w:rPr>
+          <w:u w:val="single"/>
+        </w:rPr>
+        <w:t>CapabilityDecryptServiced</w:t>
+      </w:r>
+      <w:r>
+        <w:t xml:space="preserve"> used to decrypt messages sent to the group when combined with information provided by the threshold service for the group.</w:t>
+      </w:r>
+    </w:p>
+    <w:p>
+      <w:r>
+        <w:t xml:space="preserve">Receipt of a </w:t>
+      </w:r>
+      <w:r>
+        <w:rPr>
+          <w:u w:val="single"/>
+        </w:rPr>
+        <w:t>GroupInvitation</w:t>
+      </w:r>
+      <w:r>
+        <w:t xml:space="preserve"> message does not require a response.</w:t>
+      </w:r>
+    </w:p>
+    <w:p>
+      <w:pPr>
+        <w:pStyle w:val="meta"/>
+      </w:pPr>
+      <w:r>
+        <w:t>&lt;include=..\Examples\ProtocolGroupInvite.md&gt;</w:t>
+      </w:r>
+    </w:p>
+    <w:p>
+      <w:pPr>
+        <w:pStyle w:val="Heading2"/>
+      </w:pPr>
+      <w:r>
+        <w:t>Confirmation</w:t>
+      </w:r>
+      <w:r>
+        <w:t xml:space="preserve"> </w:t>
+      </w:r>
+      <w:r>
+        <w:t>Interaction</w:t>
+      </w:r>
+    </w:p>
+    <w:p>
+      <w:r>
+        <w:t xml:space="preserve">The confirmation </w:t>
+      </w:r>
+      <w:r>
+        <w:t>interaction</w:t>
+      </w:r>
+      <w:r>
+        <w:t xml:space="preserve"> consists of a </w:t>
+      </w:r>
+      <w:r>
+        <w:rPr>
+          <w:u w:val="single"/>
+        </w:rPr>
+        <w:t>RequestConfirmation</w:t>
+      </w:r>
+      <w:r>
+        <w:t xml:space="preserve"> message from the initiator followed by a </w:t>
+      </w:r>
+      <w:r>
+        <w:rPr>
+          <w:u w:val="single"/>
+        </w:rPr>
+        <w:t>ResponseConfirmation</w:t>
+      </w:r>
+      <w:r>
+        <w:t xml:space="preserve"> from the responder.</w:t>
+      </w:r>
+    </w:p>
+    <w:p>
+      <w:r>
+        <w:t xml:space="preserve">The </w:t>
+      </w:r>
+      <w:r>
+        <w:rPr>
+          <w:u w:val="single"/>
+        </w:rPr>
+        <w:t>RequestConfirmation</w:t>
+      </w:r>
+      <w:r>
+        <w:t xml:space="preserve"> </w:t>
+      </w:r>
+      <w:r>
+        <w:t xml:space="preserve">message specifies the </w:t>
+      </w:r>
+      <w:r>
+        <w:t>action that is requested.</w:t>
+      </w:r>
+    </w:p>
+    <w:p>
+      <w:r>
+        <w:t xml:space="preserve">The </w:t>
+      </w:r>
+      <w:r>
+        <w:rPr>
+          <w:u w:val="single"/>
+        </w:rPr>
+        <w:t>ResponseConfirmation</w:t>
+      </w:r>
+      <w:r>
+        <w:t xml:space="preserve"> </w:t>
+      </w:r>
+      <w:r>
+        <w:t xml:space="preserve">message contains the enveloped </w:t>
+      </w:r>
+      <w:r>
+        <w:t>RequestConfirmation</w:t>
+      </w:r>
+      <w:r>
+        <w:t xml:space="preserve"> message signed by the </w:t>
+      </w:r>
+      <w:r>
+        <w:t xml:space="preserve">initiator </w:t>
+      </w:r>
+      <w:r>
+        <w:t xml:space="preserve">and the disposition of the responder, </w:t>
+      </w:r>
+      <w:r>
+        <w:rPr>
+          <w:u w:val="single"/>
+        </w:rPr>
+        <w:t>Accept</w:t>
+      </w:r>
+      <w:r>
+        <w:rPr>
+          <w:u w:val="single"/>
+        </w:rPr>
+        <w:t xml:space="preserve"> </w:t>
+      </w:r>
+      <w:r>
+        <w:rPr>
+          <w:u w:val="single"/>
+        </w:rPr>
+        <w:t>=</w:t>
+      </w:r>
+      <w:r>
+        <w:rPr>
+          <w:u w:val="single"/>
+        </w:rPr>
+        <w:t xml:space="preserve"> </w:t>
+      </w:r>
+      <w:r>
+        <w:rPr>
+          <w:u w:val="single"/>
+        </w:rPr>
+        <w:t>true</w:t>
+      </w:r>
+      <w:r>
+        <w:t xml:space="preserve"> if the request is accepted and </w:t>
+      </w:r>
+      <w:r>
+        <w:rPr>
+          <w:u w:val="single"/>
+        </w:rPr>
+        <w:t>Accept</w:t>
+      </w:r>
+      <w:r>
+        <w:rPr>
+          <w:u w:val="single"/>
+        </w:rPr>
+        <w:t xml:space="preserve"> </w:t>
+      </w:r>
+      <w:r>
+        <w:rPr>
+          <w:u w:val="single"/>
+        </w:rPr>
+        <w:t>=</w:t>
+      </w:r>
+      <w:r>
+        <w:rPr>
+          <w:u w:val="single"/>
+        </w:rPr>
+        <w:t xml:space="preserve"> </w:t>
+      </w:r>
+      <w:r>
+        <w:rPr>
+          <w:u w:val="single"/>
+        </w:rPr>
+        <w:t>false</w:t>
+      </w:r>
+      <w:r>
+        <w:t xml:space="preserve"> otherwise.</w:t>
+      </w:r>
+    </w:p>
+    <w:p>
+      <w:pPr>
+        <w:pStyle w:val="meta"/>
+      </w:pPr>
+      <w:r>
+        <w:t>&lt;include=..\Examples\Protocol</w:t>
+      </w:r>
+      <w:r>
+        <w:t>Confirmation</w:t>
+      </w:r>
+      <w:r>
+        <w:t>.md&gt;</w:t>
+      </w:r>
+    </w:p>
+    <w:p>
+      <w:pPr>
+        <w:pStyle w:val="Heading2"/>
+      </w:pPr>
+      <w:r>
+        <w:t>Claim Transaction</w:t>
+      </w:r>
+    </w:p>
+    <w:p>
+      <w:r>
+        <w:t>[Here break out the EARL connect claim piece]</w:t>
+      </w:r>
+    </w:p>
+    <w:p>
+      <w:r>
+        <w:t>[Mention could be used in a future contact transaction]</w:t>
+      </w:r>
+    </w:p>
+    <w:p>
+      <w:pPr>
+        <w:pStyle w:val="Heading1"/>
+      </w:pPr>
+      <w:r>
+        <w:t>Device Connection</w:t>
+      </w:r>
+      <w:r>
+        <w:t xml:space="preserve"> </w:t>
+      </w:r>
+      <w:r>
+        <w:t>Interactions</w:t>
+      </w:r>
+    </w:p>
+    <w:p>
+      <w:r>
+        <w:t>Connection of a device to a Mesh Account combines synchronous and asynchronous elements and therefore uses a combination of Mesh Service Protocol and Mesh Messaging interactions.</w:t>
+      </w:r>
+    </w:p>
+    <w:p>
+      <w:r>
+        <w:t>Three connection mechanisms are currently defined</w:t>
+      </w:r>
+      <w:r>
+        <w:t xml:space="preserve"> </w:t>
+      </w:r>
+      <w:r>
+        <w:t xml:space="preserve">support </w:t>
+      </w:r>
+      <w:r>
+        <w:t xml:space="preserve">connection of </w:t>
+      </w:r>
+      <w:r>
+        <w:t>devices with difference affordances</w:t>
+      </w:r>
+      <w:r>
+        <w:t>:</w:t>
+      </w:r>
+    </w:p>
+    <w:p>
+      <w:pPr>
+        <w:pStyle w:val="DT"/>
+      </w:pPr>
+      <w:r>
+        <w:t>Witness</w:t>
+      </w:r>
+      <w:r>
+        <w:t xml:space="preserve"> Authenticated</w:t>
+      </w:r>
+    </w:p>
+    <w:p>
+      <w:pPr>
+        <w:pStyle w:val="DD"/>
+      </w:pPr>
+      <w:r>
+        <w:t xml:space="preserve">For connecting devices that provide data entry and display affordances and are connected to a </w:t>
+      </w:r>
+      <w:r>
+        <w:t>network</w:t>
+      </w:r>
+      <w:r>
+        <w:t xml:space="preserve">. The </w:t>
+      </w:r>
+      <w:r>
+        <w:t>account the device is to be connected to is entered into the device which displays a witness code. This code is then compared with a code displayed on the administration device to authenticate the request,</w:t>
+      </w:r>
+      <w:r>
+        <w:t xml:space="preserve"> after which both devices can complete the interaction</w:t>
+      </w:r>
+      <w:r>
+        <w:t>.</w:t>
+      </w:r>
+    </w:p>
+    <w:p>
+      <w:pPr>
+        <w:pStyle w:val="DT"/>
+      </w:pPr>
+      <w:r>
+        <w:t>Dynamic QR Code</w:t>
+      </w:r>
+      <w:r>
+        <w:t xml:space="preserve"> </w:t>
+      </w:r>
+      <w:r>
+        <w:t xml:space="preserve">(PIN) </w:t>
+      </w:r>
+      <w:r>
+        <w:t>Authenticated</w:t>
+      </w:r>
+    </w:p>
+    <w:p>
+      <w:pPr>
+        <w:pStyle w:val="DD"/>
+      </w:pPr>
+      <w:r>
+        <w:t xml:space="preserve">For connecting devices that provide a camera affordance. The user sets the administration device into 'add device' mode, causing a QR code to be displayed. The QR code is scanned by the device being connected </w:t>
+      </w:r>
+      <w:r>
+        <w:t>after which both devices can complete the interaction</w:t>
+      </w:r>
+      <w:r>
+        <w:t>.</w:t>
+      </w:r>
+    </w:p>
+    <w:p>
+      <w:pPr>
+        <w:pStyle w:val="DT"/>
+      </w:pPr>
+      <w:r>
+        <w:t>Static QR Code Authenticated</w:t>
+      </w:r>
+    </w:p>
+    <w:p>
+      <w:pPr>
+        <w:pStyle w:val="DD"/>
+      </w:pPr>
+      <w:r>
+        <w:t>For connecting devices that have been preconfigured with a device profile identified by means of a QR Code containing an EARL. The QR code is scanned by the administration device after which both devices can complete the interaction.</w:t>
+      </w:r>
+    </w:p>
+    <w:p>
+      <w:r>
+        <w:t>Each of these mechanisms provide</w:t>
+      </w:r>
+      <w:r>
+        <w:t xml:space="preserve"> strong mutual authentication</w:t>
+      </w:r>
+      <w:r>
+        <w:t xml:space="preserve"> with minimal user effort.</w:t>
+      </w:r>
+    </w:p>
+    <w:p>
+      <w:r>
+        <w:t>The witness authenticated connection interaction is intended for use in cases in which the device is already connected to a network. The QR code interactions are intended to provide support for acquisition of networking capabilities as part of the connection process. These functions are not currently specified.</w:t>
+      </w:r>
+    </w:p>
+    <w:p>
+      <w:r>
+        <w:t>In each case, the interaction is completed by the administration device creating a device activation record and catalog entry which are passed to the connected device through the Mesh service. The means by which the interaction messages are authenticated differs.</w:t>
+      </w:r>
+    </w:p>
+    <w:p>
+      <w:pPr>
+        <w:pStyle w:val="Heading2"/>
+      </w:pPr>
+      <w:r>
+        <w:t>Witness</w:t>
+      </w:r>
+      <w:r>
+        <w:t xml:space="preserve"> Authenticated</w:t>
+      </w:r>
+    </w:p>
+    <w:p>
+      <w:r>
+        <w:t xml:space="preserve">The direct connection mechanism requires that both the administration device and the device originating the connection request have data entry and output affordances and that it is possible for the user to compare the authentication codes presented by the two devices to check that they are identical. </w:t>
+      </w:r>
+    </w:p>
+    <w:p>
+      <w:r>
+        <w:t xml:space="preserve">The Device Connection request is unique in that it is the only Mesh transaction in which the Mesh Service performs an active role. The communication pattern consists of </w:t>
+      </w:r>
+      <w:r>
+        <w:t>eight</w:t>
+      </w:r>
+      <w:r>
+        <w:t xml:space="preserve"> separate interactions.</w:t>
+      </w:r>
+    </w:p>
+    <w:p>
+      <w:pPr>
+        <w:pStyle w:val="nli"/>
+      </w:pPr>
+      <w:r>
+        <w:t>Device posts a ConnectRequest to the Mesh Service servicing the account</w:t>
+      </w:r>
+    </w:p>
+    <w:p>
+      <w:pPr>
+        <w:pStyle w:val="nli"/>
+      </w:pPr>
+      <w:r>
+        <w:t xml:space="preserve">Mesh Service creates an AcknowledgeConnection message which is </w:t>
+      </w:r>
+      <w:r>
+        <w:t>returned to the device</w:t>
+      </w:r>
+      <w:r>
+        <w:t xml:space="preserve"> together with the Account Profile</w:t>
+      </w:r>
+      <w:r>
+        <w:t xml:space="preserve"> in a ConnectResponse message</w:t>
+      </w:r>
+    </w:p>
+    <w:p>
+      <w:pPr>
+        <w:pStyle w:val="nli"/>
+      </w:pPr>
+      <w:r>
+        <w:t xml:space="preserve">Device calculates the Witness value from the </w:t>
+      </w:r>
+      <w:r>
+        <w:t>AcknowledgeConnection message</w:t>
+      </w:r>
+      <w:r>
+        <w:t xml:space="preserve"> and presents it to the user.</w:t>
+      </w:r>
+    </w:p>
+    <w:p>
+      <w:pPr>
+        <w:pStyle w:val="nli"/>
+      </w:pPr>
+      <w:r>
+        <w:t>Mesh Service</w:t>
+      </w:r>
+      <w:r>
+        <w:t xml:space="preserve"> posts the </w:t>
+      </w:r>
+      <w:r>
+        <w:t xml:space="preserve">AcknowledgeConnection </w:t>
+      </w:r>
+      <w:r>
+        <w:t>message</w:t>
+      </w:r>
+      <w:r>
+        <w:t xml:space="preserve"> to the Inbound spool of the account</w:t>
+      </w:r>
+      <w:r>
+        <w:t xml:space="preserve"> to be collected by the Account holder.</w:t>
+      </w:r>
+    </w:p>
+    <w:p>
+      <w:pPr>
+        <w:pStyle w:val="nli"/>
+      </w:pPr>
+      <w:r>
+        <w:t xml:space="preserve">Account </w:t>
+      </w:r>
+      <w:r>
+        <w:t>holder</w:t>
+      </w:r>
+      <w:r>
+        <w:t xml:space="preserve">'s administrative device opens the </w:t>
+      </w:r>
+      <w:r>
+        <w:t>AcknowledgeConnection message</w:t>
+      </w:r>
+      <w:r>
+        <w:t xml:space="preserve"> and presents it to the user allowing them to verify that the </w:t>
+      </w:r>
+      <w:r>
+        <w:t xml:space="preserve">Witness </w:t>
+      </w:r>
+      <w:r>
+        <w:t>value matches the one presented by the device.</w:t>
+      </w:r>
+    </w:p>
+    <w:p>
+      <w:pPr>
+        <w:pStyle w:val="nli"/>
+      </w:pPr>
+      <w:r>
+        <w:t>Account holder's administrative device</w:t>
+      </w:r>
+      <w:r>
+        <w:t xml:space="preserve"> creates the Activation</w:t>
+      </w:r>
+      <w:r>
+        <w:t xml:space="preserve">Device </w:t>
+      </w:r>
+      <w:r>
+        <w:t xml:space="preserve"> record and a CatalogedDevice and appends them to the Local spool and Device catalog respectively.</w:t>
+      </w:r>
+    </w:p>
+    <w:p>
+      <w:pPr>
+        <w:pStyle w:val="nli"/>
+      </w:pPr>
+      <w:r>
+        <w:t xml:space="preserve">Device </w:t>
+      </w:r>
+      <w:r>
+        <w:t>requests completion of the connection</w:t>
+      </w:r>
+    </w:p>
+    <w:p>
+      <w:pPr>
+        <w:pStyle w:val="nli"/>
+      </w:pPr>
+      <w:r>
+        <w:t>Service returns the completion data.</w:t>
+      </w:r>
+    </w:p>
+    <w:p>
+      <w:pPr>
+        <w:pStyle w:val="meta"/>
+      </w:pPr>
+      <w:r>
+        <w:t>&lt;include=..\</w:t>
+      </w:r>
+      <w:r>
+        <w:t>Examples\</w:t>
+      </w:r>
+      <w:r>
+        <w:t>ProtocolConnect</w:t>
+      </w:r>
+      <w:r>
+        <w:t>.md&gt;</w:t>
+      </w:r>
+    </w:p>
+    <w:p>
+      <w:pPr>
+        <w:pStyle w:val="Heading2"/>
+      </w:pPr>
+      <w:r>
+        <w:t>Dynamic QR Code (PIN) Authenticated</w:t>
+      </w:r>
+    </w:p>
+    <w:p>
+      <w:r>
+        <w:t xml:space="preserve">The </w:t>
+      </w:r>
+      <w:r>
+        <w:t>Dynamic QR Code</w:t>
+      </w:r>
+      <w:r>
+        <w:t xml:space="preserve"> interaction is essentially identical to the Witness authenticated interaction except that the account address and a PIN value are passed to the device being connected</w:t>
+      </w:r>
+      <w:r>
+        <w:t xml:space="preserve"> as a URI presented as machine readable QR code.</w:t>
+      </w:r>
+    </w:p>
+    <w:p>
+      <w:pPr>
+        <w:pStyle w:val="meta"/>
+      </w:pPr>
+      <w:r>
+        <w:t>&lt;include=..\</w:t>
+      </w:r>
+      <w:r>
+        <w:t>Examples\</w:t>
+      </w:r>
+      <w:r>
+        <w:t>ProtocolConnectPIN</w:t>
+      </w:r>
+      <w:r>
+        <w:t>.md&gt;</w:t>
+      </w:r>
+    </w:p>
+    <w:p>
+      <w:r>
+        <w:t xml:space="preserve">The use of the PIN code to authenticate the </w:t>
+      </w:r>
+      <w:r>
+        <w:t>RequestConnection</w:t>
+      </w:r>
+      <w:r>
+        <w:t xml:space="preserve"> message was shown earlier in section ###.  </w:t>
+      </w:r>
+    </w:p>
+    <w:p>
+      <w:pPr>
+        <w:pStyle w:val="Heading2"/>
+      </w:pPr>
+      <w:r>
+        <w:t>Static QR Code Authenticated</w:t>
+      </w:r>
+    </w:p>
+    <w:p>
+      <w:r>
+        <w:t xml:space="preserve">The </w:t>
+      </w:r>
+      <w:r>
+        <w:t>Static QR Code Authenticated</w:t>
+      </w:r>
+      <w:r>
+        <w:t xml:space="preserve"> mode is used to connect devices that have been preconfigured for use with the Mesh with a device configuration identified by a </w:t>
+      </w:r>
+      <w:r>
+        <w:t xml:space="preserve">URI </w:t>
+      </w:r>
+      <w:r>
+        <w:t xml:space="preserve">typically </w:t>
+      </w:r>
+      <w:r>
+        <w:t>presented as machine readable QR code</w:t>
+      </w:r>
+      <w:r>
+        <w:t xml:space="preserve"> on the device itself</w:t>
+      </w:r>
+      <w:r>
+        <w:t>.</w:t>
+      </w:r>
+    </w:p>
+    <w:p>
+      <w:r>
+        <w:t xml:space="preserve">The device is preconfigured with a </w:t>
+      </w:r>
+      <w:r>
+        <w:t>DevicePreconfiguration</w:t>
+      </w:r>
+      <w:r>
+        <w:t xml:space="preserve"> record as shown in </w:t>
+      </w:r>
+      <w:r>
+        <w:t>&lt;norm="draft-hallambaker-mesh-schema"/&gt;</w:t>
+      </w:r>
+      <w:r>
+        <w:t xml:space="preserve"> section $$$.</w:t>
+      </w:r>
+    </w:p>
+    <w:p>
+      <w:r>
+        <w:t xml:space="preserve">A symmetric key </w:t>
+      </w:r>
+      <w:r>
+        <w:t xml:space="preserve">is generated and the </w:t>
+      </w:r>
+      <w:r>
+        <w:t>ProfileDevice</w:t>
+      </w:r>
+      <w:r>
+        <w:t xml:space="preserve"> corresponding to the </w:t>
+      </w:r>
+      <w:r>
+        <w:t xml:space="preserve">DevicePreconfiguration </w:t>
+      </w:r>
+      <w:r>
+        <w:t xml:space="preserve">record encrypted </w:t>
+      </w:r>
+      <w:r>
+        <w:t xml:space="preserve">under the key to create an EARL locator as described in </w:t>
+      </w:r>
+      <w:r>
+        <w:t>&lt;norm="draft-hallambaker-mesh-dare"/&gt;</w:t>
+      </w:r>
+      <w:r>
+        <w:t xml:space="preserve"> section $$$$. This EARL is printed on the device as a QR code.</w:t>
+      </w:r>
+    </w:p>
+    <w:p>
+      <w:r>
+        <w:t xml:space="preserve">To connect to the device, a user scans the QR code with an administration device which uses the embedded information to locate and decrypt the ProfileDevice record. </w:t>
+      </w:r>
+    </w:p>
+    <w:p>
+      <w:r>
+        <w:t>Completion of the connection requires the device to be aware that the URI has been read and a connection offered. This may be achieved by</w:t>
+      </w:r>
+      <w:r>
+        <w:t xml:space="preserve"> </w:t>
       </w:r>
     </w:p>
     <w:p>
@@ -4243,16 +5639,7 @@
         <w:pStyle w:val="li"/>
       </w:pPr>
       <w:r>
-        <w:t xml:space="preserve">Generates the </w:t>
-      </w:r>
-      <w:r>
-        <w:rPr>
-          <w:u w:val="single"/>
-        </w:rPr>
-        <w:t>PIN</w:t>
-      </w:r>
-      <w:r>
-        <w:t xml:space="preserve"> code value</w:t>
+        <w:t>Polling a claim service specified in the device description to determine if a claim has been registered.</w:t>
       </w:r>
     </w:p>
     <w:p>
@@ -4260,809 +5647,7 @@
         <w:pStyle w:val="li"/>
       </w:pPr>
       <w:r>
-        <w:t xml:space="preserve">Calculates the </w:t>
-      </w:r>
-      <w:proofErr w:type="spellStart"/>
-      <w:r>
-        <w:rPr>
-          <w:u w:val="single"/>
-        </w:rPr>
-        <w:t>SaltedP</w:t>
-      </w:r>
-      <w:r>
-        <w:rPr>
-          <w:u w:val="single"/>
-        </w:rPr>
-        <w:t>in</w:t>
-      </w:r>
-      <w:proofErr w:type="spellEnd"/>
-      <w:r>
-        <w:t xml:space="preserve"> value for the specified </w:t>
-      </w:r>
-      <w:r>
-        <w:rPr>
-          <w:u w:val="single"/>
-        </w:rPr>
-        <w:t>A</w:t>
-      </w:r>
-      <w:r>
-        <w:rPr>
-          <w:u w:val="single"/>
-        </w:rPr>
-        <w:t>ction</w:t>
-      </w:r>
-    </w:p>
-    <w:p>
-      <w:pPr>
-        <w:pStyle w:val="li"/>
-      </w:pPr>
-      <w:r>
-        <w:t xml:space="preserve">Calculates the </w:t>
-      </w:r>
-      <w:proofErr w:type="spellStart"/>
-      <w:r>
-        <w:rPr>
-          <w:u w:val="single"/>
-        </w:rPr>
-        <w:t>Pin</w:t>
-      </w:r>
-      <w:r>
-        <w:rPr>
-          <w:u w:val="single"/>
-        </w:rPr>
-        <w:t>Id</w:t>
-      </w:r>
-      <w:proofErr w:type="spellEnd"/>
-      <w:r>
-        <w:t xml:space="preserve"> binding the specified </w:t>
-      </w:r>
-      <w:proofErr w:type="spellStart"/>
-      <w:r>
-        <w:rPr>
-          <w:u w:val="single"/>
-        </w:rPr>
-        <w:t>SaltedPin</w:t>
-      </w:r>
-      <w:proofErr w:type="spellEnd"/>
-      <w:r>
-        <w:rPr>
-          <w:u w:val="single"/>
-        </w:rPr>
-        <w:t xml:space="preserve"> </w:t>
-      </w:r>
-      <w:r>
-        <w:t xml:space="preserve">to the </w:t>
-      </w:r>
-      <w:r>
-        <w:rPr>
-          <w:u w:val="single"/>
-        </w:rPr>
-        <w:t>A</w:t>
-      </w:r>
-      <w:r>
-        <w:rPr>
-          <w:u w:val="single"/>
-        </w:rPr>
-        <w:t>ccount</w:t>
-      </w:r>
-      <w:r>
-        <w:t>.</w:t>
-      </w:r>
-    </w:p>
-    <w:p>
-      <w:pPr>
-        <w:pStyle w:val="li"/>
-      </w:pPr>
-      <w:r>
-        <w:t xml:space="preserve">Creates and signs </w:t>
-      </w:r>
-      <w:proofErr w:type="spellStart"/>
-      <w:r>
-        <w:rPr>
-          <w:u w:val="single"/>
-        </w:rPr>
-        <w:t>MessageP</w:t>
-      </w:r>
-      <w:r>
-        <w:rPr>
-          <w:u w:val="single"/>
-        </w:rPr>
-        <w:t>in</w:t>
-      </w:r>
-      <w:proofErr w:type="spellEnd"/>
-      <w:r>
-        <w:t xml:space="preserve"> containing the </w:t>
-      </w:r>
-      <w:proofErr w:type="spellStart"/>
-      <w:r>
-        <w:rPr>
-          <w:u w:val="single"/>
-        </w:rPr>
-        <w:t>SaltedPin</w:t>
-      </w:r>
-      <w:proofErr w:type="spellEnd"/>
-      <w:r>
-        <w:rPr>
-          <w:u w:val="single"/>
-        </w:rPr>
-        <w:t xml:space="preserve"> </w:t>
-      </w:r>
-      <w:r>
-        <w:t xml:space="preserve">, </w:t>
-      </w:r>
-      <w:r>
-        <w:rPr>
-          <w:u w:val="single"/>
-        </w:rPr>
-        <w:t>Action</w:t>
-      </w:r>
-      <w:r>
-        <w:t xml:space="preserve"> and </w:t>
-      </w:r>
-      <w:r>
-        <w:rPr>
-          <w:u w:val="single"/>
-        </w:rPr>
-        <w:t>Account</w:t>
-      </w:r>
-      <w:r>
-        <w:t xml:space="preserve"> values with the </w:t>
-      </w:r>
-      <w:proofErr w:type="spellStart"/>
-      <w:r>
-        <w:rPr>
-          <w:u w:val="single"/>
-        </w:rPr>
-        <w:t>MessageId</w:t>
-      </w:r>
-      <w:proofErr w:type="spellEnd"/>
-      <w:r>
-        <w:t xml:space="preserve"> value </w:t>
-      </w:r>
-      <w:proofErr w:type="spellStart"/>
-      <w:r>
-        <w:rPr>
-          <w:u w:val="single"/>
-        </w:rPr>
-        <w:t>PinId</w:t>
-      </w:r>
-      <w:proofErr w:type="spellEnd"/>
-      <w:r>
-        <w:t>.</w:t>
-      </w:r>
-    </w:p>
-    <w:p>
-      <w:pPr>
-        <w:pStyle w:val="li"/>
-      </w:pPr>
-      <w:r>
-        <w:t xml:space="preserve">Appends the </w:t>
-      </w:r>
-      <w:proofErr w:type="spellStart"/>
-      <w:r>
-        <w:rPr>
-          <w:u w:val="single"/>
-        </w:rPr>
-        <w:t>MessagePin</w:t>
-      </w:r>
-      <w:proofErr w:type="spellEnd"/>
-      <w:r>
-        <w:rPr>
-          <w:u w:val="single"/>
-        </w:rPr>
-        <w:t xml:space="preserve"> </w:t>
-      </w:r>
-      <w:r>
-        <w:t xml:space="preserve">value to the </w:t>
-      </w:r>
-      <w:r>
-        <w:rPr>
-          <w:u w:val="single"/>
-        </w:rPr>
-        <w:t>Administration</w:t>
-      </w:r>
-      <w:r>
-        <w:t xml:space="preserve"> Spool of the </w:t>
-      </w:r>
-      <w:r>
-        <w:rPr>
-          <w:u w:val="single"/>
-        </w:rPr>
-        <w:t>Account</w:t>
-      </w:r>
-      <w:r>
-        <w:t>.</w:t>
-      </w:r>
-    </w:p>
-    <w:p>
-      <w:r>
-        <w:t>Note that this construction</w:t>
-      </w:r>
-      <w:r>
-        <w:t xml:space="preserve"> </w:t>
-      </w:r>
-      <w:r>
-        <w:t xml:space="preserve">provides limited protection against forgery attacks by a party with access to the </w:t>
-      </w:r>
-      <w:proofErr w:type="spellStart"/>
-      <w:r>
-        <w:rPr>
-          <w:u w:val="single"/>
-        </w:rPr>
-        <w:t>MessagePin</w:t>
-      </w:r>
-      <w:proofErr w:type="spellEnd"/>
-      <w:r>
-        <w:t xml:space="preserve">. A party with such access can use it to construct the witness value required to authenticate a request. </w:t>
-      </w:r>
-    </w:p>
-    <w:p>
-      <w:r>
-        <w:t xml:space="preserve">PIN Code values consist of an opaque sequence of octets represented as a UDF nonce value. Codes are presented in canonical UDF form, </w:t>
-      </w:r>
-      <w:proofErr w:type="gramStart"/>
-      <w:r>
-        <w:t>i.e.</w:t>
-      </w:r>
-      <w:proofErr w:type="gramEnd"/>
-      <w:r>
-        <w:t xml:space="preserve"> Base32 encoding separated into groups of 4 characters.</w:t>
-      </w:r>
-      <w:r>
-        <w:t xml:space="preserve"> The PIN value is converted to binary form for calculation of the </w:t>
-      </w:r>
-      <w:proofErr w:type="spellStart"/>
-      <w:r>
-        <w:rPr>
-          <w:u w:val="single"/>
-        </w:rPr>
-        <w:t>SaltedP</w:t>
-      </w:r>
-      <w:r>
-        <w:rPr>
-          <w:u w:val="single"/>
-        </w:rPr>
-        <w:t>in</w:t>
-      </w:r>
-      <w:proofErr w:type="spellEnd"/>
-      <w:r>
-        <w:t>, thus ensuring that the canonical form of the PIN value is used.</w:t>
-      </w:r>
-    </w:p>
-    <w:p>
-      <w:pPr>
-        <w:pStyle w:val="Heading3"/>
-      </w:pPr>
-      <w:r>
-        <w:t>Authentication</w:t>
-      </w:r>
-    </w:p>
-    <w:p>
-      <w:r>
-        <w:t xml:space="preserve">The PIN Code value is passed out of band to a user who will enter it into a device to authenticate a request made to the issuer. </w:t>
-      </w:r>
-    </w:p>
-    <w:p>
-      <w:r>
-        <w:t xml:space="preserve">A request that MAY be validated by means of a PIN is a subclass of </w:t>
-      </w:r>
-      <w:proofErr w:type="spellStart"/>
-      <w:r>
-        <w:t>MessagePinValidated</w:t>
-      </w:r>
-      <w:proofErr w:type="spellEnd"/>
-      <w:r>
-        <w:t xml:space="preserve"> and contains the following fields:</w:t>
-      </w:r>
-    </w:p>
-    <w:p>
-      <w:pPr>
-        <w:pStyle w:val="DT"/>
-      </w:pPr>
-      <w:proofErr w:type="spellStart"/>
-      <w:r>
-        <w:t>AuthenticatedData</w:t>
-      </w:r>
-      <w:proofErr w:type="spellEnd"/>
-    </w:p>
-    <w:p>
-      <w:pPr>
-        <w:pStyle w:val="DD"/>
-      </w:pPr>
-      <w:r>
-        <w:t>A DARE Envelope containing the data that is authenticated.</w:t>
-      </w:r>
-    </w:p>
-    <w:p>
-      <w:pPr>
-        <w:pStyle w:val="DT"/>
-      </w:pPr>
-      <w:proofErr w:type="spellStart"/>
-      <w:r>
-        <w:t>ClientNonce</w:t>
-      </w:r>
-      <w:proofErr w:type="spellEnd"/>
-    </w:p>
-    <w:p>
-      <w:pPr>
-        <w:pStyle w:val="DD"/>
-      </w:pPr>
-      <w:r>
-        <w:t>A nonce value used to prevent certain replay attacks.</w:t>
-      </w:r>
-    </w:p>
-    <w:p>
-      <w:pPr>
-        <w:pStyle w:val="DT"/>
-      </w:pPr>
-      <w:proofErr w:type="spellStart"/>
-      <w:r>
-        <w:t>Pin</w:t>
-      </w:r>
-      <w:r>
-        <w:t>Id</w:t>
-      </w:r>
-      <w:proofErr w:type="spellEnd"/>
-    </w:p>
-    <w:p>
-      <w:pPr>
-        <w:pStyle w:val="DD"/>
-      </w:pPr>
-      <w:r>
-        <w:lastRenderedPageBreak/>
-        <w:t xml:space="preserve">Digest value binding the </w:t>
-      </w:r>
-      <w:proofErr w:type="spellStart"/>
-      <w:r>
-        <w:rPr>
-          <w:u w:val="single"/>
-        </w:rPr>
-        <w:t>SaltedPin</w:t>
-      </w:r>
-      <w:proofErr w:type="spellEnd"/>
-      <w:r>
-        <w:rPr>
-          <w:u w:val="single"/>
-        </w:rPr>
-        <w:t xml:space="preserve"> </w:t>
-      </w:r>
-      <w:r>
-        <w:t xml:space="preserve">to the </w:t>
-      </w:r>
-      <w:r>
-        <w:rPr>
-          <w:u w:val="single"/>
-        </w:rPr>
-        <w:t>Account</w:t>
-      </w:r>
-      <w:r>
-        <w:t>.</w:t>
-      </w:r>
-    </w:p>
-    <w:p>
-      <w:pPr>
-        <w:pStyle w:val="DT"/>
-      </w:pPr>
-      <w:proofErr w:type="spellStart"/>
-      <w:r>
-        <w:t>PinWitness</w:t>
-      </w:r>
-      <w:proofErr w:type="spellEnd"/>
-    </w:p>
-    <w:p>
-      <w:pPr>
-        <w:pStyle w:val="DD"/>
-      </w:pPr>
-      <w:r>
-        <w:t>Witness value calculated as KDF (</w:t>
-      </w:r>
-      <w:proofErr w:type="spellStart"/>
-      <w:r>
-        <w:t>Device.UDF</w:t>
-      </w:r>
-      <w:proofErr w:type="spellEnd"/>
-      <w:r>
-        <w:t xml:space="preserve"> + AccountAddress, </w:t>
-      </w:r>
-      <w:proofErr w:type="spellStart"/>
-      <w:r>
-        <w:t>ClientNonce</w:t>
-      </w:r>
-      <w:proofErr w:type="spellEnd"/>
-      <w:r>
-        <w:t>)</w:t>
-      </w:r>
-    </w:p>
-    <w:p>
-      <w:r>
-        <w:t xml:space="preserve">The device uses the PIN code and Action identifier corresponding to the desired request to calculate the </w:t>
-      </w:r>
-      <w:proofErr w:type="spellStart"/>
-      <w:r>
-        <w:rPr>
-          <w:u w:val="single"/>
-        </w:rPr>
-        <w:t>SaltedPin</w:t>
-      </w:r>
-      <w:proofErr w:type="spellEnd"/>
-      <w:r>
-        <w:t xml:space="preserve"> value in the same manner as during registration.</w:t>
-      </w:r>
-      <w:r>
-        <w:t xml:space="preserve"> </w:t>
-      </w:r>
-      <w:r>
-        <w:t xml:space="preserve">This value is then used to calculate the </w:t>
-      </w:r>
-      <w:proofErr w:type="spellStart"/>
-      <w:r>
-        <w:rPr>
-          <w:u w:val="single"/>
-        </w:rPr>
-        <w:t>PinId</w:t>
-      </w:r>
-      <w:proofErr w:type="spellEnd"/>
-      <w:r>
-        <w:t xml:space="preserve"> and </w:t>
-      </w:r>
-      <w:proofErr w:type="spellStart"/>
-      <w:r>
-        <w:rPr>
-          <w:u w:val="single"/>
-        </w:rPr>
-        <w:t>PinWitness</w:t>
-      </w:r>
-      <w:proofErr w:type="spellEnd"/>
-      <w:r>
-        <w:t xml:space="preserve"> values.</w:t>
-      </w:r>
-    </w:p>
-    <w:p>
-      <w:pPr>
-        <w:pStyle w:val="Heading3"/>
-      </w:pPr>
-      <w:r>
-        <w:t>Validation</w:t>
-      </w:r>
-    </w:p>
-    <w:p>
-      <w:r>
-        <w:t>The PIN code is validated by performing the steps of:</w:t>
-      </w:r>
-    </w:p>
-    <w:p>
-      <w:pPr>
-        <w:pStyle w:val="li"/>
-      </w:pPr>
-      <w:r>
-        <w:t xml:space="preserve">Calculating the </w:t>
-      </w:r>
-      <w:proofErr w:type="spellStart"/>
-      <w:r>
-        <w:rPr>
-          <w:u w:val="single"/>
-        </w:rPr>
-        <w:t>SaltedPin</w:t>
-      </w:r>
-      <w:proofErr w:type="spellEnd"/>
-      <w:r>
-        <w:t xml:space="preserve"> </w:t>
-      </w:r>
-      <w:r>
-        <w:t xml:space="preserve">value from the PIN code and </w:t>
-      </w:r>
-      <w:r>
-        <w:rPr>
-          <w:u w:val="single"/>
-        </w:rPr>
-        <w:t>Action</w:t>
-      </w:r>
-    </w:p>
-    <w:p>
-      <w:pPr>
-        <w:pStyle w:val="li"/>
-      </w:pPr>
-      <w:r>
-        <w:t xml:space="preserve">Calculating </w:t>
-      </w:r>
-      <w:proofErr w:type="spellStart"/>
-      <w:r>
-        <w:rPr>
-          <w:u w:val="single"/>
-        </w:rPr>
-        <w:t>PinId</w:t>
-      </w:r>
-      <w:proofErr w:type="spellEnd"/>
-      <w:r>
-        <w:t xml:space="preserve"> from </w:t>
-      </w:r>
-      <w:proofErr w:type="spellStart"/>
-      <w:r>
-        <w:rPr>
-          <w:u w:val="single"/>
-        </w:rPr>
-        <w:t>SaltedPin</w:t>
-      </w:r>
-      <w:proofErr w:type="spellEnd"/>
-      <w:r>
-        <w:t xml:space="preserve"> </w:t>
-      </w:r>
-      <w:r>
-        <w:t xml:space="preserve"> and </w:t>
-      </w:r>
-      <w:r>
-        <w:rPr>
-          <w:u w:val="single"/>
-        </w:rPr>
-        <w:t>Account</w:t>
-      </w:r>
-    </w:p>
-    <w:p>
-      <w:pPr>
-        <w:pStyle w:val="li"/>
-      </w:pPr>
-      <w:r>
-        <w:t xml:space="preserve">Retrieving a </w:t>
-      </w:r>
-      <w:proofErr w:type="spellStart"/>
-      <w:r>
-        <w:rPr>
-          <w:u w:val="single"/>
-        </w:rPr>
-        <w:t>MessagePin</w:t>
-      </w:r>
-      <w:proofErr w:type="spellEnd"/>
-      <w:r>
-        <w:t xml:space="preserve"> from the Administration spool with the </w:t>
-      </w:r>
-      <w:proofErr w:type="spellStart"/>
-      <w:r>
-        <w:rPr>
-          <w:u w:val="single"/>
-        </w:rPr>
-        <w:t>MessageId</w:t>
-      </w:r>
-      <w:proofErr w:type="spellEnd"/>
-      <w:r>
-        <w:t xml:space="preserve"> </w:t>
-      </w:r>
-      <w:proofErr w:type="spellStart"/>
-      <w:r>
-        <w:rPr>
-          <w:u w:val="single"/>
-        </w:rPr>
-        <w:t>PinId</w:t>
-      </w:r>
-      <w:proofErr w:type="spellEnd"/>
-      <w:r>
-        <w:t>.</w:t>
-      </w:r>
-    </w:p>
-    <w:p>
-      <w:pPr>
-        <w:pStyle w:val="li"/>
-      </w:pPr>
-      <w:r>
-        <w:t xml:space="preserve">Calculating the </w:t>
-      </w:r>
-      <w:bookmarkStart w:id="5" w:name="_Hlk52285671"/>
-      <w:proofErr w:type="spellStart"/>
-      <w:r>
-        <w:rPr>
-          <w:u w:val="single"/>
-        </w:rPr>
-        <w:t>PinWitness</w:t>
-      </w:r>
-      <w:proofErr w:type="spellEnd"/>
-      <w:r>
-        <w:t xml:space="preserve"> </w:t>
-      </w:r>
-      <w:bookmarkEnd w:id="5"/>
-      <w:r>
-        <w:t xml:space="preserve">value from </w:t>
-      </w:r>
-      <w:proofErr w:type="spellStart"/>
-      <w:r>
-        <w:rPr>
-          <w:u w:val="single"/>
-        </w:rPr>
-        <w:t>SaltedPin</w:t>
-      </w:r>
-      <w:proofErr w:type="spellEnd"/>
-      <w:r>
-        <w:t xml:space="preserve">, </w:t>
-      </w:r>
-      <w:proofErr w:type="spellStart"/>
-      <w:r>
-        <w:rPr>
-          <w:u w:val="single"/>
-        </w:rPr>
-        <w:t>ClientNonce</w:t>
-      </w:r>
-      <w:proofErr w:type="spellEnd"/>
-      <w:r>
-        <w:t xml:space="preserve"> and </w:t>
-      </w:r>
-      <w:proofErr w:type="spellStart"/>
-      <w:r>
-        <w:rPr>
-          <w:u w:val="single"/>
-        </w:rPr>
-        <w:t>AuthenticatedData</w:t>
-      </w:r>
-      <w:proofErr w:type="spellEnd"/>
-      <w:r>
-        <w:t xml:space="preserve"> and checking this matches the value specified in the message.</w:t>
-      </w:r>
-    </w:p>
-    <w:p>
-      <w:pPr>
-        <w:pStyle w:val="li"/>
-      </w:pPr>
-      <w:r>
-        <w:t>Performing the requested action.</w:t>
-      </w:r>
-    </w:p>
-    <w:p>
-      <w:pPr>
-        <w:pStyle w:val="li"/>
-      </w:pPr>
-      <w:r>
-        <w:t xml:space="preserve">Posting a </w:t>
-      </w:r>
-      <w:r>
-        <w:rPr>
-          <w:u w:val="single"/>
-        </w:rPr>
-        <w:t>Complete</w:t>
-      </w:r>
-      <w:r>
-        <w:t xml:space="preserve"> message to the </w:t>
-      </w:r>
-      <w:r>
-        <w:rPr>
-          <w:u w:val="single"/>
-        </w:rPr>
-        <w:t>Administration</w:t>
-      </w:r>
-      <w:r>
-        <w:t xml:space="preserve"> Spool of the </w:t>
-      </w:r>
-      <w:r>
-        <w:rPr>
-          <w:u w:val="single"/>
-        </w:rPr>
-        <w:t>Account</w:t>
-      </w:r>
-      <w:r>
-        <w:t xml:space="preserve"> marking the PIN code as used.</w:t>
-      </w:r>
-    </w:p>
-    <w:p>
-      <w:r>
-        <w:t>This process can fail at multiple points resulting in different error results:</w:t>
-      </w:r>
-    </w:p>
-    <w:p>
-      <w:pPr>
-        <w:pStyle w:val="DT"/>
-        <w:rPr>
-          <w:u w:val="single"/>
-        </w:rPr>
-      </w:pPr>
-      <w:proofErr w:type="spellStart"/>
-      <w:r>
-        <w:rPr>
-          <w:u w:val="single"/>
-        </w:rPr>
-        <w:t>PinInvalid</w:t>
-      </w:r>
-      <w:proofErr w:type="spellEnd"/>
-    </w:p>
-    <w:p>
-      <w:pPr>
-        <w:pStyle w:val="DD"/>
-      </w:pPr>
-      <w:r>
-        <w:t>No P</w:t>
-      </w:r>
-      <w:r>
-        <w:t>IN</w:t>
-      </w:r>
-      <w:r>
-        <w:t xml:space="preserve"> code is specified</w:t>
-      </w:r>
-      <w:r>
-        <w:t xml:space="preserve">, </w:t>
-      </w:r>
-      <w:r>
-        <w:t>the Pin code indicates an unsupported algorithm</w:t>
-      </w:r>
-      <w:r>
-        <w:t xml:space="preserve"> or the calculated </w:t>
-      </w:r>
-      <w:proofErr w:type="spellStart"/>
-      <w:r>
-        <w:rPr>
-          <w:u w:val="single"/>
-        </w:rPr>
-        <w:t>PinWitness</w:t>
-      </w:r>
-      <w:proofErr w:type="spellEnd"/>
-      <w:r>
-        <w:t xml:space="preserve"> </w:t>
-      </w:r>
-      <w:r>
-        <w:t>does not match the one specified by the request.</w:t>
-      </w:r>
-    </w:p>
-    <w:p>
-      <w:pPr>
-        <w:pStyle w:val="DT"/>
-        <w:rPr>
-          <w:u w:val="single"/>
-        </w:rPr>
-      </w:pPr>
-      <w:proofErr w:type="spellStart"/>
-      <w:r>
-        <w:rPr>
-          <w:u w:val="single"/>
-        </w:rPr>
-        <w:t>PinUsed</w:t>
-      </w:r>
-      <w:proofErr w:type="spellEnd"/>
-    </w:p>
-    <w:p>
-      <w:pPr>
-        <w:pStyle w:val="DD"/>
-      </w:pPr>
-      <w:r>
-        <w:t>The PIN code has been used previously.</w:t>
-      </w:r>
-    </w:p>
-    <w:p>
-      <w:pPr>
-        <w:pStyle w:val="DT"/>
-        <w:rPr>
-          <w:u w:val="single"/>
-        </w:rPr>
-      </w:pPr>
-      <w:proofErr w:type="spellStart"/>
-      <w:r>
-        <w:rPr>
-          <w:u w:val="single"/>
-        </w:rPr>
-        <w:t>PinExpired</w:t>
-      </w:r>
-      <w:proofErr w:type="spellEnd"/>
-    </w:p>
-    <w:p>
-      <w:pPr>
-        <w:pStyle w:val="DD"/>
-      </w:pPr>
-      <w:r>
-        <w:t>The PIN code is no longer valid.</w:t>
-      </w:r>
-    </w:p>
-    <w:p>
-      <w:r>
-        <w:t xml:space="preserve">Note that in the case that an attempt is made to reuse a PIN, it is not automatically the case that the first use of the PIN was the one that was valid and only the second attempt was invalid. Implementations SHOULD alert the user to the attempted re-use so that this possibility can be </w:t>
-      </w:r>
-      <w:proofErr w:type="gramStart"/>
-      <w:r>
-        <w:t>considered</w:t>
-      </w:r>
-      <w:proofErr w:type="gramEnd"/>
-      <w:r>
-        <w:t xml:space="preserve"> and appropriate action taken.</w:t>
-      </w:r>
-    </w:p>
-    <w:p>
-      <w:pPr>
-        <w:pStyle w:val="Heading3"/>
-      </w:pPr>
-      <w:r>
-        <w:t>Example</w:t>
+        <w:t>Listening on an ad-hoc WiFi network, Blootooth network etc., for a connection request.</w:t>
       </w:r>
     </w:p>
     <w:p>
@@ -5073,965 +5658,27 @@
         <w:t>&lt;include=..\</w:t>
       </w:r>
       <w:r>
-        <w:t>Examples\Protocol</w:t>
-      </w:r>
-      <w:r>
-        <w:t>MessagePIN.md&gt;</w:t>
-      </w:r>
-    </w:p>
-    <w:p>
-      <w:pPr>
-        <w:pStyle w:val="Heading2"/>
-      </w:pPr>
-      <w:r>
-        <w:t>Contact Exchange</w:t>
-      </w:r>
-      <w:r>
-        <w:t xml:space="preserve"> Transaction</w:t>
-      </w:r>
-    </w:p>
-    <w:p>
-      <w:r>
-        <w:t>[Begin chunk]</w:t>
-      </w:r>
-    </w:p>
-    <w:p>
-      <w:r>
-        <w:lastRenderedPageBreak/>
-        <w:t>A contact request presents a proposed contact entry and requests that it be added to the Contacts catalog of the specified Mesh Service Account. A contact request is usually sent by the party requesting that their contact be added but this is not necessarily the case.</w:t>
-      </w:r>
-    </w:p>
-    <w:p>
-      <w:r>
-        <w:t xml:space="preserve">The </w:t>
-      </w:r>
-      <w:proofErr w:type="spellStart"/>
-      <w:r>
-        <w:t>MessageContact</w:t>
-      </w:r>
-      <w:proofErr w:type="spellEnd"/>
-      <w:r>
-        <w:t xml:space="preserve"> contains a DARE Envelope containing the Contact information of the requester. If the request is accepted, this information will be added to the contact catalog of the relevant account. If the Reply field has the value 'true', this indicates that the sender is asking for the recipient to return their own credentials in reply.</w:t>
-      </w:r>
-    </w:p>
-    <w:p>
-      <w:r>
-        <w:t xml:space="preserve">Since the sender requires the user's contact information before the request can be made, the </w:t>
-      </w:r>
-      <w:proofErr w:type="spellStart"/>
-      <w:r>
-        <w:t>MessageContact</w:t>
-      </w:r>
-      <w:proofErr w:type="spellEnd"/>
-      <w:r>
-        <w:t xml:space="preserve"> message MAY be encrypted under either the user's account encryption key (if known) or the Mesh Service encryption key (which may be obtained from the service on request.</w:t>
-      </w:r>
-    </w:p>
-    <w:p>
-      <w:r>
-        <w:t>&lt;include=..\Examples\SchemaMessageContact.md&gt;</w:t>
-      </w:r>
-    </w:p>
-    <w:p>
-      <w:r>
-        <w:t>Alice responds with her own contact information. Since she already has Bob's contact information, there is no need to request a response or provide a PIN code.</w:t>
-      </w:r>
-    </w:p>
-    <w:p>
-      <w:r>
-        <w:t>The current protocol assumes that all contact management will be performed end-to-end through the Mesh Services themselves. If the number of Mesh users were to become exceptionally large, additional infrastructure to facilitate contact management will be required. These topics are discussed at a high level in &lt;info="draft-hallambaker-mesh-trust"/&gt;.</w:t>
-      </w:r>
-    </w:p>
-    <w:p>
-      <w:r>
-        <w:t xml:space="preserve">In situations where a user is well known and has </w:t>
-      </w:r>
-      <w:proofErr w:type="gramStart"/>
-      <w:r>
-        <w:t>a very large</w:t>
-      </w:r>
-      <w:proofErr w:type="gramEnd"/>
-      <w:r>
-        <w:t xml:space="preserve"> number of contacts, they are likely to make use of a tiered approach to contact management in which they keep separate accounts for their 'public' and 'restricted' personas and delegate management of their public account to a subordinate or to their Mesh Service provider.</w:t>
-      </w:r>
-    </w:p>
-    <w:p>
-      <w:r>
-        <w:t>[End Chunk]</w:t>
-      </w:r>
-    </w:p>
-    <w:p/>
-    <w:p>
-      <w:r>
-        <w:t>The contact exchange transaction is used to support unilateral or mutual exchange of contact information.</w:t>
-      </w:r>
-      <w:r>
-        <w:t xml:space="preserve"> Contact exchange has three functions in the Mesh:</w:t>
-      </w:r>
-    </w:p>
-    <w:p>
-      <w:pPr>
-        <w:pStyle w:val="li"/>
-      </w:pPr>
-      <w:r>
-        <w:t>To exchange public key information to allow encryption of messages sent to and verification of signatures on messages sent from the contact subject.</w:t>
-      </w:r>
-    </w:p>
-    <w:p>
-      <w:pPr>
-        <w:pStyle w:val="li"/>
-      </w:pPr>
-      <w:r>
-        <w:t>To exchange contact information allowing use of other communication protocols (</w:t>
-      </w:r>
-      <w:proofErr w:type="gramStart"/>
-      <w:r>
-        <w:t>e.g.</w:t>
-      </w:r>
-      <w:proofErr w:type="gramEnd"/>
-      <w:r>
-        <w:t xml:space="preserve"> telephone, SMS, </w:t>
-      </w:r>
-      <w:proofErr w:type="spellStart"/>
-      <w:r>
-        <w:t>xmpp</w:t>
-      </w:r>
-      <w:proofErr w:type="spellEnd"/>
-      <w:r>
-        <w:t xml:space="preserve">, SMTP, OpenPGP, S/MIME, </w:t>
-      </w:r>
-      <w:proofErr w:type="spellStart"/>
-      <w:r>
-        <w:t>etc</w:t>
-      </w:r>
-      <w:proofErr w:type="spellEnd"/>
-      <w:r>
-        <w:t>).</w:t>
-      </w:r>
-    </w:p>
-    <w:p>
-      <w:pPr>
-        <w:pStyle w:val="li"/>
-      </w:pPr>
-      <w:r>
-        <w:t>To request that the recipient grant privileges to accept certain types of messages from the contact subject.</w:t>
-      </w:r>
-    </w:p>
-    <w:p>
-      <w:r>
-        <w:t>Registration of the subject's contact information in the Mesh Naming Service eliminates the need for the first of these functions but not the other two. To prevent abuse, every Mesh Message is subject to access control and a Mesh service will only accept a message from a sender if there is an entry in the Threshold Catalog of the account that expressly permits delivery of messages of the specified type that are authenticated by an authorized signature key.</w:t>
-      </w:r>
-    </w:p>
-    <w:p>
-      <w:pPr>
-        <w:pStyle w:val="Heading3"/>
-      </w:pPr>
-      <w:r>
-        <w:lastRenderedPageBreak/>
-        <w:t>Remote</w:t>
-      </w:r>
-    </w:p>
-    <w:p>
-      <w:r>
-        <w:t xml:space="preserve">The Remote Contact Exchange transaction consists of </w:t>
-      </w:r>
-      <w:r>
-        <w:t xml:space="preserve">a sequence of </w:t>
-      </w:r>
-      <w:proofErr w:type="spellStart"/>
-      <w:r>
-        <w:rPr>
-          <w:u w:val="single"/>
-        </w:rPr>
-        <w:t>MessageContact</w:t>
-      </w:r>
-      <w:proofErr w:type="spellEnd"/>
-      <w:r>
-        <w:t xml:space="preserve"> messages sent from </w:t>
-      </w:r>
-      <w:r>
-        <w:t>the initiator to the responder, responder to the initiator, etc. While there is in principle no limit on the number of messages exchanged, most exchanges will be completed in three exchanges or less:</w:t>
-      </w:r>
-    </w:p>
-    <w:p>
-      <w:pPr>
-        <w:pStyle w:val="DT"/>
-      </w:pPr>
-      <w:r>
-        <w:t>Initiator to Responder</w:t>
-      </w:r>
-    </w:p>
-    <w:p>
-      <w:pPr>
-        <w:pStyle w:val="DD"/>
-      </w:pPr>
-      <w:r>
-        <w:t xml:space="preserve">Contains Initiator contact data </w:t>
-      </w:r>
-      <w:r>
-        <w:t>without authentication</w:t>
-      </w:r>
-      <w:r>
-        <w:t xml:space="preserve"> context from the exchange.</w:t>
-      </w:r>
-    </w:p>
-    <w:p>
-      <w:pPr>
-        <w:pStyle w:val="DT"/>
-      </w:pPr>
-      <w:r>
-        <w:t>Responder to Initiator</w:t>
-      </w:r>
-      <w:r>
-        <w:t xml:space="preserve"> (optional)</w:t>
-      </w:r>
-    </w:p>
-    <w:p>
-      <w:pPr>
-        <w:pStyle w:val="DD"/>
-      </w:pPr>
-      <w:r>
-        <w:t>Contains Responder contact data authenticated under a PIN challenge presented in the previous message.</w:t>
-      </w:r>
-    </w:p>
-    <w:p>
-      <w:pPr>
-        <w:pStyle w:val="DT"/>
-      </w:pPr>
-      <w:r>
-        <w:t>Initiator to Responder</w:t>
-      </w:r>
-      <w:r>
-        <w:t xml:space="preserve"> (optional)</w:t>
-      </w:r>
-      <w:r>
-        <w:t xml:space="preserve"> </w:t>
-      </w:r>
-    </w:p>
-    <w:p>
-      <w:pPr>
-        <w:pStyle w:val="DD"/>
-      </w:pPr>
-      <w:r>
-        <w:t>Contains Initiator contact data authenticated under a PIN challenge presented in the previous message</w:t>
-      </w:r>
-      <w:r>
-        <w:t>.</w:t>
-      </w:r>
-    </w:p>
-    <w:p>
-      <w:r>
-        <w:t>Each message provides the recipient with additional information which MAY motivate the recipient to provide additional contact information to the sender.</w:t>
-      </w:r>
-    </w:p>
-    <w:p>
-      <w:pPr>
-        <w:pStyle w:val="meta"/>
-      </w:pPr>
-      <w:r>
-        <w:t>&lt;include=..\</w:t>
-      </w:r>
-      <w:r>
-        <w:t>Examples\Protocol</w:t>
-      </w:r>
-      <w:r>
-        <w:t>ContactRemote.md&gt;</w:t>
-      </w:r>
-    </w:p>
-    <w:p>
-      <w:r>
-        <w:t>The Mesh Contact Exchange transaction does not provide for validation of the contact information beyond the binding to the Mesh Account Address used to perform the exchange.</w:t>
-      </w:r>
-    </w:p>
-    <w:p>
-      <w:pPr>
-        <w:pStyle w:val="Heading3"/>
-      </w:pPr>
-      <w:r>
-        <w:t>PIN</w:t>
-      </w:r>
-    </w:p>
-    <w:p>
-      <w:r>
-        <w:t xml:space="preserve">Exchange of a PIN code out of band allows the initial </w:t>
-      </w:r>
-      <w:proofErr w:type="spellStart"/>
-      <w:r>
-        <w:rPr>
-          <w:u w:val="single"/>
-        </w:rPr>
-        <w:t>MessageContact</w:t>
-      </w:r>
-      <w:proofErr w:type="spellEnd"/>
-      <w:r>
-        <w:t xml:space="preserve"> </w:t>
-      </w:r>
-      <w:r>
-        <w:t xml:space="preserve">to be authenticated. </w:t>
-      </w:r>
-      <w:r>
-        <w:t xml:space="preserve">This mode of authentication is particularly suited to in-person exchange of credentials where the PIN code and other information required to complete the transaction are passed by some means of </w:t>
-      </w:r>
-      <w:proofErr w:type="gramStart"/>
-      <w:r>
-        <w:t>short range</w:t>
-      </w:r>
-      <w:proofErr w:type="gramEnd"/>
-      <w:r>
-        <w:t xml:space="preserve"> communication such as Bluetooth or presentation of a QR code. In either case, the connection information is presented in the form of a URI combining the type of interaction (contact exchange), the contact address and the authentication data.</w:t>
-      </w:r>
-    </w:p>
-    <w:p>
-      <w:pPr>
-        <w:pStyle w:val="meta"/>
-      </w:pPr>
-      <w:r>
-        <w:t>&lt;include=..\Examples\ProtocolContactQR.md&gt;</w:t>
-      </w:r>
-    </w:p>
-    <w:p>
-      <w:pPr>
-        <w:pStyle w:val="Heading3"/>
-      </w:pPr>
-      <w:r>
-        <w:t>EARL</w:t>
-      </w:r>
-    </w:p>
-    <w:p>
-      <w:r>
-        <w:t xml:space="preserve">A </w:t>
-      </w:r>
-      <w:proofErr w:type="spellStart"/>
-      <w:r>
-        <w:rPr>
-          <w:u w:val="single"/>
-        </w:rPr>
-        <w:t>MessageContact</w:t>
-      </w:r>
-      <w:proofErr w:type="spellEnd"/>
-      <w:r>
-        <w:t xml:space="preserve"> message MAY be published as an EARL. This allows contact data to be presented to the recipient on a printed document such as a business card in machine readable format such as a QR code.</w:t>
-      </w:r>
-    </w:p>
-    <w:p>
-      <w:pPr>
-        <w:pStyle w:val="meta"/>
-      </w:pPr>
-      <w:r>
-        <w:t>&lt;include=..\Examples\ProtocolContact</w:t>
-      </w:r>
-      <w:r>
-        <w:t>Static</w:t>
+        <w:t>Examples\\</w:t>
+      </w:r>
+      <w:r>
+        <w:t>ProtocolConnectEARL</w:t>
       </w:r>
       <w:r>
         <w:t>.md&gt;</w:t>
       </w:r>
     </w:p>
     <w:p>
-      <w:pPr>
-        <w:pStyle w:val="Heading3"/>
-      </w:pPr>
-      <w:r>
-        <w:t>Group Invitation</w:t>
-      </w:r>
-    </w:p>
-    <w:p>
-      <w:r>
-        <w:t xml:space="preserve">The </w:t>
-      </w:r>
-      <w:proofErr w:type="spellStart"/>
-      <w:r>
-        <w:rPr>
-          <w:u w:val="single"/>
-        </w:rPr>
-        <w:t>GroupInvitation</w:t>
-      </w:r>
-      <w:proofErr w:type="spellEnd"/>
-      <w:r>
-        <w:t xml:space="preserve"> message is used to invite a recipient to join a Mesh Group. The message specifies the group name and the contact entry for the group. The contact entry includes the </w:t>
-      </w:r>
-      <w:proofErr w:type="spellStart"/>
-      <w:r>
-        <w:rPr>
-          <w:u w:val="single"/>
-        </w:rPr>
-        <w:t>CapabilityDecryptServiced</w:t>
-      </w:r>
-      <w:proofErr w:type="spellEnd"/>
-      <w:r>
-        <w:t xml:space="preserve"> used to decrypt messages sent to the group when combined with information provided by the threshold service for the group.</w:t>
-      </w:r>
-    </w:p>
-    <w:p>
-      <w:r>
-        <w:t xml:space="preserve">Receipt of a </w:t>
-      </w:r>
-      <w:proofErr w:type="spellStart"/>
-      <w:r>
-        <w:rPr>
-          <w:u w:val="single"/>
-        </w:rPr>
-        <w:t>GroupInvitation</w:t>
-      </w:r>
-      <w:proofErr w:type="spellEnd"/>
-      <w:r>
-        <w:t xml:space="preserve"> message does not require a response.</w:t>
-      </w:r>
-    </w:p>
-    <w:p>
-      <w:pPr>
-        <w:pStyle w:val="meta"/>
-      </w:pPr>
-      <w:r>
-        <w:lastRenderedPageBreak/>
-        <w:t>&lt;include=..\Examples\ProtocolGroupInvite.md&gt;</w:t>
-      </w:r>
-    </w:p>
-    <w:p>
-      <w:pPr>
-        <w:pStyle w:val="Heading2"/>
-      </w:pPr>
-      <w:r>
-        <w:t>Confirmation</w:t>
-      </w:r>
-      <w:r>
-        <w:t xml:space="preserve"> Transaction</w:t>
-      </w:r>
-    </w:p>
-    <w:p/>
-    <w:p>
-      <w:r>
-        <w:t>[Begin chunk]</w:t>
-      </w:r>
-    </w:p>
-    <w:p>
-      <w:r>
-        <w:t xml:space="preserve">Confirmation messages are used to provide an improved form of second factor authentication capability. </w:t>
-      </w:r>
-    </w:p>
-    <w:p>
-      <w:r>
-        <w:t>Two confirmation messages are specified, a request and response.</w:t>
-      </w:r>
-    </w:p>
-    <w:p>
-      <w:r>
-        <w:t xml:space="preserve">A confirmation request is initiated by sending a </w:t>
-      </w:r>
-      <w:proofErr w:type="spellStart"/>
-      <w:r>
-        <w:t>MessageConfirmationRequest</w:t>
-      </w:r>
-      <w:proofErr w:type="spellEnd"/>
-      <w:r>
-        <w:t xml:space="preserve"> to the Mesh Service hosting the recipient Mesh Service Account. The request specifies the question that is to be put to the user.</w:t>
-      </w:r>
-    </w:p>
-    <w:p>
-      <w:r>
-        <w:t xml:space="preserve">To respond to a confirmation request, a user generates a </w:t>
-      </w:r>
-      <w:proofErr w:type="spellStart"/>
-      <w:r>
-        <w:t>MessageConfirmationResponse</w:t>
-      </w:r>
-      <w:proofErr w:type="spellEnd"/>
-      <w:r>
-        <w:t>. This MUST be signed by a device authorized to respond to confirmation requests by a Device Connection Assertion with the Confirmation privilege.</w:t>
-      </w:r>
-    </w:p>
-    <w:p>
-      <w:pPr>
-        <w:pStyle w:val="meta"/>
-      </w:pPr>
-      <w:r>
-        <w:t>&lt;include=..\Examples\SchemaMessageConfirmation.md&gt;</w:t>
-      </w:r>
-    </w:p>
-    <w:p>
-      <w:r>
-        <w:t>[</w:t>
-      </w:r>
-      <w:r>
-        <w:t>End</w:t>
-      </w:r>
-      <w:r>
-        <w:t xml:space="preserve"> chunk]</w:t>
-      </w:r>
-    </w:p>
-    <w:p/>
-    <w:p>
-      <w:r>
-        <w:t xml:space="preserve">The confirmation transaction consists of a </w:t>
-      </w:r>
-      <w:proofErr w:type="spellStart"/>
-      <w:r>
-        <w:rPr>
-          <w:u w:val="single"/>
-        </w:rPr>
-        <w:t>RequestConfirmation</w:t>
-      </w:r>
-      <w:proofErr w:type="spellEnd"/>
-      <w:r>
-        <w:t xml:space="preserve"> message from the initiator followed by a </w:t>
-      </w:r>
-      <w:proofErr w:type="spellStart"/>
-      <w:r>
-        <w:rPr>
-          <w:u w:val="single"/>
-        </w:rPr>
-        <w:t>ResponseConfirmation</w:t>
-      </w:r>
-      <w:proofErr w:type="spellEnd"/>
-      <w:r>
-        <w:t xml:space="preserve"> from the responder.</w:t>
-      </w:r>
-    </w:p>
-    <w:p>
-      <w:r>
-        <w:t xml:space="preserve">The </w:t>
-      </w:r>
-      <w:proofErr w:type="spellStart"/>
-      <w:r>
-        <w:rPr>
-          <w:u w:val="single"/>
-        </w:rPr>
-        <w:t>RequestConfirmation</w:t>
-      </w:r>
-      <w:proofErr w:type="spellEnd"/>
-      <w:r>
-        <w:t xml:space="preserve"> </w:t>
-      </w:r>
-      <w:r>
-        <w:t xml:space="preserve">message specifies the </w:t>
-      </w:r>
-      <w:r>
-        <w:t>action that is requested.</w:t>
-      </w:r>
-    </w:p>
-    <w:p>
-      <w:r>
-        <w:t xml:space="preserve">The </w:t>
-      </w:r>
-      <w:proofErr w:type="spellStart"/>
-      <w:r>
-        <w:rPr>
-          <w:u w:val="single"/>
-        </w:rPr>
-        <w:t>ResponseConfirmation</w:t>
-      </w:r>
-      <w:proofErr w:type="spellEnd"/>
-      <w:r>
-        <w:t xml:space="preserve"> </w:t>
-      </w:r>
-      <w:r>
-        <w:t xml:space="preserve">message contains the enveloped </w:t>
-      </w:r>
-      <w:proofErr w:type="spellStart"/>
-      <w:r>
-        <w:t>RequestConfirmation</w:t>
-      </w:r>
-      <w:proofErr w:type="spellEnd"/>
-      <w:r>
-        <w:t xml:space="preserve"> message signed by the </w:t>
-      </w:r>
-      <w:r>
-        <w:t xml:space="preserve">initiator </w:t>
-      </w:r>
-      <w:r>
-        <w:t xml:space="preserve">and the disposition of the responder, </w:t>
-      </w:r>
-      <w:r>
-        <w:rPr>
-          <w:u w:val="single"/>
-        </w:rPr>
-        <w:t>Accept</w:t>
-      </w:r>
-      <w:r>
-        <w:rPr>
-          <w:u w:val="single"/>
-        </w:rPr>
-        <w:t xml:space="preserve"> </w:t>
-      </w:r>
-      <w:r>
-        <w:rPr>
-          <w:u w:val="single"/>
-        </w:rPr>
-        <w:t>=</w:t>
-      </w:r>
-      <w:r>
-        <w:rPr>
-          <w:u w:val="single"/>
-        </w:rPr>
-        <w:t xml:space="preserve"> </w:t>
-      </w:r>
-      <w:r>
-        <w:rPr>
-          <w:u w:val="single"/>
-        </w:rPr>
-        <w:t>true</w:t>
-      </w:r>
-      <w:r>
-        <w:t xml:space="preserve"> if the request is accepted and </w:t>
-      </w:r>
-      <w:r>
-        <w:rPr>
-          <w:u w:val="single"/>
-        </w:rPr>
-        <w:t>Accept</w:t>
-      </w:r>
-      <w:r>
-        <w:rPr>
-          <w:u w:val="single"/>
-        </w:rPr>
-        <w:t xml:space="preserve"> </w:t>
-      </w:r>
-      <w:r>
-        <w:rPr>
-          <w:u w:val="single"/>
-        </w:rPr>
-        <w:t>=</w:t>
-      </w:r>
-      <w:r>
-        <w:rPr>
-          <w:u w:val="single"/>
-        </w:rPr>
-        <w:t xml:space="preserve"> </w:t>
-      </w:r>
-      <w:r>
-        <w:rPr>
-          <w:u w:val="single"/>
-        </w:rPr>
-        <w:t>false</w:t>
-      </w:r>
-      <w:r>
-        <w:t xml:space="preserve"> otherwise.</w:t>
-      </w:r>
-    </w:p>
-    <w:p>
-      <w:pPr>
-        <w:pStyle w:val="meta"/>
-      </w:pPr>
-      <w:r>
-        <w:t>&lt;include=..\Examples\Protocol</w:t>
-      </w:r>
-      <w:r>
-        <w:t>Confirmation</w:t>
-      </w:r>
-      <w:r>
-        <w:t>.md&gt;</w:t>
-      </w:r>
-    </w:p>
-    <w:p>
-      <w:pPr>
-        <w:pStyle w:val="Heading2"/>
-      </w:pPr>
-      <w:r>
-        <w:t>Claim Transaction</w:t>
-      </w:r>
-    </w:p>
-    <w:p>
-      <w:r>
-        <w:t>[Here break out the EARL connect claim piece]</w:t>
-      </w:r>
-    </w:p>
-    <w:p>
-      <w:r>
-        <w:t>[Mention could be used in a future contact transaction]</w:t>
-      </w:r>
-    </w:p>
-    <w:p>
-      <w:pPr>
-        <w:pStyle w:val="Heading1"/>
-      </w:pPr>
-      <w:r>
-        <w:t>Device Connection</w:t>
-      </w:r>
-      <w:r>
-        <w:t xml:space="preserve"> </w:t>
-      </w:r>
-      <w:r>
-        <w:t>Transaction</w:t>
-      </w:r>
-    </w:p>
-    <w:p/>
-    <w:p>
-      <w:r>
-        <w:t>[begin]</w:t>
-      </w:r>
-    </w:p>
-    <w:p>
-      <w:r>
-        <w:t>Connection requests are sent by a device requesting connection to a Mesh Service Account.</w:t>
-      </w:r>
-    </w:p>
-    <w:p>
-      <w:r>
-        <w:t xml:space="preserve">The </w:t>
-      </w:r>
-      <w:proofErr w:type="spellStart"/>
-      <w:r>
-        <w:t>MessageConnectionRequest</w:t>
-      </w:r>
-      <w:proofErr w:type="spellEnd"/>
-      <w:r>
-        <w:t xml:space="preserve"> is originally sent by the device requesting connection to the Mesh Service associated with the account. </w:t>
-      </w:r>
-    </w:p>
-    <w:p>
-      <w:r>
-        <w:lastRenderedPageBreak/>
-        <w:t xml:space="preserve">If the connection request is accepted by the Mesh Service, it creates a </w:t>
-      </w:r>
-      <w:proofErr w:type="spellStart"/>
-      <w:r>
-        <w:t>MessageConnectionResponse</w:t>
-      </w:r>
-      <w:proofErr w:type="spellEnd"/>
-      <w:r>
-        <w:t xml:space="preserve"> containing the </w:t>
-      </w:r>
-      <w:proofErr w:type="spellStart"/>
-      <w:r>
-        <w:t>ServerNonce</w:t>
-      </w:r>
-      <w:proofErr w:type="spellEnd"/>
-      <w:r>
-        <w:t xml:space="preserve"> and Witness values used in the authentication of the response together with a verbatim copy of the original request. The </w:t>
-      </w:r>
-      <w:proofErr w:type="spellStart"/>
-      <w:r>
-        <w:t>MessageConnectionResponse</w:t>
-      </w:r>
-      <w:proofErr w:type="spellEnd"/>
-      <w:r>
-        <w:t xml:space="preserve"> is then returned to the device that made the original request and placed on the </w:t>
-      </w:r>
-      <w:proofErr w:type="spellStart"/>
-      <w:r>
-        <w:t>SpoolInbound</w:t>
-      </w:r>
-      <w:proofErr w:type="spellEnd"/>
-      <w:r>
-        <w:t xml:space="preserve"> of the account to which the request was directed.</w:t>
-      </w:r>
-    </w:p>
-    <w:p>
-      <w:r>
-        <w:t>Further details of this mechanism are described in &lt;norm="draft-hallambaker-mesh-protocol"/&gt;.</w:t>
-      </w:r>
-    </w:p>
-    <w:p>
-      <w:r>
-        <w:t>&lt;include=..\Examples\SchemaMessageConnection.md&gt;</w:t>
-      </w:r>
-    </w:p>
-    <w:p>
-      <w:r>
-        <w:t>[end]</w:t>
-      </w:r>
-    </w:p>
-    <w:p/>
-    <w:p>
-      <w:r>
-        <w:t>Connection of a device to a Mesh Account combines synchronous and asynchronous elements and therefore uses a combination of Mesh Service Protocol and Mesh Messaging interactions.</w:t>
-      </w:r>
-    </w:p>
-    <w:p>
-      <w:r>
-        <w:t xml:space="preserve">Three connection mechanisms are currently defined. </w:t>
-      </w:r>
-      <w:r>
-        <w:t>Each</w:t>
-      </w:r>
-      <w:r>
-        <w:t xml:space="preserve"> offer strong mutual </w:t>
-      </w:r>
-      <w:r>
-        <w:t>authentication.</w:t>
-      </w:r>
-    </w:p>
-    <w:p>
-      <w:pPr>
-        <w:pStyle w:val="ListParagraph"/>
-      </w:pPr>
-      <w:r>
-        <w:t>Device Authenticated</w:t>
-      </w:r>
-    </w:p>
-    <w:p>
-      <w:pPr>
-        <w:pStyle w:val="ListParagraph"/>
-      </w:pPr>
-      <w:r>
-        <w:t>Pin Authenticated</w:t>
-      </w:r>
-    </w:p>
-    <w:p>
-      <w:pPr>
-        <w:pStyle w:val="ListParagraph"/>
-      </w:pPr>
-      <w:r>
-        <w:t>EARL Connection Mode</w:t>
-      </w:r>
-    </w:p>
-    <w:p>
-      <w:r>
-        <w:t>T</w:t>
-      </w:r>
-      <w:r>
-        <w:t xml:space="preserve">he first two of these mechanisms are initiated from the device being connected </w:t>
-      </w:r>
-      <w:r>
-        <w:t>which requires that the Mesh Service Account it is being connected to be entered into it.</w:t>
-      </w:r>
-      <w:r>
-        <w:t xml:space="preserve"> Use of these mechanisms thus requires keyboard and display </w:t>
-      </w:r>
-      <w:r>
-        <w:t>affordances or accessibility equivalents.</w:t>
-      </w:r>
-    </w:p>
-    <w:p>
-      <w:r>
-        <w:t xml:space="preserve">The last </w:t>
-      </w:r>
-      <w:r>
-        <w:t xml:space="preserve">mechanism is initiated from an administration device that is already connected to the account. </w:t>
-      </w:r>
-      <w:r>
-        <w:t xml:space="preserve">It is intended for use in circumstances where the device being connected does not have the necessary affordances to allow the </w:t>
-      </w:r>
-      <w:r>
-        <w:t>Device or PIN authenticated modes.</w:t>
-      </w:r>
-    </w:p>
-    <w:p>
-      <w:r>
-        <w:t xml:space="preserve">In either case, the connection request is completed </w:t>
-      </w:r>
-      <w:r>
-        <w:t xml:space="preserve">by the device requesting synchronization with the </w:t>
-      </w:r>
-      <w:r>
-        <w:t xml:space="preserve">Mesh Account using its device credential for authentication. </w:t>
-      </w:r>
-      <w:r>
-        <w:t xml:space="preserve">If the connection request was accepted, the device will be provisioned with the Device Connection Assertion allowing it to </w:t>
-      </w:r>
-      <w:r>
-        <w:t>complete the process</w:t>
-      </w:r>
-      <w:r>
-        <w:t>.</w:t>
-      </w:r>
-    </w:p>
-    <w:p>
-      <w:r>
-        <w:t xml:space="preserve">The Device Connection Assertion includes an overlay device profile containing a set of private key contributions to be used to perform key cogeneration on the original set of device keys to create a new device profile to be used for </w:t>
-      </w:r>
-      <w:r>
-        <w:t>all purposes associated with the Mesh Profile to which it has just been connected. This assures the user that the</w:t>
-      </w:r>
-      <w:r>
-        <w:t xml:space="preserve"> keys the device uses for performing </w:t>
-      </w:r>
-      <w:r>
-        <w:t xml:space="preserve">operation in the context of their profile are not affected by any compromise that might have occurred during </w:t>
-      </w:r>
-      <w:r>
-        <w:t>manufacture or at any point after up to the time it was connected to their profile.</w:t>
-      </w:r>
-    </w:p>
-    <w:p>
-      <w:pPr>
-        <w:pStyle w:val="Heading2"/>
-      </w:pPr>
-      <w:r>
-        <w:t>Device Authenticated</w:t>
-      </w:r>
-    </w:p>
-    <w:p>
-      <w:r>
-        <w:t xml:space="preserve">The direct connection mechanism requires that both the administration device and the device originating the connection request have data entry and output affordances and that it is possible for the user to compare the authentication codes presented by the two devices to check that they are identical. </w:t>
-      </w:r>
-    </w:p>
-    <w:p>
-      <w:pPr>
-        <w:pStyle w:val="meta"/>
-      </w:pPr>
-      <w:r>
-        <w:t>&lt;include=..\</w:t>
-      </w:r>
-      <w:r>
-        <w:t>Examples\</w:t>
-      </w:r>
-      <w:r>
-        <w:t>ProtocolConnect</w:t>
-      </w:r>
-      <w:r>
-        <w:t>.md&gt;</w:t>
-      </w:r>
-    </w:p>
-    <w:p>
-      <w:pPr>
-        <w:pStyle w:val="Heading2"/>
-      </w:pPr>
-      <w:r>
-        <w:lastRenderedPageBreak/>
-        <w:t>PIN Authenticated</w:t>
-      </w:r>
-    </w:p>
-    <w:p>
-      <w:r>
-        <w:t>The PIN Connection mechanism is similar to the Direct connection mechanism except that the process is initiated on an administration device by requesting assignment of a new authentication PIN. The PIN is then input to the connecting device to authenticate the request.</w:t>
-      </w:r>
-    </w:p>
-    <w:p>
-      <w:pPr>
-        <w:pStyle w:val="meta"/>
-      </w:pPr>
-      <w:r>
-        <w:t>&lt;include=..\</w:t>
-      </w:r>
-      <w:r>
-        <w:t>Examples\</w:t>
-      </w:r>
-      <w:r>
-        <w:t>ProtocolConnectPIN</w:t>
-      </w:r>
-      <w:r>
-        <w:t>.md&gt;</w:t>
-      </w:r>
-    </w:p>
-    <w:p>
-      <w:pPr>
-        <w:pStyle w:val="Heading2"/>
-      </w:pPr>
-      <w:r>
-        <w:t>EARL connection mode</w:t>
-      </w:r>
-    </w:p>
-    <w:p>
-      <w:r>
-        <w:t>The EARL/QR code connection mechanisms are used to connect a constrained device to a Mesh profile by means of an Encrypted Authenticated Resource Locator, typically presented as a QR code on the device itself or its packaging.</w:t>
-      </w:r>
-    </w:p>
-    <w:p>
-      <w:pPr>
-        <w:pStyle w:val="meta"/>
-      </w:pPr>
-      <w:r>
-        <w:t>&lt;include=..\</w:t>
-      </w:r>
-      <w:r>
-        <w:t>Examples\\</w:t>
-      </w:r>
-      <w:r>
-        <w:t>ProtocolConnectEARL</w:t>
-      </w:r>
-      <w:r>
-        <w:t>.md&gt;</w:t>
+      <w:r>
+        <w:t>The use of the Claim interaction to discover a pending claim for a document was shown in section $$$ above.</w:t>
+      </w:r>
+      <w:r>
+        <w:t xml:space="preserve"> The claim is authenticated using the </w:t>
+      </w:r>
+      <w:r>
+        <w:t xml:space="preserve">key </w:t>
+      </w:r>
+      <w:r>
+        <w:t xml:space="preserve"> specified in the EARL.</w:t>
       </w:r>
     </w:p>
     <w:p>
@@ -6144,51 +5791,194 @@
 </w:document>
 </file>
 
-<file path=word/comments.xml><?xml version="1.0" encoding="utf-8"?>
-<w:comments xmlns:wpc="http://schemas.microsoft.com/office/word/2010/wordprocessingCanvas" xmlns:cx="http://schemas.microsoft.com/office/drawing/2014/chartex" xmlns:cx1="http://schemas.microsoft.com/office/drawing/2015/9/8/chartex" xmlns:cx2="http://schemas.microsoft.com/office/drawing/2015/10/21/chartex" xmlns:cx3="http://schemas.microsoft.com/office/drawing/2016/5/9/chartex" xmlns:cx4="http://schemas.microsoft.com/office/drawing/2016/5/10/chartex" xmlns:cx5="http://schemas.microsoft.com/office/drawing/2016/5/11/chartex" xmlns:cx6="http://schemas.microsoft.com/office/drawing/2016/5/12/chartex" xmlns:cx7="http://schemas.microsoft.com/office/drawing/2016/5/13/chartex" xmlns:cx8="http://schemas.microsoft.com/office/drawing/2016/5/14/chartex" xmlns:mc="http://schemas.openxmlformats.org/markup-compatibility/2006" xmlns:aink="http://schemas.microsoft.com/office/drawing/2016/ink" xmlns:am3d="http://schemas.microsoft.com/office/drawing/2017/model3d" xmlns:o="urn:schemas-microsoft-com:office:office" xmlns:r="http://schemas.openxmlformats.org/officeDocument/2006/relationships" xmlns:m="http://schemas.openxmlformats.org/officeDocument/2006/math" xmlns:v="urn:schemas-microsoft-com:vml" xmlns:wp14="http://schemas.microsoft.com/office/word/2010/wordprocessingDrawing" xmlns:wp="http://schemas.openxmlformats.org/drawingml/2006/wordprocessingDrawing" xmlns:w10="urn:schemas-microsoft-com:office:word" xmlns:w="http://schemas.openxmlformats.org/wordprocessingml/2006/main" xmlns:w14="http://schemas.microsoft.com/office/word/2010/wordml" xmlns:w15="http://schemas.microsoft.com/office/word/2012/wordml" xmlns:w16cex="http://schemas.microsoft.com/office/word/2018/wordml/cex" xmlns:w16cid="http://schemas.microsoft.com/office/word/2016/wordml/cid" xmlns:w16="http://schemas.microsoft.com/office/word/2018/wordml" xmlns:w16se="http://schemas.microsoft.com/office/word/2015/wordml/symex" xmlns:wpg="http://schemas.microsoft.com/office/word/2010/wordprocessingGroup" xmlns:wpi="http://schemas.microsoft.com/office/word/2010/wordprocessingInk" xmlns:wne="http://schemas.microsoft.com/office/word/2006/wordml" xmlns:wps="http://schemas.microsoft.com/office/word/2010/wordprocessingShape" mc:Ignorable="w14 w15 w16se w16cid w16 w16cex wp14">
-  <w:comment w:id="4" w:author="hallam" w:date="2021-01-11T12:09:00Z" w:initials="PHB">
-    <w:p>
-      <w:pPr>
-        <w:pStyle w:val="CommentText"/>
-      </w:pPr>
-      <w:r>
-        <w:rPr>
-          <w:rStyle w:val="CommentReference"/>
-        </w:rPr>
-        <w:annotationRef/>
-      </w:r>
-      <w:r>
-        <w:rPr>
-          <w:noProof/>
-        </w:rPr>
-        <w:t>Should we change the name Transaction to something else? This is more like a component of a transaction. Will need to sync change with part 4.</w:t>
-      </w:r>
-    </w:p>
-  </w:comment>
-</w:comments>
-</file>
-
-<file path=word/commentsExtended.xml><?xml version="1.0" encoding="utf-8"?>
-<w15:commentsEx xmlns:wpc="http://schemas.microsoft.com/office/word/2010/wordprocessingCanvas" xmlns:cx="http://schemas.microsoft.com/office/drawing/2014/chartex" xmlns:cx1="http://schemas.microsoft.com/office/drawing/2015/9/8/chartex" xmlns:cx2="http://schemas.microsoft.com/office/drawing/2015/10/21/chartex" xmlns:cx3="http://schemas.microsoft.com/office/drawing/2016/5/9/chartex" xmlns:cx4="http://schemas.microsoft.com/office/drawing/2016/5/10/chartex" xmlns:cx5="http://schemas.microsoft.com/office/drawing/2016/5/11/chartex" xmlns:cx6="http://schemas.microsoft.com/office/drawing/2016/5/12/chartex" xmlns:cx7="http://schemas.microsoft.com/office/drawing/2016/5/13/chartex" xmlns:cx8="http://schemas.microsoft.com/office/drawing/2016/5/14/chartex" xmlns:mc="http://schemas.openxmlformats.org/markup-compatibility/2006" xmlns:aink="http://schemas.microsoft.com/office/drawing/2016/ink" xmlns:am3d="http://schemas.microsoft.com/office/drawing/2017/model3d" xmlns:o="urn:schemas-microsoft-com:office:office" xmlns:r="http://schemas.openxmlformats.org/officeDocument/2006/relationships" xmlns:m="http://schemas.openxmlformats.org/officeDocument/2006/math" xmlns:v="urn:schemas-microsoft-com:vml" xmlns:wp14="http://schemas.microsoft.com/office/word/2010/wordprocessingDrawing" xmlns:wp="http://schemas.openxmlformats.org/drawingml/2006/wordprocessingDrawing" xmlns:w10="urn:schemas-microsoft-com:office:word" xmlns:w="http://schemas.openxmlformats.org/wordprocessingml/2006/main" xmlns:w14="http://schemas.microsoft.com/office/word/2010/wordml" xmlns:w15="http://schemas.microsoft.com/office/word/2012/wordml" xmlns:w16cex="http://schemas.microsoft.com/office/word/2018/wordml/cex" xmlns:w16cid="http://schemas.microsoft.com/office/word/2016/wordml/cid" xmlns:w16="http://schemas.microsoft.com/office/word/2018/wordml" xmlns:w16se="http://schemas.microsoft.com/office/word/2015/wordml/symex" xmlns:wpg="http://schemas.microsoft.com/office/word/2010/wordprocessingGroup" xmlns:wpi="http://schemas.microsoft.com/office/word/2010/wordprocessingInk" xmlns:wne="http://schemas.microsoft.com/office/word/2006/wordml" xmlns:wps="http://schemas.microsoft.com/office/word/2010/wordprocessingShape" mc:Ignorable="w14 w15 w16se w16cid w16 w16cex wp14">
-  <w15:commentEx w15:paraId="064ED56A" w15:done="0"/>
-</w15:commentsEx>
-</file>
-
-<file path=word/commentsExtensible.xml><?xml version="1.0" encoding="utf-8"?>
-<w16cex:commentsExtensible xmlns:wpc="http://schemas.microsoft.com/office/word/2010/wordprocessingCanvas" xmlns:cx="http://schemas.microsoft.com/office/drawing/2014/chartex" xmlns:cx1="http://schemas.microsoft.com/office/drawing/2015/9/8/chartex" xmlns:cx2="http://schemas.microsoft.com/office/drawing/2015/10/21/chartex" xmlns:cx3="http://schemas.microsoft.com/office/drawing/2016/5/9/chartex" xmlns:cx4="http://schemas.microsoft.com/office/drawing/2016/5/10/chartex" xmlns:cx5="http://schemas.microsoft.com/office/drawing/2016/5/11/chartex" xmlns:cx6="http://schemas.microsoft.com/office/drawing/2016/5/12/chartex" xmlns:cx7="http://schemas.microsoft.com/office/drawing/2016/5/13/chartex" xmlns:cx8="http://schemas.microsoft.com/office/drawing/2016/5/14/chartex" xmlns:mc="http://schemas.openxmlformats.org/markup-compatibility/2006" xmlns:aink="http://schemas.microsoft.com/office/drawing/2016/ink" xmlns:am3d="http://schemas.microsoft.com/office/drawing/2017/model3d" xmlns:o="urn:schemas-microsoft-com:office:office" xmlns:r="http://schemas.openxmlformats.org/officeDocument/2006/relationships" xmlns:m="http://schemas.openxmlformats.org/officeDocument/2006/math" xmlns:v="urn:schemas-microsoft-com:vml" xmlns:wp14="http://schemas.microsoft.com/office/word/2010/wordprocessingDrawing" xmlns:wp="http://schemas.openxmlformats.org/drawingml/2006/wordprocessingDrawing" xmlns:w10="urn:schemas-microsoft-com:office:word" xmlns:w="http://schemas.openxmlformats.org/wordprocessingml/2006/main" xmlns:w14="http://schemas.microsoft.com/office/word/2010/wordml" xmlns:w15="http://schemas.microsoft.com/office/word/2012/wordml" xmlns:w16cex="http://schemas.microsoft.com/office/word/2018/wordml/cex" xmlns:w16cid="http://schemas.microsoft.com/office/word/2016/wordml/cid" xmlns:w16="http://schemas.microsoft.com/office/word/2018/wordml" xmlns:w16se="http://schemas.microsoft.com/office/word/2015/wordml/symex" xmlns:wpg="http://schemas.microsoft.com/office/word/2010/wordprocessingGroup" xmlns:wpi="http://schemas.microsoft.com/office/word/2010/wordprocessingInk" xmlns:wne="http://schemas.microsoft.com/office/word/2006/wordml" xmlns:wps="http://schemas.microsoft.com/office/word/2010/wordprocessingShape" mc:Ignorable="w14 w15 w16se w16cid w16 w16cex wp14">
-  <w16cex:commentExtensible w16cex:durableId="23A6BE87" w16cex:dateUtc="2021-01-11T17:09:00Z"/>
-</w16cex:commentsExtensible>
-</file>
-
-<file path=word/commentsIds.xml><?xml version="1.0" encoding="utf-8"?>
-<w16cid:commentsIds xmlns:wpc="http://schemas.microsoft.com/office/word/2010/wordprocessingCanvas" xmlns:cx="http://schemas.microsoft.com/office/drawing/2014/chartex" xmlns:cx1="http://schemas.microsoft.com/office/drawing/2015/9/8/chartex" xmlns:cx2="http://schemas.microsoft.com/office/drawing/2015/10/21/chartex" xmlns:cx3="http://schemas.microsoft.com/office/drawing/2016/5/9/chartex" xmlns:cx4="http://schemas.microsoft.com/office/drawing/2016/5/10/chartex" xmlns:cx5="http://schemas.microsoft.com/office/drawing/2016/5/11/chartex" xmlns:cx6="http://schemas.microsoft.com/office/drawing/2016/5/12/chartex" xmlns:cx7="http://schemas.microsoft.com/office/drawing/2016/5/13/chartex" xmlns:cx8="http://schemas.microsoft.com/office/drawing/2016/5/14/chartex" xmlns:mc="http://schemas.openxmlformats.org/markup-compatibility/2006" xmlns:aink="http://schemas.microsoft.com/office/drawing/2016/ink" xmlns:am3d="http://schemas.microsoft.com/office/drawing/2017/model3d" xmlns:o="urn:schemas-microsoft-com:office:office" xmlns:r="http://schemas.openxmlformats.org/officeDocument/2006/relationships" xmlns:m="http://schemas.openxmlformats.org/officeDocument/2006/math" xmlns:v="urn:schemas-microsoft-com:vml" xmlns:wp14="http://schemas.microsoft.com/office/word/2010/wordprocessingDrawing" xmlns:wp="http://schemas.openxmlformats.org/drawingml/2006/wordprocessingDrawing" xmlns:w10="urn:schemas-microsoft-com:office:word" xmlns:w="http://schemas.openxmlformats.org/wordprocessingml/2006/main" xmlns:w14="http://schemas.microsoft.com/office/word/2010/wordml" xmlns:w15="http://schemas.microsoft.com/office/word/2012/wordml" xmlns:w16cex="http://schemas.microsoft.com/office/word/2018/wordml/cex" xmlns:w16cid="http://schemas.microsoft.com/office/word/2016/wordml/cid" xmlns:w16="http://schemas.microsoft.com/office/word/2018/wordml" xmlns:w16se="http://schemas.microsoft.com/office/word/2015/wordml/symex" xmlns:wpg="http://schemas.microsoft.com/office/word/2010/wordprocessingGroup" xmlns:wpi="http://schemas.microsoft.com/office/word/2010/wordprocessingInk" xmlns:wne="http://schemas.microsoft.com/office/word/2006/wordml" xmlns:wps="http://schemas.microsoft.com/office/word/2010/wordprocessingShape" mc:Ignorable="w14 w15 w16se w16cid w16 w16cex wp14">
-  <w16cid:commentId w16cid:paraId="064ED56A" w16cid:durableId="23A6BE87"/>
-</w16cid:commentsIds>
-</file>
-
 <file path=word/numbering.xml><?xml version="1.0" encoding="utf-8"?>
 <w:numbering xmlns:wpc="http://schemas.microsoft.com/office/word/2010/wordprocessingCanvas" xmlns:cx="http://schemas.microsoft.com/office/drawing/2014/chartex" xmlns:cx1="http://schemas.microsoft.com/office/drawing/2015/9/8/chartex" xmlns:cx2="http://schemas.microsoft.com/office/drawing/2015/10/21/chartex" xmlns:cx3="http://schemas.microsoft.com/office/drawing/2016/5/9/chartex" xmlns:cx4="http://schemas.microsoft.com/office/drawing/2016/5/10/chartex" xmlns:cx5="http://schemas.microsoft.com/office/drawing/2016/5/11/chartex" xmlns:cx6="http://schemas.microsoft.com/office/drawing/2016/5/12/chartex" xmlns:cx7="http://schemas.microsoft.com/office/drawing/2016/5/13/chartex" xmlns:cx8="http://schemas.microsoft.com/office/drawing/2016/5/14/chartex" xmlns:mc="http://schemas.openxmlformats.org/markup-compatibility/2006" xmlns:aink="http://schemas.microsoft.com/office/drawing/2016/ink" xmlns:am3d="http://schemas.microsoft.com/office/drawing/2017/model3d" xmlns:o="urn:schemas-microsoft-com:office:office" xmlns:r="http://schemas.openxmlformats.org/officeDocument/2006/relationships" xmlns:m="http://schemas.openxmlformats.org/officeDocument/2006/math" xmlns:v="urn:schemas-microsoft-com:vml" xmlns:wp14="http://schemas.microsoft.com/office/word/2010/wordprocessingDrawing" xmlns:wp="http://schemas.openxmlformats.org/drawingml/2006/wordprocessingDrawing" xmlns:w10="urn:schemas-microsoft-com:office:word" xmlns:w="http://schemas.openxmlformats.org/wordprocessingml/2006/main" xmlns:w14="http://schemas.microsoft.com/office/word/2010/wordml" xmlns:w15="http://schemas.microsoft.com/office/word/2012/wordml" xmlns:w16cex="http://schemas.microsoft.com/office/word/2018/wordml/cex" xmlns:w16cid="http://schemas.microsoft.com/office/word/2016/wordml/cid" xmlns:w16="http://schemas.microsoft.com/office/word/2018/wordml" xmlns:w16se="http://schemas.microsoft.com/office/word/2015/wordml/symex" xmlns:wpg="http://schemas.microsoft.com/office/word/2010/wordprocessingGroup" xmlns:wpi="http://schemas.microsoft.com/office/word/2010/wordprocessingInk" xmlns:wne="http://schemas.microsoft.com/office/word/2006/wordml" xmlns:wps="http://schemas.microsoft.com/office/word/2010/wordprocessingShape" mc:Ignorable="w14 w15 w16se w16cid w16 w16cex wp14">
   <w:abstractNum w:abstractNumId="0" w15:restartNumberingAfterBreak="0">
+    <w:nsid w:val="FFFFFF7C"/>
+    <w:multiLevelType w:val="singleLevel"/>
+    <w:tmpl w:val="0BB6A756"/>
+    <w:lvl w:ilvl="0">
+      <w:start w:val="1"/>
+      <w:numFmt w:val="decimal"/>
+      <w:lvlText w:val="%1."/>
+      <w:lvlJc w:val="left"/>
+      <w:pPr>
+        <w:tabs>
+          <w:tab w:val="num" w:pos="1800"/>
+        </w:tabs>
+        <w:ind w:left="1800" w:hanging="360"/>
+      </w:pPr>
+    </w:lvl>
+  </w:abstractNum>
+  <w:abstractNum w:abstractNumId="1" w15:restartNumberingAfterBreak="0">
+    <w:nsid w:val="FFFFFF7D"/>
+    <w:multiLevelType w:val="singleLevel"/>
+    <w:tmpl w:val="A5764D90"/>
+    <w:lvl w:ilvl="0">
+      <w:start w:val="1"/>
+      <w:numFmt w:val="decimal"/>
+      <w:lvlText w:val="%1."/>
+      <w:lvlJc w:val="left"/>
+      <w:pPr>
+        <w:tabs>
+          <w:tab w:val="num" w:pos="1440"/>
+        </w:tabs>
+        <w:ind w:left="1440" w:hanging="360"/>
+      </w:pPr>
+    </w:lvl>
+  </w:abstractNum>
+  <w:abstractNum w:abstractNumId="2" w15:restartNumberingAfterBreak="0">
+    <w:nsid w:val="FFFFFF7E"/>
+    <w:multiLevelType w:val="singleLevel"/>
+    <w:tmpl w:val="1AAC9710"/>
+    <w:lvl w:ilvl="0">
+      <w:start w:val="1"/>
+      <w:numFmt w:val="decimal"/>
+      <w:lvlText w:val="%1."/>
+      <w:lvlJc w:val="left"/>
+      <w:pPr>
+        <w:tabs>
+          <w:tab w:val="num" w:pos="1080"/>
+        </w:tabs>
+        <w:ind w:left="1080" w:hanging="360"/>
+      </w:pPr>
+    </w:lvl>
+  </w:abstractNum>
+  <w:abstractNum w:abstractNumId="3" w15:restartNumberingAfterBreak="0">
+    <w:nsid w:val="FFFFFF7F"/>
+    <w:multiLevelType w:val="singleLevel"/>
+    <w:tmpl w:val="4E163AE6"/>
+    <w:lvl w:ilvl="0">
+      <w:start w:val="1"/>
+      <w:numFmt w:val="decimal"/>
+      <w:lvlText w:val="%1."/>
+      <w:lvlJc w:val="left"/>
+      <w:pPr>
+        <w:tabs>
+          <w:tab w:val="num" w:pos="720"/>
+        </w:tabs>
+        <w:ind w:left="720" w:hanging="360"/>
+      </w:pPr>
+    </w:lvl>
+  </w:abstractNum>
+  <w:abstractNum w:abstractNumId="4" w15:restartNumberingAfterBreak="0">
+    <w:nsid w:val="FFFFFF80"/>
+    <w:multiLevelType w:val="singleLevel"/>
+    <w:tmpl w:val="D78CA150"/>
+    <w:lvl w:ilvl="0">
+      <w:start w:val="1"/>
+      <w:numFmt w:val="bullet"/>
+      <w:lvlText w:val=""/>
+      <w:lvlJc w:val="left"/>
+      <w:pPr>
+        <w:tabs>
+          <w:tab w:val="num" w:pos="1800"/>
+        </w:tabs>
+        <w:ind w:left="1800" w:hanging="360"/>
+      </w:pPr>
+      <w:rPr>
+        <w:rFonts w:ascii="Symbol" w:hAnsi="Symbol" w:hint="default"/>
+      </w:rPr>
+    </w:lvl>
+  </w:abstractNum>
+  <w:abstractNum w:abstractNumId="5" w15:restartNumberingAfterBreak="0">
+    <w:nsid w:val="FFFFFF81"/>
+    <w:multiLevelType w:val="singleLevel"/>
+    <w:tmpl w:val="39561E1E"/>
+    <w:lvl w:ilvl="0">
+      <w:start w:val="1"/>
+      <w:numFmt w:val="bullet"/>
+      <w:lvlText w:val=""/>
+      <w:lvlJc w:val="left"/>
+      <w:pPr>
+        <w:tabs>
+          <w:tab w:val="num" w:pos="1440"/>
+        </w:tabs>
+        <w:ind w:left="1440" w:hanging="360"/>
+      </w:pPr>
+      <w:rPr>
+        <w:rFonts w:ascii="Symbol" w:hAnsi="Symbol" w:hint="default"/>
+      </w:rPr>
+    </w:lvl>
+  </w:abstractNum>
+  <w:abstractNum w:abstractNumId="6" w15:restartNumberingAfterBreak="0">
+    <w:nsid w:val="FFFFFF82"/>
+    <w:multiLevelType w:val="singleLevel"/>
+    <w:tmpl w:val="CE341628"/>
+    <w:lvl w:ilvl="0">
+      <w:start w:val="1"/>
+      <w:numFmt w:val="bullet"/>
+      <w:lvlText w:val=""/>
+      <w:lvlJc w:val="left"/>
+      <w:pPr>
+        <w:tabs>
+          <w:tab w:val="num" w:pos="1080"/>
+        </w:tabs>
+        <w:ind w:left="1080" w:hanging="360"/>
+      </w:pPr>
+      <w:rPr>
+        <w:rFonts w:ascii="Symbol" w:hAnsi="Symbol" w:hint="default"/>
+      </w:rPr>
+    </w:lvl>
+  </w:abstractNum>
+  <w:abstractNum w:abstractNumId="7" w15:restartNumberingAfterBreak="0">
+    <w:nsid w:val="FFFFFF83"/>
+    <w:multiLevelType w:val="singleLevel"/>
+    <w:tmpl w:val="D0668BBA"/>
+    <w:lvl w:ilvl="0">
+      <w:start w:val="1"/>
+      <w:numFmt w:val="bullet"/>
+      <w:lvlText w:val=""/>
+      <w:lvlJc w:val="left"/>
+      <w:pPr>
+        <w:tabs>
+          <w:tab w:val="num" w:pos="720"/>
+        </w:tabs>
+        <w:ind w:left="720" w:hanging="360"/>
+      </w:pPr>
+      <w:rPr>
+        <w:rFonts w:ascii="Symbol" w:hAnsi="Symbol" w:hint="default"/>
+      </w:rPr>
+    </w:lvl>
+  </w:abstractNum>
+  <w:abstractNum w:abstractNumId="8" w15:restartNumberingAfterBreak="0">
+    <w:nsid w:val="FFFFFF88"/>
+    <w:multiLevelType w:val="singleLevel"/>
+    <w:tmpl w:val="F1AE40FC"/>
+    <w:lvl w:ilvl="0">
+      <w:start w:val="1"/>
+      <w:numFmt w:val="decimal"/>
+      <w:lvlText w:val="%1."/>
+      <w:lvlJc w:val="left"/>
+      <w:pPr>
+        <w:tabs>
+          <w:tab w:val="num" w:pos="360"/>
+        </w:tabs>
+        <w:ind w:left="360" w:hanging="360"/>
+      </w:pPr>
+    </w:lvl>
+  </w:abstractNum>
+  <w:abstractNum w:abstractNumId="9" w15:restartNumberingAfterBreak="0">
+    <w:nsid w:val="FFFFFF89"/>
+    <w:multiLevelType w:val="singleLevel"/>
+    <w:tmpl w:val="9BD24782"/>
+    <w:lvl w:ilvl="0">
+      <w:start w:val="1"/>
+      <w:numFmt w:val="bullet"/>
+      <w:lvlText w:val=""/>
+      <w:lvlJc w:val="left"/>
+      <w:pPr>
+        <w:tabs>
+          <w:tab w:val="num" w:pos="360"/>
+        </w:tabs>
+        <w:ind w:left="360" w:hanging="360"/>
+      </w:pPr>
+      <w:rPr>
+        <w:rFonts w:ascii="Symbol" w:hAnsi="Symbol" w:hint="default"/>
+      </w:rPr>
+    </w:lvl>
+  </w:abstractNum>
+  <w:abstractNum w:abstractNumId="10" w15:restartNumberingAfterBreak="0">
     <w:nsid w:val="0A6A32A4"/>
     <w:multiLevelType w:val="hybridMultilevel"/>
     <w:tmpl w:val="015C7014"/>
@@ -6301,7 +6091,7 @@
       </w:rPr>
     </w:lvl>
   </w:abstractNum>
-  <w:abstractNum w:abstractNumId="1" w15:restartNumberingAfterBreak="0">
+  <w:abstractNum w:abstractNumId="11" w15:restartNumberingAfterBreak="0">
     <w:nsid w:val="1B96741E"/>
     <w:multiLevelType w:val="hybridMultilevel"/>
     <w:tmpl w:val="D67CCEB4"/>
@@ -6415,11 +6205,11 @@
       </w:rPr>
     </w:lvl>
   </w:abstractNum>
-  <w:abstractNum w:abstractNumId="2" w15:restartNumberingAfterBreak="0">
+  <w:abstractNum w:abstractNumId="12" w15:restartNumberingAfterBreak="0">
     <w:nsid w:val="1BB821F4"/>
     <w:multiLevelType w:val="hybridMultilevel"/>
-    <w:tmpl w:val="9322017E"/>
-    <w:lvl w:ilvl="0" w:tplc="04090001">
+    <w:tmpl w:val="FEFCD070"/>
+    <w:lvl w:ilvl="0" w:tplc="0212A46E">
       <w:start w:val="1"/>
       <w:numFmt w:val="bullet"/>
       <w:pStyle w:val="li"/>
@@ -6529,24 +6319,136 @@
       </w:rPr>
     </w:lvl>
   </w:abstractNum>
+  <w:abstractNum w:abstractNumId="13" w15:restartNumberingAfterBreak="0">
+    <w:nsid w:val="53F94AC0"/>
+    <w:multiLevelType w:val="hybridMultilevel"/>
+    <w:tmpl w:val="E05CC472"/>
+    <w:lvl w:ilvl="0" w:tplc="0D302F36">
+      <w:start w:val="1"/>
+      <w:numFmt w:val="decimal"/>
+      <w:pStyle w:val="nli"/>
+      <w:lvlText w:val="%1."/>
+      <w:lvlJc w:val="left"/>
+      <w:pPr>
+        <w:ind w:left="1080" w:hanging="360"/>
+      </w:pPr>
+    </w:lvl>
+    <w:lvl w:ilvl="1" w:tplc="04090019" w:tentative="1">
+      <w:start w:val="1"/>
+      <w:numFmt w:val="lowerLetter"/>
+      <w:lvlText w:val="%2."/>
+      <w:lvlJc w:val="left"/>
+      <w:pPr>
+        <w:ind w:left="1800" w:hanging="360"/>
+      </w:pPr>
+    </w:lvl>
+    <w:lvl w:ilvl="2" w:tplc="0409001B" w:tentative="1">
+      <w:start w:val="1"/>
+      <w:numFmt w:val="lowerRoman"/>
+      <w:lvlText w:val="%3."/>
+      <w:lvlJc w:val="right"/>
+      <w:pPr>
+        <w:ind w:left="2520" w:hanging="180"/>
+      </w:pPr>
+    </w:lvl>
+    <w:lvl w:ilvl="3" w:tplc="0409000F" w:tentative="1">
+      <w:start w:val="1"/>
+      <w:numFmt w:val="decimal"/>
+      <w:lvlText w:val="%4."/>
+      <w:lvlJc w:val="left"/>
+      <w:pPr>
+        <w:ind w:left="3240" w:hanging="360"/>
+      </w:pPr>
+    </w:lvl>
+    <w:lvl w:ilvl="4" w:tplc="04090019" w:tentative="1">
+      <w:start w:val="1"/>
+      <w:numFmt w:val="lowerLetter"/>
+      <w:lvlText w:val="%5."/>
+      <w:lvlJc w:val="left"/>
+      <w:pPr>
+        <w:ind w:left="3960" w:hanging="360"/>
+      </w:pPr>
+    </w:lvl>
+    <w:lvl w:ilvl="5" w:tplc="0409001B" w:tentative="1">
+      <w:start w:val="1"/>
+      <w:numFmt w:val="lowerRoman"/>
+      <w:lvlText w:val="%6."/>
+      <w:lvlJc w:val="right"/>
+      <w:pPr>
+        <w:ind w:left="4680" w:hanging="180"/>
+      </w:pPr>
+    </w:lvl>
+    <w:lvl w:ilvl="6" w:tplc="0409000F" w:tentative="1">
+      <w:start w:val="1"/>
+      <w:numFmt w:val="decimal"/>
+      <w:lvlText w:val="%7."/>
+      <w:lvlJc w:val="left"/>
+      <w:pPr>
+        <w:ind w:left="5400" w:hanging="360"/>
+      </w:pPr>
+    </w:lvl>
+    <w:lvl w:ilvl="7" w:tplc="04090019" w:tentative="1">
+      <w:start w:val="1"/>
+      <w:numFmt w:val="lowerLetter"/>
+      <w:lvlText w:val="%8."/>
+      <w:lvlJc w:val="left"/>
+      <w:pPr>
+        <w:ind w:left="6120" w:hanging="360"/>
+      </w:pPr>
+    </w:lvl>
+    <w:lvl w:ilvl="8" w:tplc="0409001B" w:tentative="1">
+      <w:start w:val="1"/>
+      <w:numFmt w:val="lowerRoman"/>
+      <w:lvlText w:val="%9."/>
+      <w:lvlJc w:val="right"/>
+      <w:pPr>
+        <w:ind w:left="6840" w:hanging="180"/>
+      </w:pPr>
+    </w:lvl>
+  </w:abstractNum>
   <w:num w:numId="1">
+    <w:abstractNumId w:val="12"/>
+  </w:num>
+  <w:num w:numId="2">
+    <w:abstractNumId w:val="10"/>
+  </w:num>
+  <w:num w:numId="3">
+    <w:abstractNumId w:val="11"/>
+  </w:num>
+  <w:num w:numId="4">
+    <w:abstractNumId w:val="9"/>
+  </w:num>
+  <w:num w:numId="5">
+    <w:abstractNumId w:val="7"/>
+  </w:num>
+  <w:num w:numId="6">
+    <w:abstractNumId w:val="6"/>
+  </w:num>
+  <w:num w:numId="7">
+    <w:abstractNumId w:val="5"/>
+  </w:num>
+  <w:num w:numId="8">
+    <w:abstractNumId w:val="4"/>
+  </w:num>
+  <w:num w:numId="9">
+    <w:abstractNumId w:val="8"/>
+  </w:num>
+  <w:num w:numId="10">
+    <w:abstractNumId w:val="3"/>
+  </w:num>
+  <w:num w:numId="11">
     <w:abstractNumId w:val="2"/>
   </w:num>
-  <w:num w:numId="2">
+  <w:num w:numId="12">
+    <w:abstractNumId w:val="1"/>
+  </w:num>
+  <w:num w:numId="13">
     <w:abstractNumId w:val="0"/>
   </w:num>
-  <w:num w:numId="3">
-    <w:abstractNumId w:val="1"/>
+  <w:num w:numId="14">
+    <w:abstractNumId w:val="13"/>
   </w:num>
 </w:numbering>
-</file>
-
-<file path=word/people.xml><?xml version="1.0" encoding="utf-8"?>
-<w15:people xmlns:wpc="http://schemas.microsoft.com/office/word/2010/wordprocessingCanvas" xmlns:cx="http://schemas.microsoft.com/office/drawing/2014/chartex" xmlns:cx1="http://schemas.microsoft.com/office/drawing/2015/9/8/chartex" xmlns:cx2="http://schemas.microsoft.com/office/drawing/2015/10/21/chartex" xmlns:cx3="http://schemas.microsoft.com/office/drawing/2016/5/9/chartex" xmlns:cx4="http://schemas.microsoft.com/office/drawing/2016/5/10/chartex" xmlns:cx5="http://schemas.microsoft.com/office/drawing/2016/5/11/chartex" xmlns:cx6="http://schemas.microsoft.com/office/drawing/2016/5/12/chartex" xmlns:cx7="http://schemas.microsoft.com/office/drawing/2016/5/13/chartex" xmlns:cx8="http://schemas.microsoft.com/office/drawing/2016/5/14/chartex" xmlns:mc="http://schemas.openxmlformats.org/markup-compatibility/2006" xmlns:aink="http://schemas.microsoft.com/office/drawing/2016/ink" xmlns:am3d="http://schemas.microsoft.com/office/drawing/2017/model3d" xmlns:o="urn:schemas-microsoft-com:office:office" xmlns:r="http://schemas.openxmlformats.org/officeDocument/2006/relationships" xmlns:m="http://schemas.openxmlformats.org/officeDocument/2006/math" xmlns:v="urn:schemas-microsoft-com:vml" xmlns:wp14="http://schemas.microsoft.com/office/word/2010/wordprocessingDrawing" xmlns:wp="http://schemas.openxmlformats.org/drawingml/2006/wordprocessingDrawing" xmlns:w10="urn:schemas-microsoft-com:office:word" xmlns:w="http://schemas.openxmlformats.org/wordprocessingml/2006/main" xmlns:w14="http://schemas.microsoft.com/office/word/2010/wordml" xmlns:w15="http://schemas.microsoft.com/office/word/2012/wordml" xmlns:w16cex="http://schemas.microsoft.com/office/word/2018/wordml/cex" xmlns:w16cid="http://schemas.microsoft.com/office/word/2016/wordml/cid" xmlns:w16="http://schemas.microsoft.com/office/word/2018/wordml" xmlns:w16se="http://schemas.microsoft.com/office/word/2015/wordml/symex" xmlns:wpg="http://schemas.microsoft.com/office/word/2010/wordprocessingGroup" xmlns:wpi="http://schemas.microsoft.com/office/word/2010/wordprocessingInk" xmlns:wne="http://schemas.microsoft.com/office/word/2006/wordml" xmlns:wps="http://schemas.microsoft.com/office/word/2010/wordprocessingShape" mc:Ignorable="w14 w15 w16se w16cid w16 w16cex wp14">
-  <w15:person w15:author="hallam">
-    <w15:presenceInfo w15:providerId="None" w15:userId="hallam"/>
-  </w15:person>
-</w15:people>
 </file>
 
 <file path=word/styles.xml><?xml version="1.0" encoding="utf-8"?>
@@ -6942,7 +6844,7 @@
   <w:style w:type="paragraph" w:default="1" w:styleId="Normal">
     <w:name w:val="Normal"/>
     <w:qFormat/>
-    <w:rsid w:val="001803A6"/>
+    <w:rsid w:val="006D7D8D"/>
   </w:style>
   <w:style w:type="paragraph" w:styleId="Heading1">
     <w:name w:val="heading 1"/>
@@ -7488,6 +7390,17 @@
       <w:spacing w:after="0" w:line="240" w:lineRule="auto"/>
     </w:pPr>
   </w:style>
+  <w:style w:type="paragraph" w:customStyle="1" w:styleId="nli">
+    <w:name w:val="nli"/>
+    <w:basedOn w:val="li"/>
+    <w:qFormat/>
+    <w:rsid w:val="006D7D8D"/>
+    <w:pPr>
+      <w:numPr>
+        <w:numId w:val="14"/>
+      </w:numPr>
+    </w:pPr>
+  </w:style>
 </w:styles>
 </file>
 

</xml_diff>